<commit_message>
Quản lí độc giả + sơ đồ luồng dữ liệu
</commit_message>
<xml_diff>
--- a/DoAnCuoiKi.docx
+++ b/DoAnCuoiKi.docx
@@ -4,6 +4,12 @@
   <w:body>
     <w:p>
       <w:pPr>
+        <w:pStyle w:val="Heading1"/>
+        <w:numPr>
+          <w:ilvl w:val="0"/>
+          <w:numId w:val="0"/>
+        </w:numPr>
+        <w:ind w:left="432"/>
         <w:jc w:val="center"/>
         <w:rPr>
           <w:rFonts w:ascii="Times New Roman" w:hAnsi="Times New Roman" w:cs="Times New Roman"/>
@@ -24,6 +30,12 @@
     </w:p>
     <w:p>
       <w:pPr>
+        <w:pStyle w:val="Heading1"/>
+        <w:numPr>
+          <w:ilvl w:val="0"/>
+          <w:numId w:val="0"/>
+        </w:numPr>
+        <w:ind w:left="432"/>
         <w:rPr>
           <w:rFonts w:ascii="Times New Roman" w:hAnsi="Times New Roman" w:cs="Times New Roman"/>
           <w:b/>
@@ -47,7 +59,25 @@
           <w:sz w:val="28"/>
           <w:szCs w:val="28"/>
         </w:rPr>
-        <w:tab/>
+        <w:t>.</w:t>
+      </w:r>
+      <w:r>
+        <w:rPr>
+          <w:rFonts w:ascii="Times New Roman" w:hAnsi="Times New Roman" w:cs="Times New Roman"/>
+          <w:b/>
+          <w:sz w:val="28"/>
+          <w:szCs w:val="28"/>
+        </w:rPr>
+        <w:t>1</w:t>
+      </w:r>
+      <w:r>
+        <w:rPr>
+          <w:rFonts w:ascii="Times New Roman" w:hAnsi="Times New Roman" w:cs="Times New Roman"/>
+          <w:b/>
+          <w:sz w:val="28"/>
+          <w:szCs w:val="28"/>
+        </w:rPr>
+        <w:t xml:space="preserve"> </w:t>
       </w:r>
       <w:r>
         <w:rPr>
@@ -61,6 +91,12 @@
     </w:p>
     <w:p>
       <w:pPr>
+        <w:pStyle w:val="Heading2"/>
+        <w:numPr>
+          <w:ilvl w:val="0"/>
+          <w:numId w:val="0"/>
+        </w:numPr>
+        <w:ind w:left="576"/>
         <w:rPr>
           <w:rFonts w:ascii="Times New Roman" w:hAnsi="Times New Roman" w:cs="Times New Roman"/>
           <w:b/>
@@ -76,15 +112,6 @@
           <w:szCs w:val="28"/>
         </w:rPr>
         <w:t xml:space="preserve">3.1 </w:t>
-      </w:r>
-      <w:r>
-        <w:rPr>
-          <w:rFonts w:ascii="Times New Roman" w:hAnsi="Times New Roman" w:cs="Times New Roman"/>
-          <w:b/>
-          <w:sz w:val="28"/>
-          <w:szCs w:val="28"/>
-        </w:rPr>
-        <w:tab/>
       </w:r>
       <w:bookmarkStart w:id="0" w:name="OLE_LINK1"/>
       <w:bookmarkStart w:id="1" w:name="OLE_LINK2"/>
@@ -97,31 +124,28 @@
           <w:sz w:val="28"/>
           <w:szCs w:val="28"/>
         </w:rPr>
+        <w:t xml:space="preserve">   </w:t>
+      </w:r>
+      <w:r>
+        <w:rPr>
+          <w:rFonts w:ascii="Times New Roman" w:hAnsi="Times New Roman" w:cs="Times New Roman"/>
+          <w:b/>
+          <w:sz w:val="28"/>
+          <w:szCs w:val="28"/>
+        </w:rPr>
         <w:t>Sơ đô luồng dữ liệu cho yêu cầu lập thẻ độc giả</w:t>
       </w:r>
-    </w:p>
-    <w:bookmarkEnd w:id="0"/>
-    <w:bookmarkEnd w:id="1"/>
-    <w:bookmarkEnd w:id="2"/>
-    <w:bookmarkEnd w:id="3"/>
-    <w:p>
-      <w:pPr>
-        <w:pStyle w:val="ListParagraph"/>
-        <w:ind w:left="1170"/>
-        <w:rPr>
-          <w:rFonts w:ascii="Times New Roman" w:hAnsi="Times New Roman" w:cs="Times New Roman"/>
-          <w:b/>
-          <w:sz w:val="28"/>
-          <w:szCs w:val="28"/>
-        </w:rPr>
-      </w:pPr>
+      <w:bookmarkEnd w:id="0"/>
+      <w:bookmarkEnd w:id="1"/>
+      <w:bookmarkEnd w:id="2"/>
+      <w:bookmarkEnd w:id="3"/>
     </w:p>
     <w:p>
       <w:pPr>
         <w:pStyle w:val="ListParagraph"/>
         <w:numPr>
           <w:ilvl w:val="0"/>
-          <w:numId w:val="1"/>
+          <w:numId w:val="38"/>
         </w:numPr>
         <w:rPr>
           <w:rFonts w:ascii="Times New Roman" w:hAnsi="Times New Roman" w:cs="Times New Roman"/>
@@ -430,7 +454,7 @@
         <w:pStyle w:val="ListParagraph"/>
         <w:numPr>
           <w:ilvl w:val="0"/>
-          <w:numId w:val="1"/>
+          <w:numId w:val="38"/>
         </w:numPr>
         <w:rPr>
           <w:rFonts w:ascii="Times New Roman" w:hAnsi="Times New Roman" w:cs="Times New Roman"/>
@@ -447,7 +471,7 @@
         <mc:AlternateContent>
           <mc:Choice Requires="wpg">
             <w:drawing>
-              <wp:anchor distT="0" distB="0" distL="0" distR="0" simplePos="0" relativeHeight="251659264" behindDoc="1" locked="0" layoutInCell="1" allowOverlap="1">
+              <wp:anchor distT="0" distB="0" distL="0" distR="0" simplePos="0" relativeHeight="251659264" behindDoc="1" locked="0" layoutInCell="1" allowOverlap="1" wp14:anchorId="5A722498" wp14:editId="67F2C850">
                 <wp:simplePos x="0" y="0"/>
                 <wp:positionH relativeFrom="margin">
                   <wp:align>center</wp:align>
@@ -823,7 +847,7 @@
           </mc:Choice>
           <mc:Fallback>
             <w:pict>
-              <v:group id="Group 11" o:spid="_x0000_s1026" style="position:absolute;left:0;text-align:left;margin-left:0;margin-top:27.8pt;width:337.45pt;height:44.65pt;z-index:-251657216;mso-wrap-distance-left:0;mso-wrap-distance-right:0;mso-position-horizontal:center;mso-position-horizontal-relative:margin" coordorigin="986,168" coordsize="6749,893" o:gfxdata="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">
+              <v:group w14:anchorId="5A722498" id="Group 11" o:spid="_x0000_s1026" style="position:absolute;left:0;text-align:left;margin-left:0;margin-top:27.8pt;width:337.45pt;height:44.65pt;z-index:-251657216;mso-wrap-distance-left:0;mso-wrap-distance-right:0;mso-position-horizontal:center;mso-position-horizontal-relative:margin" coordorigin="986,168" coordsize="6749,893" o:gfxdata="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">
                 <v:rect id="Rectangle 13" o:spid="_x0000_s1027" style="position:absolute;left:1029;top:168;width:6620;height:44;visibility:visible;mso-wrap-style:square;v-text-anchor:top" o:gfxdata="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" fillcolor="black" stroked="f"/>
                 <v:line id="Line 14" o:spid="_x0000_s1028" style="position:absolute;visibility:visible;mso-wrap-style:square" from="7714,211" to="7714,593" o:connectortype="straight" o:gfxdata="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" strokeweight="2.16pt"/>
                 <v:rect id="Rectangle 15" o:spid="_x0000_s1029" style="position:absolute;left:1029;top:1017;width:6620;height:44;visibility:visible;mso-wrap-style:square;v-text-anchor:top" o:gfxdata="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" fillcolor="black" stroked="f"/>
@@ -880,7 +904,7 @@
         <w:pStyle w:val="ListParagraph"/>
         <w:numPr>
           <w:ilvl w:val="0"/>
-          <w:numId w:val="1"/>
+          <w:numId w:val="38"/>
         </w:numPr>
         <w:rPr>
           <w:rFonts w:ascii="Times New Roman" w:hAnsi="Times New Roman" w:cs="Times New Roman"/>
@@ -1068,7 +1092,7 @@
         <w:pStyle w:val="ListParagraph"/>
         <w:numPr>
           <w:ilvl w:val="0"/>
-          <w:numId w:val="1"/>
+          <w:numId w:val="38"/>
         </w:numPr>
         <w:rPr>
           <w:rFonts w:ascii="Times New Roman" w:hAnsi="Times New Roman" w:cs="Times New Roman"/>
@@ -1103,7 +1127,39 @@
           <w:sz w:val="28"/>
           <w:szCs w:val="28"/>
         </w:rPr>
-        <w:t>D1: Thông tin về thẻ độc giả: Họ tên, Loại độc giả, Ngày sinh, Email, Ngày lập thẻ.</w:t>
+        <w:tab/>
+      </w:r>
+      <w:r>
+        <w:rPr>
+          <w:rFonts w:ascii="Times New Roman" w:hAnsi="Times New Roman" w:cs="Times New Roman"/>
+          <w:sz w:val="28"/>
+          <w:szCs w:val="28"/>
+        </w:rPr>
+        <w:t xml:space="preserve">D1: Thông tin về thẻ độc giả: Họ tên, Loại độc giả, Ngày sinh, Email, </w:t>
+      </w:r>
+      <w:r>
+        <w:rPr>
+          <w:rFonts w:ascii="Times New Roman" w:hAnsi="Times New Roman" w:cs="Times New Roman"/>
+          <w:sz w:val="28"/>
+          <w:szCs w:val="28"/>
+        </w:rPr>
+        <w:tab/>
+      </w:r>
+      <w:r>
+        <w:rPr>
+          <w:rFonts w:ascii="Times New Roman" w:hAnsi="Times New Roman" w:cs="Times New Roman"/>
+          <w:sz w:val="28"/>
+          <w:szCs w:val="28"/>
+        </w:rPr>
+        <w:tab/>
+      </w:r>
+      <w:r>
+        <w:rPr>
+          <w:rFonts w:ascii="Times New Roman" w:hAnsi="Times New Roman" w:cs="Times New Roman"/>
+          <w:sz w:val="28"/>
+          <w:szCs w:val="28"/>
+        </w:rPr>
+        <w:t>Ngày lập thẻ.</w:t>
       </w:r>
     </w:p>
     <w:p>
@@ -1122,6 +1178,14 @@
           <w:sz w:val="28"/>
           <w:szCs w:val="28"/>
         </w:rPr>
+        <w:tab/>
+      </w:r>
+      <w:r>
+        <w:rPr>
+          <w:rFonts w:ascii="Times New Roman" w:hAnsi="Times New Roman" w:cs="Times New Roman"/>
+          <w:sz w:val="28"/>
+          <w:szCs w:val="28"/>
+        </w:rPr>
         <w:t xml:space="preserve">D2: </w:t>
       </w:r>
       <w:r>
@@ -1149,8 +1213,31 @@
           <w:sz w:val="28"/>
           <w:szCs w:val="28"/>
         </w:rPr>
-        <w:lastRenderedPageBreak/>
-        <w:t>D3: Danh sách các loại độc giả, Tuổi tối thiểu, Tuổi tối đa, Thời hạn sử dụng.</w:t>
+        <w:tab/>
+      </w:r>
+      <w:r>
+        <w:rPr>
+          <w:rFonts w:ascii="Times New Roman" w:hAnsi="Times New Roman" w:cs="Times New Roman"/>
+          <w:sz w:val="28"/>
+          <w:szCs w:val="28"/>
+        </w:rPr>
+        <w:t xml:space="preserve">D3: Danh sách các loại độc giả, Tuổi tối thiểu, Tuổi tối đa, Thời hạn </w:t>
+      </w:r>
+      <w:r>
+        <w:rPr>
+          <w:rFonts w:ascii="Times New Roman" w:hAnsi="Times New Roman" w:cs="Times New Roman"/>
+          <w:sz w:val="28"/>
+          <w:szCs w:val="28"/>
+        </w:rPr>
+        <w:tab/>
+      </w:r>
+      <w:r>
+        <w:rPr>
+          <w:rFonts w:ascii="Times New Roman" w:hAnsi="Times New Roman" w:cs="Times New Roman"/>
+          <w:sz w:val="28"/>
+          <w:szCs w:val="28"/>
+        </w:rPr>
+        <w:t>sử dụng.</w:t>
       </w:r>
     </w:p>
     <w:p>
@@ -1169,6 +1256,14 @@
           <w:sz w:val="28"/>
           <w:szCs w:val="28"/>
         </w:rPr>
+        <w:tab/>
+      </w:r>
+      <w:r>
+        <w:rPr>
+          <w:rFonts w:ascii="Times New Roman" w:hAnsi="Times New Roman" w:cs="Times New Roman"/>
+          <w:sz w:val="28"/>
+          <w:szCs w:val="28"/>
+        </w:rPr>
         <w:t>D4: D1 + Ngày hết hạn</w:t>
       </w:r>
     </w:p>
@@ -1188,6 +1283,14 @@
           <w:sz w:val="28"/>
           <w:szCs w:val="28"/>
         </w:rPr>
+        <w:tab/>
+      </w:r>
+      <w:r>
+        <w:rPr>
+          <w:rFonts w:ascii="Times New Roman" w:hAnsi="Times New Roman" w:cs="Times New Roman"/>
+          <w:sz w:val="28"/>
+          <w:szCs w:val="28"/>
+        </w:rPr>
         <w:t>D5: D4</w:t>
       </w:r>
     </w:p>
@@ -1201,6 +1304,14 @@
           <w:szCs w:val="28"/>
         </w:rPr>
       </w:pPr>
+      <w:r>
+        <w:rPr>
+          <w:rFonts w:ascii="Times New Roman" w:hAnsi="Times New Roman" w:cs="Times New Roman"/>
+          <w:sz w:val="28"/>
+          <w:szCs w:val="28"/>
+        </w:rPr>
+        <w:tab/>
+      </w:r>
       <w:r>
         <w:rPr>
           <w:rFonts w:ascii="Times New Roman" w:hAnsi="Times New Roman" w:cs="Times New Roman"/>
@@ -1226,7 +1337,7 @@
         <w:pStyle w:val="ListParagraph"/>
         <w:numPr>
           <w:ilvl w:val="0"/>
-          <w:numId w:val="1"/>
+          <w:numId w:val="39"/>
         </w:numPr>
         <w:rPr>
           <w:rFonts w:ascii="Times New Roman" w:hAnsi="Times New Roman" w:cs="Times New Roman"/>
@@ -1259,6 +1370,14 @@
           <w:sz w:val="28"/>
           <w:szCs w:val="28"/>
         </w:rPr>
+        <w:tab/>
+      </w:r>
+      <w:r>
+        <w:rPr>
+          <w:rFonts w:ascii="Times New Roman" w:hAnsi="Times New Roman" w:cs="Times New Roman"/>
+          <w:sz w:val="28"/>
+          <w:szCs w:val="28"/>
+        </w:rPr>
         <w:t>Bước 1. Nhận D1 từ người dùng</w:t>
       </w:r>
     </w:p>
@@ -1278,6 +1397,14 @@
           <w:sz w:val="28"/>
           <w:szCs w:val="28"/>
         </w:rPr>
+        <w:tab/>
+      </w:r>
+      <w:r>
+        <w:rPr>
+          <w:rFonts w:ascii="Times New Roman" w:hAnsi="Times New Roman" w:cs="Times New Roman"/>
+          <w:sz w:val="28"/>
+          <w:szCs w:val="28"/>
+        </w:rPr>
         <w:t>Bước 2. Kết nối dữ liệu</w:t>
       </w:r>
     </w:p>
@@ -1297,6 +1424,14 @@
           <w:sz w:val="28"/>
           <w:szCs w:val="28"/>
         </w:rPr>
+        <w:tab/>
+      </w:r>
+      <w:r>
+        <w:rPr>
+          <w:rFonts w:ascii="Times New Roman" w:hAnsi="Times New Roman" w:cs="Times New Roman"/>
+          <w:sz w:val="28"/>
+          <w:szCs w:val="28"/>
+        </w:rPr>
         <w:t>Bước 3. Đọc D3 từ bộ nhớ phụ</w:t>
       </w:r>
     </w:p>
@@ -1316,7 +1451,31 @@
           <w:sz w:val="28"/>
           <w:szCs w:val="28"/>
         </w:rPr>
-        <w:t>Bước 4. Kiểm tra “Loại độc giả” (D1) có thuộc “danh sách các loại độc giả” (D3) hay không?</w:t>
+        <w:tab/>
+      </w:r>
+      <w:r>
+        <w:rPr>
+          <w:rFonts w:ascii="Times New Roman" w:hAnsi="Times New Roman" w:cs="Times New Roman"/>
+          <w:sz w:val="28"/>
+          <w:szCs w:val="28"/>
+        </w:rPr>
+        <w:t xml:space="preserve">Bước 4. Kiểm tra “Loại độc giả” (D1) có thuộc “danh sách các loại </w:t>
+      </w:r>
+      <w:r>
+        <w:rPr>
+          <w:rFonts w:ascii="Times New Roman" w:hAnsi="Times New Roman" w:cs="Times New Roman"/>
+          <w:sz w:val="28"/>
+          <w:szCs w:val="28"/>
+        </w:rPr>
+        <w:tab/>
+      </w:r>
+      <w:r>
+        <w:rPr>
+          <w:rFonts w:ascii="Times New Roman" w:hAnsi="Times New Roman" w:cs="Times New Roman"/>
+          <w:sz w:val="28"/>
+          <w:szCs w:val="28"/>
+        </w:rPr>
+        <w:t>độc giả” (D3) hay không?</w:t>
       </w:r>
     </w:p>
     <w:p>
@@ -1335,6 +1494,14 @@
           <w:sz w:val="28"/>
           <w:szCs w:val="28"/>
         </w:rPr>
+        <w:tab/>
+      </w:r>
+      <w:r>
+        <w:rPr>
+          <w:rFonts w:ascii="Times New Roman" w:hAnsi="Times New Roman" w:cs="Times New Roman"/>
+          <w:sz w:val="28"/>
+          <w:szCs w:val="28"/>
+        </w:rPr>
         <w:t xml:space="preserve">Bước 5. Tính tuổi độc giả </w:t>
       </w:r>
     </w:p>
@@ -1354,6 +1521,14 @@
           <w:sz w:val="28"/>
           <w:szCs w:val="28"/>
         </w:rPr>
+        <w:tab/>
+      </w:r>
+      <w:r>
+        <w:rPr>
+          <w:rFonts w:ascii="Times New Roman" w:hAnsi="Times New Roman" w:cs="Times New Roman"/>
+          <w:sz w:val="28"/>
+          <w:szCs w:val="28"/>
+        </w:rPr>
         <w:t>Bước 6. Kiểm tra qui định “Tuổi tối thiểu” (D3)</w:t>
       </w:r>
     </w:p>
@@ -1373,6 +1548,14 @@
           <w:sz w:val="28"/>
           <w:szCs w:val="28"/>
         </w:rPr>
+        <w:tab/>
+      </w:r>
+      <w:r>
+        <w:rPr>
+          <w:rFonts w:ascii="Times New Roman" w:hAnsi="Times New Roman" w:cs="Times New Roman"/>
+          <w:sz w:val="28"/>
+          <w:szCs w:val="28"/>
+        </w:rPr>
         <w:t>Bước 7. Kiểm tra qui định “Tuổi tối đa” (D</w:t>
       </w:r>
       <w:r>
@@ -1408,6 +1591,14 @@
           <w:sz w:val="28"/>
           <w:szCs w:val="28"/>
         </w:rPr>
+        <w:tab/>
+      </w:r>
+      <w:r>
+        <w:rPr>
+          <w:rFonts w:ascii="Times New Roman" w:hAnsi="Times New Roman" w:cs="Times New Roman"/>
+          <w:sz w:val="28"/>
+          <w:szCs w:val="28"/>
+        </w:rPr>
         <w:t>Bước 8. Nếu không thoả tất cả các qui định trên thì tới bước</w:t>
       </w:r>
       <w:r>
@@ -1435,6 +1626,14 @@
           <w:sz w:val="28"/>
           <w:szCs w:val="28"/>
         </w:rPr>
+        <w:tab/>
+      </w:r>
+      <w:r>
+        <w:rPr>
+          <w:rFonts w:ascii="Times New Roman" w:hAnsi="Times New Roman" w:cs="Times New Roman"/>
+          <w:sz w:val="28"/>
+          <w:szCs w:val="28"/>
+        </w:rPr>
         <w:t>Bước 9. Tính ngày hết hạn của thẻ</w:t>
       </w:r>
     </w:p>
@@ -1454,6 +1653,14 @@
           <w:sz w:val="28"/>
           <w:szCs w:val="28"/>
         </w:rPr>
+        <w:tab/>
+      </w:r>
+      <w:r>
+        <w:rPr>
+          <w:rFonts w:ascii="Times New Roman" w:hAnsi="Times New Roman" w:cs="Times New Roman"/>
+          <w:sz w:val="28"/>
+          <w:szCs w:val="28"/>
+        </w:rPr>
         <w:t>Bước 10. Lưu D4 xuống bộ nhớ phụ</w:t>
       </w:r>
     </w:p>
@@ -1473,6 +1680,14 @@
           <w:sz w:val="28"/>
           <w:szCs w:val="28"/>
         </w:rPr>
+        <w:tab/>
+      </w:r>
+      <w:r>
+        <w:rPr>
+          <w:rFonts w:ascii="Times New Roman" w:hAnsi="Times New Roman" w:cs="Times New Roman"/>
+          <w:sz w:val="28"/>
+          <w:szCs w:val="28"/>
+        </w:rPr>
         <w:t>Bước 11. Xuất D5 ra máy in</w:t>
       </w:r>
     </w:p>
@@ -1492,6 +1707,14 @@
           <w:sz w:val="28"/>
           <w:szCs w:val="28"/>
         </w:rPr>
+        <w:tab/>
+      </w:r>
+      <w:r>
+        <w:rPr>
+          <w:rFonts w:ascii="Times New Roman" w:hAnsi="Times New Roman" w:cs="Times New Roman"/>
+          <w:sz w:val="28"/>
+          <w:szCs w:val="28"/>
+        </w:rPr>
         <w:t>Bước 12. Đóng kết nối cơ sở dữ liệu</w:t>
       </w:r>
     </w:p>
@@ -1511,6 +1734,14 @@
           <w:sz w:val="28"/>
           <w:szCs w:val="28"/>
         </w:rPr>
+        <w:tab/>
+      </w:r>
+      <w:r>
+        <w:rPr>
+          <w:rFonts w:ascii="Times New Roman" w:hAnsi="Times New Roman" w:cs="Times New Roman"/>
+          <w:sz w:val="28"/>
+          <w:szCs w:val="28"/>
+        </w:rPr>
         <w:t>Bước 13. Kết thúc</w:t>
       </w:r>
     </w:p>
@@ -1528,6 +1759,12 @@
     </w:p>
     <w:p>
       <w:pPr>
+        <w:pStyle w:val="Heading2"/>
+        <w:numPr>
+          <w:ilvl w:val="0"/>
+          <w:numId w:val="0"/>
+        </w:numPr>
+        <w:ind w:left="576"/>
         <w:rPr>
           <w:rFonts w:ascii="Times New Roman" w:hAnsi="Times New Roman" w:cs="Times New Roman"/>
           <w:b/>
@@ -1567,7 +1804,7 @@
         <w:pStyle w:val="ListParagraph"/>
         <w:numPr>
           <w:ilvl w:val="0"/>
-          <w:numId w:val="1"/>
+          <w:numId w:val="39"/>
         </w:numPr>
         <w:rPr>
           <w:rFonts w:ascii="Times New Roman" w:hAnsi="Times New Roman" w:cs="Times New Roman"/>
@@ -1954,7 +2191,7 @@
         <w:pStyle w:val="ListParagraph"/>
         <w:numPr>
           <w:ilvl w:val="0"/>
-          <w:numId w:val="1"/>
+          <w:numId w:val="39"/>
         </w:numPr>
         <w:rPr>
           <w:rFonts w:ascii="Times New Roman" w:hAnsi="Times New Roman" w:cs="Times New Roman"/>
@@ -1972,21 +2209,6 @@
         </w:rPr>
         <w:t xml:space="preserve">Qui định </w:t>
       </w:r>
-    </w:p>
-    <w:p>
-      <w:pPr>
-        <w:pStyle w:val="ListParagraph"/>
-        <w:numPr>
-          <w:ilvl w:val="0"/>
-          <w:numId w:val="1"/>
-        </w:numPr>
-        <w:spacing w:before="3"/>
-        <w:rPr>
-          <w:rFonts w:ascii="Times New Roman" w:hAnsi="Times New Roman" w:cs="Times New Roman"/>
-          <w:i/>
-          <w:sz w:val="9"/>
-        </w:rPr>
-      </w:pPr>
       <w:bookmarkStart w:id="8" w:name="OLE_LINK17"/>
       <w:r>
         <w:rPr>
@@ -1996,7 +2218,7 @@
         <mc:AlternateContent>
           <mc:Choice Requires="wpg">
             <w:drawing>
-              <wp:anchor distT="0" distB="0" distL="0" distR="0" simplePos="0" relativeHeight="251661312" behindDoc="1" locked="0" layoutInCell="1" allowOverlap="1">
+              <wp:anchor distT="0" distB="0" distL="0" distR="0" simplePos="0" relativeHeight="251661312" behindDoc="1" locked="0" layoutInCell="1" allowOverlap="1" wp14:anchorId="67FB90E2" wp14:editId="38F2168D">
                 <wp:simplePos x="0" y="0"/>
                 <wp:positionH relativeFrom="page">
                   <wp:posOffset>1619250</wp:posOffset>
@@ -2409,7 +2631,7 @@
           </mc:Choice>
           <mc:Fallback>
             <w:pict>
-              <v:group id="Group 21" o:spid="_x0000_s1036" style="position:absolute;left:0;text-align:left;margin-left:127.5pt;margin-top:20.15pt;width:337.45pt;height:44.55pt;z-index:-251655168;mso-wrap-distance-left:0;mso-wrap-distance-right:0;mso-position-horizontal-relative:page" coordorigin="1008,168" coordsize="6727,891" o:gfxdata="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">
+              <v:group w14:anchorId="67FB90E2" id="Group 21" o:spid="_x0000_s1036" style="position:absolute;left:0;text-align:left;margin-left:127.5pt;margin-top:20.15pt;width:337.45pt;height:44.55pt;z-index:-251655168;mso-wrap-distance-left:0;mso-wrap-distance-right:0;mso-position-horizontal-relative:page" coordorigin="1008,168" coordsize="6727,891" o:gfxdata="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">
                 <v:rect id="Rectangle 23" o:spid="_x0000_s1037" style="position:absolute;left:1029;top:168;width:6620;height:44;visibility:visible;mso-wrap-style:square;v-text-anchor:top" o:gfxdata="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" fillcolor="black" stroked="f"/>
                 <v:line id="Line 24" o:spid="_x0000_s1038" style="position:absolute;visibility:visible;mso-wrap-style:square" from="7714,211" to="7714,593" o:connectortype="straight" o:gfxdata="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" strokeweight="2.16pt"/>
                 <v:rect id="Rectangle 25" o:spid="_x0000_s1039" style="position:absolute;left:1029;top:1015;width:6620;height:44;visibility:visible;mso-wrap-style:square;v-text-anchor:top" o:gfxdata="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" fillcolor="black" stroked="f"/>
@@ -2489,21 +2711,9 @@
     <w:p>
       <w:pPr>
         <w:pStyle w:val="ListParagraph"/>
-        <w:ind w:left="795"/>
-        <w:rPr>
-          <w:rFonts w:ascii="Times New Roman" w:hAnsi="Times New Roman" w:cs="Times New Roman"/>
-          <w:b/>
-          <w:sz w:val="28"/>
-          <w:szCs w:val="28"/>
-        </w:rPr>
-      </w:pPr>
-    </w:p>
-    <w:p>
-      <w:pPr>
-        <w:pStyle w:val="ListParagraph"/>
         <w:numPr>
           <w:ilvl w:val="0"/>
-          <w:numId w:val="1"/>
+          <w:numId w:val="39"/>
         </w:numPr>
         <w:rPr>
           <w:rFonts w:ascii="Times New Roman" w:hAnsi="Times New Roman" w:cs="Times New Roman"/>
@@ -2539,7 +2749,7 @@
         <w:pStyle w:val="ListParagraph"/>
         <w:numPr>
           <w:ilvl w:val="0"/>
-          <w:numId w:val="1"/>
+          <w:numId w:val="39"/>
         </w:numPr>
         <w:rPr>
           <w:rFonts w:ascii="Times New Roman" w:hAnsi="Times New Roman" w:cs="Times New Roman"/>
@@ -2555,7 +2765,6 @@
           <w:sz w:val="28"/>
           <w:szCs w:val="28"/>
         </w:rPr>
-        <w:lastRenderedPageBreak/>
         <w:t xml:space="preserve">Các kí hiệu </w:t>
       </w:r>
     </w:p>
@@ -2575,7 +2784,31 @@
           <w:sz w:val="28"/>
           <w:szCs w:val="28"/>
         </w:rPr>
-        <w:t>D1: Thông tin cần lưu trữ: Tên sách, Thể loại, Tác giả, Năm xuất bản, Nhà xuất bản, Ngày nhập, Trị giá</w:t>
+        <w:tab/>
+      </w:r>
+      <w:r>
+        <w:rPr>
+          <w:rFonts w:ascii="Times New Roman" w:hAnsi="Times New Roman" w:cs="Times New Roman"/>
+          <w:sz w:val="28"/>
+          <w:szCs w:val="28"/>
+        </w:rPr>
+        <w:t xml:space="preserve">D1: Thông tin cần lưu trữ: Tên sách, Thể loại, Tác giả, Năm xuất bản, </w:t>
+      </w:r>
+      <w:r>
+        <w:rPr>
+          <w:rFonts w:ascii="Times New Roman" w:hAnsi="Times New Roman" w:cs="Times New Roman"/>
+          <w:sz w:val="28"/>
+          <w:szCs w:val="28"/>
+        </w:rPr>
+        <w:tab/>
+      </w:r>
+      <w:r>
+        <w:rPr>
+          <w:rFonts w:ascii="Times New Roman" w:hAnsi="Times New Roman" w:cs="Times New Roman"/>
+          <w:sz w:val="28"/>
+          <w:szCs w:val="28"/>
+        </w:rPr>
+        <w:t>Nhà xuất bản, Ngày nhập, Trị giá</w:t>
       </w:r>
     </w:p>
     <w:p>
@@ -2594,6 +2827,14 @@
           <w:sz w:val="28"/>
           <w:szCs w:val="28"/>
         </w:rPr>
+        <w:tab/>
+      </w:r>
+      <w:r>
+        <w:rPr>
+          <w:rFonts w:ascii="Times New Roman" w:hAnsi="Times New Roman" w:cs="Times New Roman"/>
+          <w:sz w:val="28"/>
+          <w:szCs w:val="28"/>
+        </w:rPr>
         <w:t>D2: Không có</w:t>
       </w:r>
     </w:p>
@@ -2613,6 +2854,14 @@
           <w:sz w:val="28"/>
           <w:szCs w:val="28"/>
         </w:rPr>
+        <w:tab/>
+      </w:r>
+      <w:r>
+        <w:rPr>
+          <w:rFonts w:ascii="Times New Roman" w:hAnsi="Times New Roman" w:cs="Times New Roman"/>
+          <w:sz w:val="28"/>
+          <w:szCs w:val="28"/>
+        </w:rPr>
         <w:t xml:space="preserve">D3: Danh sách các thể loại, số lượng tác giả tối đa, </w:t>
       </w:r>
       <w:r>
@@ -2621,7 +2870,23 @@
           <w:sz w:val="28"/>
           <w:szCs w:val="28"/>
         </w:rPr>
-        <w:t xml:space="preserve">Thời hạn nhận sách </w:t>
+        <w:t xml:space="preserve">Thời hạn nhận </w:t>
+      </w:r>
+      <w:r>
+        <w:rPr>
+          <w:rFonts w:ascii="Times New Roman" w:hAnsi="Times New Roman" w:cs="Times New Roman"/>
+          <w:sz w:val="28"/>
+          <w:szCs w:val="28"/>
+        </w:rPr>
+        <w:tab/>
+      </w:r>
+      <w:r>
+        <w:rPr>
+          <w:rFonts w:ascii="Times New Roman" w:hAnsi="Times New Roman" w:cs="Times New Roman"/>
+          <w:sz w:val="28"/>
+          <w:szCs w:val="28"/>
+        </w:rPr>
+        <w:t xml:space="preserve">sách </w:t>
       </w:r>
     </w:p>
     <w:p>
@@ -2640,6 +2905,14 @@
           <w:sz w:val="28"/>
           <w:szCs w:val="28"/>
         </w:rPr>
+        <w:tab/>
+      </w:r>
+      <w:r>
+        <w:rPr>
+          <w:rFonts w:ascii="Times New Roman" w:hAnsi="Times New Roman" w:cs="Times New Roman"/>
+          <w:sz w:val="28"/>
+          <w:szCs w:val="28"/>
+        </w:rPr>
         <w:t xml:space="preserve">D4: D1 + </w:t>
       </w:r>
       <w:r>
@@ -2667,6 +2940,14 @@
           <w:sz w:val="28"/>
           <w:szCs w:val="28"/>
         </w:rPr>
+        <w:tab/>
+      </w:r>
+      <w:r>
+        <w:rPr>
+          <w:rFonts w:ascii="Times New Roman" w:hAnsi="Times New Roman" w:cs="Times New Roman"/>
+          <w:sz w:val="28"/>
+          <w:szCs w:val="28"/>
+        </w:rPr>
         <w:t>D5: D4</w:t>
       </w:r>
     </w:p>
@@ -2680,6 +2961,14 @@
           <w:szCs w:val="28"/>
         </w:rPr>
       </w:pPr>
+      <w:r>
+        <w:rPr>
+          <w:rFonts w:ascii="Times New Roman" w:hAnsi="Times New Roman" w:cs="Times New Roman"/>
+          <w:sz w:val="28"/>
+          <w:szCs w:val="28"/>
+        </w:rPr>
+        <w:tab/>
+      </w:r>
       <w:r>
         <w:rPr>
           <w:rFonts w:ascii="Times New Roman" w:hAnsi="Times New Roman" w:cs="Times New Roman"/>
@@ -2705,7 +2994,7 @@
         <w:pStyle w:val="ListParagraph"/>
         <w:numPr>
           <w:ilvl w:val="0"/>
-          <w:numId w:val="1"/>
+          <w:numId w:val="40"/>
         </w:numPr>
         <w:rPr>
           <w:rFonts w:ascii="Times New Roman" w:hAnsi="Times New Roman" w:cs="Times New Roman"/>
@@ -2740,6 +3029,14 @@
           <w:sz w:val="28"/>
           <w:szCs w:val="28"/>
         </w:rPr>
+        <w:tab/>
+      </w:r>
+      <w:r>
+        <w:rPr>
+          <w:rFonts w:ascii="Times New Roman" w:hAnsi="Times New Roman" w:cs="Times New Roman"/>
+          <w:sz w:val="28"/>
+          <w:szCs w:val="28"/>
+        </w:rPr>
         <w:t>Bước 1: Nhận D1 từ người dùng</w:t>
       </w:r>
     </w:p>
@@ -2759,6 +3056,14 @@
           <w:sz w:val="28"/>
           <w:szCs w:val="28"/>
         </w:rPr>
+        <w:tab/>
+      </w:r>
+      <w:r>
+        <w:rPr>
+          <w:rFonts w:ascii="Times New Roman" w:hAnsi="Times New Roman" w:cs="Times New Roman"/>
+          <w:sz w:val="28"/>
+          <w:szCs w:val="28"/>
+        </w:rPr>
         <w:t xml:space="preserve">Bước 2: Kết nối dữ liệu </w:t>
       </w:r>
     </w:p>
@@ -2778,6 +3083,14 @@
           <w:sz w:val="28"/>
           <w:szCs w:val="28"/>
         </w:rPr>
+        <w:tab/>
+      </w:r>
+      <w:r>
+        <w:rPr>
+          <w:rFonts w:ascii="Times New Roman" w:hAnsi="Times New Roman" w:cs="Times New Roman"/>
+          <w:sz w:val="28"/>
+          <w:szCs w:val="28"/>
+        </w:rPr>
         <w:t>Bước 3: Đọc D3 từ bộ nhớ phụ</w:t>
       </w:r>
     </w:p>
@@ -2797,7 +3110,31 @@
           <w:sz w:val="28"/>
           <w:szCs w:val="28"/>
         </w:rPr>
-        <w:t>Bước 4: Kiểm tra “Thể loại” (D1) có thuộc “Danh sách các thể loại” (D3) hay không?</w:t>
+        <w:tab/>
+      </w:r>
+      <w:r>
+        <w:rPr>
+          <w:rFonts w:ascii="Times New Roman" w:hAnsi="Times New Roman" w:cs="Times New Roman"/>
+          <w:sz w:val="28"/>
+          <w:szCs w:val="28"/>
+        </w:rPr>
+        <w:t xml:space="preserve">Bước 4: Kiểm tra “Thể loại” (D1) có thuộc “Danh sách các thể loại” </w:t>
+      </w:r>
+      <w:r>
+        <w:rPr>
+          <w:rFonts w:ascii="Times New Roman" w:hAnsi="Times New Roman" w:cs="Times New Roman"/>
+          <w:sz w:val="28"/>
+          <w:szCs w:val="28"/>
+        </w:rPr>
+        <w:tab/>
+      </w:r>
+      <w:r>
+        <w:rPr>
+          <w:rFonts w:ascii="Times New Roman" w:hAnsi="Times New Roman" w:cs="Times New Roman"/>
+          <w:sz w:val="28"/>
+          <w:szCs w:val="28"/>
+        </w:rPr>
+        <w:t>(D3) hay không?</w:t>
       </w:r>
     </w:p>
     <w:p>
@@ -2816,6 +3153,14 @@
           <w:sz w:val="28"/>
           <w:szCs w:val="28"/>
         </w:rPr>
+        <w:tab/>
+      </w:r>
+      <w:r>
+        <w:rPr>
+          <w:rFonts w:ascii="Times New Roman" w:hAnsi="Times New Roman" w:cs="Times New Roman"/>
+          <w:sz w:val="28"/>
+          <w:szCs w:val="28"/>
+        </w:rPr>
         <w:t>Bước 5: Kiểm tra qui định “số lượng tác giả tối đa”</w:t>
       </w:r>
     </w:p>
@@ -2835,6 +3180,14 @@
           <w:sz w:val="28"/>
           <w:szCs w:val="28"/>
         </w:rPr>
+        <w:tab/>
+      </w:r>
+      <w:r>
+        <w:rPr>
+          <w:rFonts w:ascii="Times New Roman" w:hAnsi="Times New Roman" w:cs="Times New Roman"/>
+          <w:sz w:val="28"/>
+          <w:szCs w:val="28"/>
+        </w:rPr>
         <w:t>Bước 6: Nếu không thoả tất cả các bước trên thì tới bước</w:t>
       </w:r>
       <w:r>
@@ -2862,6 +3215,14 @@
           <w:sz w:val="28"/>
           <w:szCs w:val="28"/>
         </w:rPr>
+        <w:tab/>
+      </w:r>
+      <w:r>
+        <w:rPr>
+          <w:rFonts w:ascii="Times New Roman" w:hAnsi="Times New Roman" w:cs="Times New Roman"/>
+          <w:sz w:val="28"/>
+          <w:szCs w:val="28"/>
+        </w:rPr>
         <w:t xml:space="preserve">Bước 7: </w:t>
       </w:r>
       <w:r>
@@ -2889,6 +3250,14 @@
           <w:sz w:val="28"/>
           <w:szCs w:val="28"/>
         </w:rPr>
+        <w:tab/>
+      </w:r>
+      <w:r>
+        <w:rPr>
+          <w:rFonts w:ascii="Times New Roman" w:hAnsi="Times New Roman" w:cs="Times New Roman"/>
+          <w:sz w:val="28"/>
+          <w:szCs w:val="28"/>
+        </w:rPr>
         <w:t xml:space="preserve">Bước 8: Lưu D4 xuống bộ nhớ phụ </w:t>
       </w:r>
     </w:p>
@@ -2908,6 +3277,15 @@
           <w:sz w:val="28"/>
           <w:szCs w:val="28"/>
         </w:rPr>
+        <w:lastRenderedPageBreak/>
+        <w:tab/>
+      </w:r>
+      <w:r>
+        <w:rPr>
+          <w:rFonts w:ascii="Times New Roman" w:hAnsi="Times New Roman" w:cs="Times New Roman"/>
+          <w:sz w:val="28"/>
+          <w:szCs w:val="28"/>
+        </w:rPr>
         <w:t>Bước 9: Xuất D5 ra máy in</w:t>
       </w:r>
     </w:p>
@@ -2927,6 +3305,14 @@
           <w:sz w:val="28"/>
           <w:szCs w:val="28"/>
         </w:rPr>
+        <w:tab/>
+      </w:r>
+      <w:r>
+        <w:rPr>
+          <w:rFonts w:ascii="Times New Roman" w:hAnsi="Times New Roman" w:cs="Times New Roman"/>
+          <w:sz w:val="28"/>
+          <w:szCs w:val="28"/>
+        </w:rPr>
         <w:t>Bước 10: Đóng kết nối cơ sở dữ liệu</w:t>
       </w:r>
     </w:p>
@@ -2946,6 +3332,14 @@
           <w:sz w:val="28"/>
           <w:szCs w:val="28"/>
         </w:rPr>
+        <w:tab/>
+      </w:r>
+      <w:r>
+        <w:rPr>
+          <w:rFonts w:ascii="Times New Roman" w:hAnsi="Times New Roman" w:cs="Times New Roman"/>
+          <w:sz w:val="28"/>
+          <w:szCs w:val="28"/>
+        </w:rPr>
         <w:t>Bước 11: Kết thúc</w:t>
       </w:r>
     </w:p>
@@ -2962,29 +3356,53 @@
     </w:p>
     <w:p>
       <w:pPr>
-        <w:rPr>
-          <w:rFonts w:ascii="Times New Roman" w:hAnsi="Times New Roman" w:cs="Times New Roman"/>
-          <w:b/>
-          <w:sz w:val="28"/>
-          <w:szCs w:val="28"/>
-        </w:rPr>
-      </w:pPr>
-      <w:r>
-        <w:rPr>
-          <w:rFonts w:ascii="Times New Roman" w:hAnsi="Times New Roman" w:cs="Times New Roman"/>
-          <w:b/>
-          <w:sz w:val="28"/>
-          <w:szCs w:val="28"/>
-        </w:rPr>
-        <w:t xml:space="preserve">3.1.2 Sơ đô luồng dữ liệu cho yêu cầu tra cứu sách </w:t>
-      </w:r>
-    </w:p>
-    <w:p>
-      <w:pPr>
-        <w:pStyle w:val="ListParagraph"/>
+        <w:pStyle w:val="Heading2"/>
         <w:numPr>
           <w:ilvl w:val="0"/>
-          <w:numId w:val="1"/>
+          <w:numId w:val="0"/>
+        </w:numPr>
+        <w:ind w:left="576"/>
+        <w:rPr>
+          <w:rFonts w:ascii="Times New Roman" w:hAnsi="Times New Roman" w:cs="Times New Roman"/>
+          <w:b/>
+          <w:sz w:val="28"/>
+          <w:szCs w:val="28"/>
+        </w:rPr>
+      </w:pPr>
+      <w:r>
+        <w:rPr>
+          <w:rFonts w:ascii="Times New Roman" w:hAnsi="Times New Roman" w:cs="Times New Roman"/>
+          <w:b/>
+          <w:sz w:val="28"/>
+          <w:szCs w:val="28"/>
+        </w:rPr>
+        <w:t>3.1.</w:t>
+      </w:r>
+      <w:r>
+        <w:rPr>
+          <w:rFonts w:ascii="Times New Roman" w:hAnsi="Times New Roman" w:cs="Times New Roman"/>
+          <w:b/>
+          <w:sz w:val="28"/>
+          <w:szCs w:val="28"/>
+        </w:rPr>
+        <w:t>3</w:t>
+      </w:r>
+      <w:r>
+        <w:rPr>
+          <w:rFonts w:ascii="Times New Roman" w:hAnsi="Times New Roman" w:cs="Times New Roman"/>
+          <w:b/>
+          <w:sz w:val="28"/>
+          <w:szCs w:val="28"/>
+        </w:rPr>
+        <w:t xml:space="preserve"> Sơ đô luồng dữ liệu cho yêu cầu tra cứu sách </w:t>
+      </w:r>
+    </w:p>
+    <w:p>
+      <w:pPr>
+        <w:pStyle w:val="ListParagraph"/>
+        <w:numPr>
+          <w:ilvl w:val="0"/>
+          <w:numId w:val="40"/>
         </w:numPr>
         <w:rPr>
           <w:rFonts w:ascii="Times New Roman" w:hAnsi="Times New Roman" w:cs="Times New Roman"/>
@@ -3491,7 +3909,7 @@
         <w:pStyle w:val="ListParagraph"/>
         <w:numPr>
           <w:ilvl w:val="0"/>
-          <w:numId w:val="1"/>
+          <w:numId w:val="40"/>
         </w:numPr>
         <w:rPr>
           <w:rFonts w:ascii="Times New Roman" w:hAnsi="Times New Roman" w:cs="Times New Roman"/>
@@ -3509,13 +3927,25 @@
         </w:rPr>
         <w:t xml:space="preserve">Hình vẽ </w:t>
       </w:r>
+    </w:p>
+    <w:p>
+      <w:pPr>
+        <w:pStyle w:val="ListParagraph"/>
+        <w:ind w:left="1440"/>
+        <w:rPr>
+          <w:rFonts w:ascii="Times New Roman" w:hAnsi="Times New Roman" w:cs="Times New Roman"/>
+          <w:b/>
+          <w:sz w:val="28"/>
+          <w:szCs w:val="28"/>
+        </w:rPr>
+      </w:pPr>
     </w:p>
     <w:p>
       <w:pPr>
         <w:pStyle w:val="ListParagraph"/>
         <w:numPr>
           <w:ilvl w:val="0"/>
-          <w:numId w:val="1"/>
+          <w:numId w:val="40"/>
         </w:numPr>
         <w:rPr>
           <w:rFonts w:ascii="Times New Roman" w:hAnsi="Times New Roman" w:cs="Times New Roman"/>
@@ -3550,7 +3980,47 @@
           <w:sz w:val="28"/>
           <w:szCs w:val="28"/>
         </w:rPr>
-        <w:t>D1: Thông tin về tiêu chuẩn tra cứu: Ít nhất là một trong những thông tin sau: Mã Sách, Tên Sách, Thể Loại, Tác Giả, Tình Trạng, Năm xuất bản, Nhà xuất bản, Ngày nhập, Trị giá</w:t>
+        <w:tab/>
+      </w:r>
+      <w:r>
+        <w:rPr>
+          <w:rFonts w:ascii="Times New Roman" w:hAnsi="Times New Roman" w:cs="Times New Roman"/>
+          <w:sz w:val="28"/>
+          <w:szCs w:val="28"/>
+        </w:rPr>
+        <w:t xml:space="preserve">D1: Thông tin về tiêu chuẩn tra cứu: Ít nhất là một trong những thông </w:t>
+      </w:r>
+      <w:r>
+        <w:rPr>
+          <w:rFonts w:ascii="Times New Roman" w:hAnsi="Times New Roman" w:cs="Times New Roman"/>
+          <w:sz w:val="28"/>
+          <w:szCs w:val="28"/>
+        </w:rPr>
+        <w:tab/>
+      </w:r>
+      <w:r>
+        <w:rPr>
+          <w:rFonts w:ascii="Times New Roman" w:hAnsi="Times New Roman" w:cs="Times New Roman"/>
+          <w:sz w:val="28"/>
+          <w:szCs w:val="28"/>
+        </w:rPr>
+        <w:t xml:space="preserve">tin sau: Mã Sách, Tên Sách, Thể Loại, Tác Giả, Tình Trạng, Năm xuất </w:t>
+      </w:r>
+      <w:r>
+        <w:rPr>
+          <w:rFonts w:ascii="Times New Roman" w:hAnsi="Times New Roman" w:cs="Times New Roman"/>
+          <w:sz w:val="28"/>
+          <w:szCs w:val="28"/>
+        </w:rPr>
+        <w:tab/>
+      </w:r>
+      <w:r>
+        <w:rPr>
+          <w:rFonts w:ascii="Times New Roman" w:hAnsi="Times New Roman" w:cs="Times New Roman"/>
+          <w:sz w:val="28"/>
+          <w:szCs w:val="28"/>
+        </w:rPr>
+        <w:t>bản, Nhà xuất bản, Ngày nhập, Trị giá</w:t>
       </w:r>
     </w:p>
     <w:p>
@@ -3569,6 +4039,14 @@
           <w:sz w:val="28"/>
           <w:szCs w:val="28"/>
         </w:rPr>
+        <w:tab/>
+      </w:r>
+      <w:r>
+        <w:rPr>
+          <w:rFonts w:ascii="Times New Roman" w:hAnsi="Times New Roman" w:cs="Times New Roman"/>
+          <w:sz w:val="28"/>
+          <w:szCs w:val="28"/>
+        </w:rPr>
         <w:t>D2: Không có</w:t>
       </w:r>
     </w:p>
@@ -3588,8 +4066,111 @@
           <w:sz w:val="28"/>
           <w:szCs w:val="28"/>
         </w:rPr>
-        <w:lastRenderedPageBreak/>
-        <w:t xml:space="preserve">D3: Danh sách sách thoã mãn tiêu chuẩn tra cứu cùng với các thông tin chi tiết liên quan: Mã sách, Tên sách, Thể loại, Tác giả, Tình trạng </w:t>
+        <w:tab/>
+      </w:r>
+      <w:r>
+        <w:rPr>
+          <w:rFonts w:ascii="Times New Roman" w:hAnsi="Times New Roman" w:cs="Times New Roman"/>
+          <w:sz w:val="28"/>
+          <w:szCs w:val="28"/>
+        </w:rPr>
+        <w:t xml:space="preserve">D3: Danh sách sách thoã mãn tiêu chuẩn tra cứu cùng với các thông </w:t>
+      </w:r>
+      <w:r>
+        <w:rPr>
+          <w:rFonts w:ascii="Times New Roman" w:hAnsi="Times New Roman" w:cs="Times New Roman"/>
+          <w:sz w:val="28"/>
+          <w:szCs w:val="28"/>
+        </w:rPr>
+        <w:tab/>
+      </w:r>
+      <w:r>
+        <w:rPr>
+          <w:rFonts w:ascii="Times New Roman" w:hAnsi="Times New Roman" w:cs="Times New Roman"/>
+          <w:sz w:val="28"/>
+          <w:szCs w:val="28"/>
+        </w:rPr>
+        <w:t xml:space="preserve">tin chi tiết liên quan: Mã sách, </w:t>
+      </w:r>
+      <w:r>
+        <w:rPr>
+          <w:rFonts w:ascii="Times New Roman" w:hAnsi="Times New Roman" w:cs="Times New Roman"/>
+          <w:sz w:val="28"/>
+          <w:szCs w:val="28"/>
+        </w:rPr>
+        <w:t>t</w:t>
+      </w:r>
+      <w:r>
+        <w:rPr>
+          <w:rFonts w:ascii="Times New Roman" w:hAnsi="Times New Roman" w:cs="Times New Roman"/>
+          <w:sz w:val="28"/>
+          <w:szCs w:val="28"/>
+        </w:rPr>
+        <w:t xml:space="preserve">ên sách, </w:t>
+      </w:r>
+      <w:r>
+        <w:rPr>
+          <w:rFonts w:ascii="Times New Roman" w:hAnsi="Times New Roman" w:cs="Times New Roman"/>
+          <w:sz w:val="28"/>
+          <w:szCs w:val="28"/>
+        </w:rPr>
+        <w:t>t</w:t>
+      </w:r>
+      <w:r>
+        <w:rPr>
+          <w:rFonts w:ascii="Times New Roman" w:hAnsi="Times New Roman" w:cs="Times New Roman"/>
+          <w:sz w:val="28"/>
+          <w:szCs w:val="28"/>
+        </w:rPr>
+        <w:t xml:space="preserve">hể loại, </w:t>
+      </w:r>
+      <w:r>
+        <w:rPr>
+          <w:rFonts w:ascii="Times New Roman" w:hAnsi="Times New Roman" w:cs="Times New Roman"/>
+          <w:sz w:val="28"/>
+          <w:szCs w:val="28"/>
+        </w:rPr>
+        <w:t>t</w:t>
+      </w:r>
+      <w:r>
+        <w:rPr>
+          <w:rFonts w:ascii="Times New Roman" w:hAnsi="Times New Roman" w:cs="Times New Roman"/>
+          <w:sz w:val="28"/>
+          <w:szCs w:val="28"/>
+        </w:rPr>
+        <w:t xml:space="preserve">ác giả, </w:t>
+      </w:r>
+      <w:r>
+        <w:rPr>
+          <w:rFonts w:ascii="Times New Roman" w:hAnsi="Times New Roman" w:cs="Times New Roman"/>
+          <w:sz w:val="28"/>
+          <w:szCs w:val="28"/>
+        </w:rPr>
+        <w:t>t</w:t>
+      </w:r>
+      <w:r>
+        <w:rPr>
+          <w:rFonts w:ascii="Times New Roman" w:hAnsi="Times New Roman" w:cs="Times New Roman"/>
+          <w:sz w:val="28"/>
+          <w:szCs w:val="28"/>
+        </w:rPr>
+        <w:t xml:space="preserve">ình trạng </w:t>
+      </w:r>
+      <w:r>
+        <w:rPr>
+          <w:rFonts w:ascii="Times New Roman" w:hAnsi="Times New Roman" w:cs="Times New Roman"/>
+          <w:sz w:val="28"/>
+          <w:szCs w:val="28"/>
+        </w:rPr>
+        <w:tab/>
+      </w:r>
+      <w:r>
+        <w:rPr>
+          <w:rFonts w:ascii="Times New Roman" w:hAnsi="Times New Roman" w:cs="Times New Roman"/>
+          <w:sz w:val="28"/>
+          <w:szCs w:val="28"/>
+        </w:rPr>
+        <w:t>sách, năm xuất bản, nhà xuất bản, ngày nhập, trị giá.</w:t>
       </w:r>
     </w:p>
     <w:p>
@@ -3608,6 +4189,14 @@
           <w:sz w:val="28"/>
           <w:szCs w:val="28"/>
         </w:rPr>
+        <w:tab/>
+      </w:r>
+      <w:r>
+        <w:rPr>
+          <w:rFonts w:ascii="Times New Roman" w:hAnsi="Times New Roman" w:cs="Times New Roman"/>
+          <w:sz w:val="28"/>
+          <w:szCs w:val="28"/>
+        </w:rPr>
         <w:t>D4: Không có</w:t>
       </w:r>
     </w:p>
@@ -3627,6 +4216,14 @@
           <w:sz w:val="28"/>
           <w:szCs w:val="28"/>
         </w:rPr>
+        <w:tab/>
+      </w:r>
+      <w:r>
+        <w:rPr>
+          <w:rFonts w:ascii="Times New Roman" w:hAnsi="Times New Roman" w:cs="Times New Roman"/>
+          <w:sz w:val="28"/>
+          <w:szCs w:val="28"/>
+        </w:rPr>
         <w:t>D5: D3</w:t>
       </w:r>
     </w:p>
@@ -3640,6 +4237,14 @@
           <w:szCs w:val="28"/>
         </w:rPr>
       </w:pPr>
+      <w:r>
+        <w:rPr>
+          <w:rFonts w:ascii="Times New Roman" w:hAnsi="Times New Roman" w:cs="Times New Roman"/>
+          <w:sz w:val="28"/>
+          <w:szCs w:val="28"/>
+        </w:rPr>
+        <w:tab/>
+      </w:r>
       <w:r>
         <w:rPr>
           <w:rFonts w:ascii="Times New Roman" w:hAnsi="Times New Roman" w:cs="Times New Roman"/>
@@ -3662,7 +4267,7 @@
         <w:pStyle w:val="ListParagraph"/>
         <w:numPr>
           <w:ilvl w:val="0"/>
-          <w:numId w:val="1"/>
+          <w:numId w:val="41"/>
         </w:numPr>
         <w:rPr>
           <w:rFonts w:ascii="Times New Roman" w:hAnsi="Times New Roman" w:cs="Times New Roman"/>
@@ -3697,6 +4302,14 @@
           <w:sz w:val="28"/>
           <w:szCs w:val="28"/>
         </w:rPr>
+        <w:tab/>
+      </w:r>
+      <w:r>
+        <w:rPr>
+          <w:rFonts w:ascii="Times New Roman" w:hAnsi="Times New Roman" w:cs="Times New Roman"/>
+          <w:sz w:val="28"/>
+          <w:szCs w:val="28"/>
+        </w:rPr>
         <w:t>Bước 1: Nhận D1 từ người dùng</w:t>
       </w:r>
     </w:p>
@@ -3716,6 +4329,14 @@
           <w:sz w:val="28"/>
           <w:szCs w:val="28"/>
         </w:rPr>
+        <w:tab/>
+      </w:r>
+      <w:r>
+        <w:rPr>
+          <w:rFonts w:ascii="Times New Roman" w:hAnsi="Times New Roman" w:cs="Times New Roman"/>
+          <w:sz w:val="28"/>
+          <w:szCs w:val="28"/>
+        </w:rPr>
         <w:t>Bước 2: Kết nối cơ sở dữ liệu</w:t>
       </w:r>
     </w:p>
@@ -3735,6 +4356,14 @@
           <w:sz w:val="28"/>
           <w:szCs w:val="28"/>
         </w:rPr>
+        <w:tab/>
+      </w:r>
+      <w:r>
+        <w:rPr>
+          <w:rFonts w:ascii="Times New Roman" w:hAnsi="Times New Roman" w:cs="Times New Roman"/>
+          <w:sz w:val="28"/>
+          <w:szCs w:val="28"/>
+        </w:rPr>
         <w:t>Bước 3: Đọc D3 từ bộ nhớ phụ.</w:t>
       </w:r>
     </w:p>
@@ -3754,6 +4383,14 @@
           <w:sz w:val="28"/>
           <w:szCs w:val="28"/>
         </w:rPr>
+        <w:tab/>
+      </w:r>
+      <w:r>
+        <w:rPr>
+          <w:rFonts w:ascii="Times New Roman" w:hAnsi="Times New Roman" w:cs="Times New Roman"/>
+          <w:sz w:val="28"/>
+          <w:szCs w:val="28"/>
+        </w:rPr>
         <w:t xml:space="preserve">Bước 4: Xuất D5 ra màn hình </w:t>
       </w:r>
     </w:p>
@@ -3773,6 +4410,14 @@
           <w:sz w:val="28"/>
           <w:szCs w:val="28"/>
         </w:rPr>
+        <w:tab/>
+      </w:r>
+      <w:r>
+        <w:rPr>
+          <w:rFonts w:ascii="Times New Roman" w:hAnsi="Times New Roman" w:cs="Times New Roman"/>
+          <w:sz w:val="28"/>
+          <w:szCs w:val="28"/>
+        </w:rPr>
         <w:t xml:space="preserve">Bước 5: </w:t>
       </w:r>
       <w:r>
@@ -3800,6 +4445,14 @@
           <w:sz w:val="28"/>
           <w:szCs w:val="28"/>
         </w:rPr>
+        <w:tab/>
+      </w:r>
+      <w:r>
+        <w:rPr>
+          <w:rFonts w:ascii="Times New Roman" w:hAnsi="Times New Roman" w:cs="Times New Roman"/>
+          <w:sz w:val="28"/>
+          <w:szCs w:val="28"/>
+        </w:rPr>
         <w:t xml:space="preserve">Bước 6: Đóng kết nối cơ sở dữ liệu </w:t>
       </w:r>
     </w:p>
@@ -3819,78 +4472,16 @@
           <w:sz w:val="28"/>
           <w:szCs w:val="28"/>
         </w:rPr>
+        <w:tab/>
+      </w:r>
+      <w:r>
+        <w:rPr>
+          <w:rFonts w:ascii="Times New Roman" w:hAnsi="Times New Roman" w:cs="Times New Roman"/>
+          <w:sz w:val="28"/>
+          <w:szCs w:val="28"/>
+        </w:rPr>
         <w:t>Bước 7: Kết thúc.</w:t>
       </w:r>
-    </w:p>
-    <w:p>
-      <w:pPr>
-        <w:pStyle w:val="ListParagraph"/>
-        <w:ind w:left="795"/>
-        <w:rPr>
-          <w:rFonts w:ascii="Times New Roman" w:hAnsi="Times New Roman" w:cs="Times New Roman"/>
-          <w:b/>
-          <w:sz w:val="28"/>
-          <w:szCs w:val="28"/>
-        </w:rPr>
-      </w:pPr>
-    </w:p>
-    <w:p>
-      <w:pPr>
-        <w:pStyle w:val="ListParagraph"/>
-        <w:ind w:left="795"/>
-        <w:rPr>
-          <w:rFonts w:ascii="Times New Roman" w:hAnsi="Times New Roman" w:cs="Times New Roman"/>
-          <w:b/>
-          <w:sz w:val="28"/>
-          <w:szCs w:val="28"/>
-        </w:rPr>
-      </w:pPr>
-    </w:p>
-    <w:p>
-      <w:pPr>
-        <w:pStyle w:val="ListParagraph"/>
-        <w:ind w:left="795"/>
-        <w:rPr>
-          <w:rFonts w:ascii="Times New Roman" w:hAnsi="Times New Roman" w:cs="Times New Roman"/>
-          <w:b/>
-          <w:sz w:val="28"/>
-          <w:szCs w:val="28"/>
-        </w:rPr>
-      </w:pPr>
-    </w:p>
-    <w:p>
-      <w:pPr>
-        <w:pStyle w:val="ListParagraph"/>
-        <w:ind w:left="795"/>
-        <w:rPr>
-          <w:rFonts w:ascii="Times New Roman" w:hAnsi="Times New Roman" w:cs="Times New Roman"/>
-          <w:b/>
-          <w:sz w:val="28"/>
-          <w:szCs w:val="28"/>
-        </w:rPr>
-      </w:pPr>
-    </w:p>
-    <w:p>
-      <w:pPr>
-        <w:pStyle w:val="ListParagraph"/>
-        <w:ind w:left="795"/>
-        <w:rPr>
-          <w:rFonts w:ascii="Times New Roman" w:hAnsi="Times New Roman" w:cs="Times New Roman"/>
-          <w:sz w:val="28"/>
-          <w:szCs w:val="28"/>
-        </w:rPr>
-      </w:pPr>
-    </w:p>
-    <w:p>
-      <w:pPr>
-        <w:pStyle w:val="ListParagraph"/>
-        <w:ind w:left="795"/>
-        <w:rPr>
-          <w:rFonts w:ascii="Times New Roman" w:hAnsi="Times New Roman" w:cs="Times New Roman"/>
-          <w:sz w:val="28"/>
-          <w:szCs w:val="28"/>
-        </w:rPr>
-      </w:pPr>
     </w:p>
     <w:p>
       <w:pPr>
@@ -3917,6 +4508,1625 @@
       <w:pPr>
         <w:pStyle w:val="ListParagraph"/>
         <w:ind w:left="795"/>
+        <w:rPr>
+          <w:rFonts w:ascii="Times New Roman" w:hAnsi="Times New Roman" w:cs="Times New Roman"/>
+          <w:b/>
+          <w:sz w:val="28"/>
+          <w:szCs w:val="28"/>
+        </w:rPr>
+      </w:pPr>
+    </w:p>
+    <w:p>
+      <w:pPr>
+        <w:pStyle w:val="Heading2"/>
+        <w:numPr>
+          <w:ilvl w:val="0"/>
+          <w:numId w:val="0"/>
+        </w:numPr>
+        <w:ind w:left="576"/>
+        <w:rPr>
+          <w:rFonts w:ascii="Times New Roman" w:hAnsi="Times New Roman" w:cs="Times New Roman"/>
+          <w:b/>
+          <w:sz w:val="28"/>
+          <w:szCs w:val="28"/>
+        </w:rPr>
+      </w:pPr>
+      <w:r>
+        <w:rPr>
+          <w:rFonts w:ascii="Times New Roman" w:hAnsi="Times New Roman" w:cs="Times New Roman"/>
+          <w:b/>
+          <w:sz w:val="28"/>
+          <w:szCs w:val="28"/>
+        </w:rPr>
+        <w:lastRenderedPageBreak/>
+        <w:t xml:space="preserve">3.1.4 Sơ đồ luồng dữ liệu cho yêu cầu mượn sách </w:t>
+      </w:r>
+    </w:p>
+    <w:p>
+      <w:pPr>
+        <w:pStyle w:val="ListParagraph"/>
+        <w:numPr>
+          <w:ilvl w:val="0"/>
+          <w:numId w:val="41"/>
+        </w:numPr>
+      </w:pPr>
+      <w:r>
+        <w:t xml:space="preserve">Biểu mẫu </w:t>
+      </w:r>
+    </w:p>
+    <w:tbl>
+      <w:tblPr>
+        <w:tblW w:w="0" w:type="auto"/>
+        <w:tblInd w:w="1129" w:type="dxa"/>
+        <w:tblBorders>
+          <w:top w:val="single" w:sz="2" w:space="0" w:color="000000"/>
+          <w:left w:val="single" w:sz="2" w:space="0" w:color="000000"/>
+          <w:bottom w:val="single" w:sz="2" w:space="0" w:color="000000"/>
+          <w:right w:val="single" w:sz="2" w:space="0" w:color="000000"/>
+          <w:insideH w:val="single" w:sz="2" w:space="0" w:color="000000"/>
+          <w:insideV w:val="single" w:sz="2" w:space="0" w:color="000000"/>
+        </w:tblBorders>
+        <w:tblLayout w:type="fixed"/>
+        <w:tblCellMar>
+          <w:left w:w="0" w:type="dxa"/>
+          <w:right w:w="0" w:type="dxa"/>
+        </w:tblCellMar>
+        <w:tblLook w:val="01E0" w:firstRow="1" w:lastRow="1" w:firstColumn="1" w:lastColumn="1" w:noHBand="0" w:noVBand="0"/>
+      </w:tblPr>
+      <w:tblGrid>
+        <w:gridCol w:w="682"/>
+        <w:gridCol w:w="152"/>
+        <w:gridCol w:w="877"/>
+        <w:gridCol w:w="1835"/>
+        <w:gridCol w:w="390"/>
+        <w:gridCol w:w="1026"/>
+        <w:gridCol w:w="2130"/>
+      </w:tblGrid>
+      <w:tr>
+        <w:trPr>
+          <w:trHeight w:val="350"/>
+        </w:trPr>
+        <w:tc>
+          <w:tcPr>
+            <w:tcW w:w="834" w:type="dxa"/>
+            <w:gridSpan w:val="2"/>
+          </w:tcPr>
+          <w:p>
+            <w:pPr>
+              <w:widowControl w:val="0"/>
+              <w:autoSpaceDE w:val="0"/>
+              <w:autoSpaceDN w:val="0"/>
+              <w:spacing w:before="60" w:after="0" w:line="240" w:lineRule="auto"/>
+              <w:ind w:left="79"/>
+              <w:rPr>
+                <w:rFonts w:ascii="Times New Roman" w:eastAsia="Times New Roman" w:hAnsi="Times New Roman" w:cs="Times New Roman"/>
+                <w:b/>
+                <w:sz w:val="20"/>
+              </w:rPr>
+            </w:pPr>
+            <w:r>
+              <w:rPr>
+                <w:rFonts w:ascii="Times New Roman" w:eastAsia="Times New Roman" w:hAnsi="Times New Roman" w:cs="Times New Roman"/>
+                <w:color w:val="FFFFFF"/>
+                <w:w w:val="99"/>
+                <w:sz w:val="20"/>
+                <w:shd w:val="clear" w:color="auto" w:fill="000000"/>
+              </w:rPr>
+              <w:t xml:space="preserve"> </w:t>
+            </w:r>
+            <w:r>
+              <w:rPr>
+                <w:rFonts w:ascii="Times New Roman" w:eastAsia="Times New Roman" w:hAnsi="Times New Roman" w:cs="Times New Roman"/>
+                <w:color w:val="FFFFFF"/>
+                <w:sz w:val="20"/>
+                <w:shd w:val="clear" w:color="auto" w:fill="000000"/>
+              </w:rPr>
+              <w:t xml:space="preserve"> </w:t>
+            </w:r>
+            <w:r>
+              <w:rPr>
+                <w:rFonts w:ascii="Times New Roman" w:eastAsia="Times New Roman" w:hAnsi="Times New Roman" w:cs="Times New Roman"/>
+                <w:b/>
+                <w:color w:val="FFFFFF"/>
+                <w:sz w:val="20"/>
+                <w:shd w:val="clear" w:color="auto" w:fill="000000"/>
+              </w:rPr>
+              <w:t>BM4:</w:t>
+            </w:r>
+          </w:p>
+        </w:tc>
+        <w:tc>
+          <w:tcPr>
+            <w:tcW w:w="6258" w:type="dxa"/>
+            <w:gridSpan w:val="5"/>
+          </w:tcPr>
+          <w:p>
+            <w:pPr>
+              <w:widowControl w:val="0"/>
+              <w:tabs>
+                <w:tab w:val="left" w:pos="2360"/>
+                <w:tab w:val="left" w:pos="6173"/>
+              </w:tabs>
+              <w:autoSpaceDE w:val="0"/>
+              <w:autoSpaceDN w:val="0"/>
+              <w:spacing w:before="60" w:after="0" w:line="240" w:lineRule="auto"/>
+              <w:ind w:left="80"/>
+              <w:rPr>
+                <w:rFonts w:ascii="Times New Roman" w:eastAsia="Times New Roman" w:hAnsi="Times New Roman" w:cs="Times New Roman"/>
+                <w:b/>
+                <w:sz w:val="20"/>
+              </w:rPr>
+            </w:pPr>
+            <w:r>
+              <w:rPr>
+                <w:rFonts w:ascii="Times New Roman" w:eastAsia="Times New Roman" w:hAnsi="Times New Roman" w:cs="Times New Roman"/>
+                <w:color w:val="FFFFFF"/>
+                <w:w w:val="99"/>
+                <w:sz w:val="20"/>
+                <w:shd w:val="clear" w:color="auto" w:fill="000000"/>
+              </w:rPr>
+              <w:t xml:space="preserve"> </w:t>
+            </w:r>
+            <w:r>
+              <w:rPr>
+                <w:rFonts w:ascii="Times New Roman" w:eastAsia="Times New Roman" w:hAnsi="Times New Roman" w:cs="Times New Roman"/>
+                <w:color w:val="FFFFFF"/>
+                <w:sz w:val="20"/>
+                <w:shd w:val="clear" w:color="auto" w:fill="000000"/>
+              </w:rPr>
+              <w:tab/>
+            </w:r>
+            <w:r>
+              <w:rPr>
+                <w:rFonts w:ascii="Times New Roman" w:eastAsia="Times New Roman" w:hAnsi="Times New Roman" w:cs="Times New Roman"/>
+                <w:b/>
+                <w:color w:val="FFFFFF"/>
+                <w:sz w:val="20"/>
+                <w:shd w:val="clear" w:color="auto" w:fill="000000"/>
+              </w:rPr>
+              <w:t>Phiếu Mượn</w:t>
+            </w:r>
+            <w:r>
+              <w:rPr>
+                <w:rFonts w:ascii="Times New Roman" w:eastAsia="Times New Roman" w:hAnsi="Times New Roman" w:cs="Times New Roman"/>
+                <w:b/>
+                <w:color w:val="FFFFFF"/>
+                <w:spacing w:val="-5"/>
+                <w:sz w:val="20"/>
+                <w:shd w:val="clear" w:color="auto" w:fill="000000"/>
+              </w:rPr>
+              <w:t xml:space="preserve"> </w:t>
+            </w:r>
+            <w:r>
+              <w:rPr>
+                <w:rFonts w:ascii="Times New Roman" w:eastAsia="Times New Roman" w:hAnsi="Times New Roman" w:cs="Times New Roman"/>
+                <w:b/>
+                <w:color w:val="FFFFFF"/>
+                <w:sz w:val="20"/>
+                <w:shd w:val="clear" w:color="auto" w:fill="000000"/>
+              </w:rPr>
+              <w:t>Sách</w:t>
+            </w:r>
+            <w:r>
+              <w:rPr>
+                <w:rFonts w:ascii="Times New Roman" w:eastAsia="Times New Roman" w:hAnsi="Times New Roman" w:cs="Times New Roman"/>
+                <w:b/>
+                <w:color w:val="FFFFFF"/>
+                <w:sz w:val="20"/>
+                <w:shd w:val="clear" w:color="auto" w:fill="000000"/>
+              </w:rPr>
+              <w:tab/>
+            </w:r>
+          </w:p>
+        </w:tc>
+      </w:tr>
+      <w:tr>
+        <w:trPr>
+          <w:trHeight w:val="350"/>
+        </w:trPr>
+        <w:tc>
+          <w:tcPr>
+            <w:tcW w:w="3546" w:type="dxa"/>
+            <w:gridSpan w:val="4"/>
+          </w:tcPr>
+          <w:p>
+            <w:pPr>
+              <w:widowControl w:val="0"/>
+              <w:autoSpaceDE w:val="0"/>
+              <w:autoSpaceDN w:val="0"/>
+              <w:spacing w:before="60" w:after="0" w:line="240" w:lineRule="auto"/>
+              <w:ind w:left="107"/>
+              <w:rPr>
+                <w:rFonts w:ascii="Times New Roman" w:eastAsia="Times New Roman" w:hAnsi="Times New Roman" w:cs="Times New Roman"/>
+                <w:sz w:val="20"/>
+              </w:rPr>
+            </w:pPr>
+            <w:r>
+              <w:rPr>
+                <w:rFonts w:ascii="Times New Roman" w:eastAsia="Times New Roman" w:hAnsi="Times New Roman" w:cs="Times New Roman"/>
+                <w:sz w:val="20"/>
+              </w:rPr>
+              <w:t>Họ tên độc giả: ........................................</w:t>
+            </w:r>
+          </w:p>
+        </w:tc>
+        <w:tc>
+          <w:tcPr>
+            <w:tcW w:w="3546" w:type="dxa"/>
+            <w:gridSpan w:val="3"/>
+          </w:tcPr>
+          <w:p>
+            <w:pPr>
+              <w:widowControl w:val="0"/>
+              <w:autoSpaceDE w:val="0"/>
+              <w:autoSpaceDN w:val="0"/>
+              <w:spacing w:before="60" w:after="0" w:line="240" w:lineRule="auto"/>
+              <w:ind w:left="104"/>
+              <w:rPr>
+                <w:rFonts w:ascii="Times New Roman" w:eastAsia="Times New Roman" w:hAnsi="Times New Roman" w:cs="Times New Roman"/>
+                <w:sz w:val="20"/>
+              </w:rPr>
+            </w:pPr>
+            <w:r>
+              <w:rPr>
+                <w:rFonts w:ascii="Times New Roman" w:eastAsia="Times New Roman" w:hAnsi="Times New Roman" w:cs="Times New Roman"/>
+                <w:sz w:val="20"/>
+              </w:rPr>
+              <w:t>Ngày mượn: .............................................</w:t>
+            </w:r>
+          </w:p>
+        </w:tc>
+      </w:tr>
+      <w:tr>
+        <w:trPr>
+          <w:trHeight w:val="350"/>
+        </w:trPr>
+        <w:tc>
+          <w:tcPr>
+            <w:tcW w:w="682" w:type="dxa"/>
+          </w:tcPr>
+          <w:p>
+            <w:pPr>
+              <w:widowControl w:val="0"/>
+              <w:autoSpaceDE w:val="0"/>
+              <w:autoSpaceDN w:val="0"/>
+              <w:spacing w:before="60" w:after="0" w:line="240" w:lineRule="auto"/>
+              <w:ind w:right="68"/>
+              <w:jc w:val="center"/>
+              <w:rPr>
+                <w:rFonts w:ascii="Times New Roman" w:eastAsia="Times New Roman" w:hAnsi="Times New Roman" w:cs="Times New Roman"/>
+                <w:b/>
+                <w:sz w:val="20"/>
+              </w:rPr>
+            </w:pPr>
+            <w:r>
+              <w:rPr>
+                <w:rFonts w:ascii="Times New Roman" w:eastAsia="Times New Roman" w:hAnsi="Times New Roman" w:cs="Times New Roman"/>
+                <w:color w:val="FFFFFF"/>
+                <w:w w:val="99"/>
+                <w:sz w:val="20"/>
+                <w:shd w:val="clear" w:color="auto" w:fill="000000"/>
+              </w:rPr>
+              <w:t xml:space="preserve"> </w:t>
+            </w:r>
+            <w:r>
+              <w:rPr>
+                <w:rFonts w:ascii="Times New Roman" w:eastAsia="Times New Roman" w:hAnsi="Times New Roman" w:cs="Times New Roman"/>
+                <w:color w:val="FFFFFF"/>
+                <w:sz w:val="20"/>
+                <w:shd w:val="clear" w:color="auto" w:fill="000000"/>
+              </w:rPr>
+              <w:t xml:space="preserve"> </w:t>
+            </w:r>
+            <w:r>
+              <w:rPr>
+                <w:rFonts w:ascii="Times New Roman" w:eastAsia="Times New Roman" w:hAnsi="Times New Roman" w:cs="Times New Roman"/>
+                <w:b/>
+                <w:color w:val="FFFFFF"/>
+                <w:sz w:val="20"/>
+                <w:shd w:val="clear" w:color="auto" w:fill="000000"/>
+              </w:rPr>
+              <w:t>STT</w:t>
+            </w:r>
+          </w:p>
+        </w:tc>
+        <w:tc>
+          <w:tcPr>
+            <w:tcW w:w="1029" w:type="dxa"/>
+            <w:gridSpan w:val="2"/>
+          </w:tcPr>
+          <w:p>
+            <w:pPr>
+              <w:widowControl w:val="0"/>
+              <w:autoSpaceDE w:val="0"/>
+              <w:autoSpaceDN w:val="0"/>
+              <w:spacing w:before="60" w:after="0" w:line="240" w:lineRule="auto"/>
+              <w:ind w:left="136"/>
+              <w:rPr>
+                <w:rFonts w:ascii="Times New Roman" w:eastAsia="Times New Roman" w:hAnsi="Times New Roman" w:cs="Times New Roman"/>
+                <w:b/>
+                <w:sz w:val="20"/>
+              </w:rPr>
+            </w:pPr>
+            <w:r>
+              <w:rPr>
+                <w:rFonts w:ascii="Times New Roman" w:eastAsia="Times New Roman" w:hAnsi="Times New Roman" w:cs="Times New Roman"/>
+                <w:b/>
+                <w:color w:val="FFFFFF"/>
+                <w:sz w:val="20"/>
+                <w:shd w:val="clear" w:color="auto" w:fill="000000"/>
+              </w:rPr>
+              <w:t>Mã Sách</w:t>
+            </w:r>
+          </w:p>
+        </w:tc>
+        <w:tc>
+          <w:tcPr>
+            <w:tcW w:w="2225" w:type="dxa"/>
+            <w:gridSpan w:val="2"/>
+          </w:tcPr>
+          <w:p>
+            <w:pPr>
+              <w:widowControl w:val="0"/>
+              <w:tabs>
+                <w:tab w:val="left" w:pos="710"/>
+                <w:tab w:val="left" w:pos="2140"/>
+              </w:tabs>
+              <w:autoSpaceDE w:val="0"/>
+              <w:autoSpaceDN w:val="0"/>
+              <w:spacing w:before="60" w:after="0" w:line="240" w:lineRule="auto"/>
+              <w:ind w:left="76"/>
+              <w:rPr>
+                <w:rFonts w:ascii="Times New Roman" w:eastAsia="Times New Roman" w:hAnsi="Times New Roman" w:cs="Times New Roman"/>
+                <w:b/>
+                <w:sz w:val="20"/>
+              </w:rPr>
+            </w:pPr>
+            <w:r>
+              <w:rPr>
+                <w:rFonts w:ascii="Times New Roman" w:eastAsia="Times New Roman" w:hAnsi="Times New Roman" w:cs="Times New Roman"/>
+                <w:color w:val="FFFFFF"/>
+                <w:w w:val="99"/>
+                <w:sz w:val="20"/>
+                <w:shd w:val="clear" w:color="auto" w:fill="000000"/>
+              </w:rPr>
+              <w:t xml:space="preserve"> </w:t>
+            </w:r>
+            <w:r>
+              <w:rPr>
+                <w:rFonts w:ascii="Times New Roman" w:eastAsia="Times New Roman" w:hAnsi="Times New Roman" w:cs="Times New Roman"/>
+                <w:color w:val="FFFFFF"/>
+                <w:sz w:val="20"/>
+                <w:shd w:val="clear" w:color="auto" w:fill="000000"/>
+              </w:rPr>
+              <w:tab/>
+            </w:r>
+            <w:r>
+              <w:rPr>
+                <w:rFonts w:ascii="Times New Roman" w:eastAsia="Times New Roman" w:hAnsi="Times New Roman" w:cs="Times New Roman"/>
+                <w:b/>
+                <w:color w:val="FFFFFF"/>
+                <w:sz w:val="20"/>
+                <w:shd w:val="clear" w:color="auto" w:fill="000000"/>
+              </w:rPr>
+              <w:t>Tên</w:t>
+            </w:r>
+            <w:r>
+              <w:rPr>
+                <w:rFonts w:ascii="Times New Roman" w:eastAsia="Times New Roman" w:hAnsi="Times New Roman" w:cs="Times New Roman"/>
+                <w:b/>
+                <w:color w:val="FFFFFF"/>
+                <w:spacing w:val="-7"/>
+                <w:sz w:val="20"/>
+                <w:shd w:val="clear" w:color="auto" w:fill="000000"/>
+              </w:rPr>
+              <w:t xml:space="preserve"> </w:t>
+            </w:r>
+            <w:r>
+              <w:rPr>
+                <w:rFonts w:ascii="Times New Roman" w:eastAsia="Times New Roman" w:hAnsi="Times New Roman" w:cs="Times New Roman"/>
+                <w:b/>
+                <w:color w:val="FFFFFF"/>
+                <w:sz w:val="20"/>
+                <w:shd w:val="clear" w:color="auto" w:fill="000000"/>
+              </w:rPr>
+              <w:t>Sách</w:t>
+            </w:r>
+            <w:r>
+              <w:rPr>
+                <w:rFonts w:ascii="Times New Roman" w:eastAsia="Times New Roman" w:hAnsi="Times New Roman" w:cs="Times New Roman"/>
+                <w:b/>
+                <w:color w:val="FFFFFF"/>
+                <w:sz w:val="20"/>
+                <w:shd w:val="clear" w:color="auto" w:fill="000000"/>
+              </w:rPr>
+              <w:tab/>
+            </w:r>
+          </w:p>
+        </w:tc>
+        <w:tc>
+          <w:tcPr>
+            <w:tcW w:w="1026" w:type="dxa"/>
+          </w:tcPr>
+          <w:p>
+            <w:pPr>
+              <w:widowControl w:val="0"/>
+              <w:autoSpaceDE w:val="0"/>
+              <w:autoSpaceDN w:val="0"/>
+              <w:spacing w:before="60" w:after="0" w:line="240" w:lineRule="auto"/>
+              <w:ind w:left="122"/>
+              <w:rPr>
+                <w:rFonts w:ascii="Times New Roman" w:eastAsia="Times New Roman" w:hAnsi="Times New Roman" w:cs="Times New Roman"/>
+                <w:b/>
+                <w:sz w:val="20"/>
+              </w:rPr>
+            </w:pPr>
+            <w:r>
+              <w:rPr>
+                <w:rFonts w:ascii="Times New Roman" w:eastAsia="Times New Roman" w:hAnsi="Times New Roman" w:cs="Times New Roman"/>
+                <w:b/>
+                <w:color w:val="FFFFFF"/>
+                <w:sz w:val="20"/>
+                <w:shd w:val="clear" w:color="auto" w:fill="000000"/>
+              </w:rPr>
+              <w:t>Thể Loại</w:t>
+            </w:r>
+          </w:p>
+        </w:tc>
+        <w:tc>
+          <w:tcPr>
+            <w:tcW w:w="2130" w:type="dxa"/>
+          </w:tcPr>
+          <w:p>
+            <w:pPr>
+              <w:widowControl w:val="0"/>
+              <w:tabs>
+                <w:tab w:val="left" w:pos="718"/>
+                <w:tab w:val="left" w:pos="2045"/>
+              </w:tabs>
+              <w:autoSpaceDE w:val="0"/>
+              <w:autoSpaceDN w:val="0"/>
+              <w:spacing w:before="60" w:after="0" w:line="240" w:lineRule="auto"/>
+              <w:ind w:left="75"/>
+              <w:rPr>
+                <w:rFonts w:ascii="Times New Roman" w:eastAsia="Times New Roman" w:hAnsi="Times New Roman" w:cs="Times New Roman"/>
+                <w:b/>
+                <w:sz w:val="20"/>
+              </w:rPr>
+            </w:pPr>
+            <w:r>
+              <w:rPr>
+                <w:rFonts w:ascii="Times New Roman" w:eastAsia="Times New Roman" w:hAnsi="Times New Roman" w:cs="Times New Roman"/>
+                <w:color w:val="FFFFFF"/>
+                <w:w w:val="99"/>
+                <w:sz w:val="20"/>
+                <w:shd w:val="clear" w:color="auto" w:fill="000000"/>
+              </w:rPr>
+              <w:t xml:space="preserve"> </w:t>
+            </w:r>
+            <w:r>
+              <w:rPr>
+                <w:rFonts w:ascii="Times New Roman" w:eastAsia="Times New Roman" w:hAnsi="Times New Roman" w:cs="Times New Roman"/>
+                <w:color w:val="FFFFFF"/>
+                <w:sz w:val="20"/>
+                <w:shd w:val="clear" w:color="auto" w:fill="000000"/>
+              </w:rPr>
+              <w:tab/>
+            </w:r>
+            <w:r>
+              <w:rPr>
+                <w:rFonts w:ascii="Times New Roman" w:eastAsia="Times New Roman" w:hAnsi="Times New Roman" w:cs="Times New Roman"/>
+                <w:b/>
+                <w:color w:val="FFFFFF"/>
+                <w:sz w:val="20"/>
+                <w:shd w:val="clear" w:color="auto" w:fill="000000"/>
+              </w:rPr>
+              <w:t>Tác</w:t>
+            </w:r>
+            <w:r>
+              <w:rPr>
+                <w:rFonts w:ascii="Times New Roman" w:eastAsia="Times New Roman" w:hAnsi="Times New Roman" w:cs="Times New Roman"/>
+                <w:b/>
+                <w:color w:val="FFFFFF"/>
+                <w:spacing w:val="-5"/>
+                <w:sz w:val="20"/>
+                <w:shd w:val="clear" w:color="auto" w:fill="000000"/>
+              </w:rPr>
+              <w:t xml:space="preserve"> </w:t>
+            </w:r>
+            <w:r>
+              <w:rPr>
+                <w:rFonts w:ascii="Times New Roman" w:eastAsia="Times New Roman" w:hAnsi="Times New Roman" w:cs="Times New Roman"/>
+                <w:b/>
+                <w:color w:val="FFFFFF"/>
+                <w:sz w:val="20"/>
+                <w:shd w:val="clear" w:color="auto" w:fill="000000"/>
+              </w:rPr>
+              <w:t>Giả</w:t>
+            </w:r>
+            <w:r>
+              <w:rPr>
+                <w:rFonts w:ascii="Times New Roman" w:eastAsia="Times New Roman" w:hAnsi="Times New Roman" w:cs="Times New Roman"/>
+                <w:b/>
+                <w:color w:val="FFFFFF"/>
+                <w:sz w:val="20"/>
+                <w:shd w:val="clear" w:color="auto" w:fill="000000"/>
+              </w:rPr>
+              <w:tab/>
+            </w:r>
+          </w:p>
+        </w:tc>
+      </w:tr>
+      <w:tr>
+        <w:trPr>
+          <w:trHeight w:val="350"/>
+        </w:trPr>
+        <w:tc>
+          <w:tcPr>
+            <w:tcW w:w="682" w:type="dxa"/>
+          </w:tcPr>
+          <w:p>
+            <w:pPr>
+              <w:widowControl w:val="0"/>
+              <w:autoSpaceDE w:val="0"/>
+              <w:autoSpaceDN w:val="0"/>
+              <w:spacing w:before="60" w:after="0" w:line="240" w:lineRule="auto"/>
+              <w:ind w:left="3"/>
+              <w:jc w:val="center"/>
+              <w:rPr>
+                <w:rFonts w:ascii="Times New Roman" w:eastAsia="Times New Roman" w:hAnsi="Times New Roman" w:cs="Times New Roman"/>
+                <w:sz w:val="20"/>
+              </w:rPr>
+            </w:pPr>
+            <w:r>
+              <w:rPr>
+                <w:rFonts w:ascii="Times New Roman" w:eastAsia="Times New Roman" w:hAnsi="Times New Roman" w:cs="Times New Roman"/>
+                <w:w w:val="99"/>
+                <w:sz w:val="20"/>
+              </w:rPr>
+              <w:t>1</w:t>
+            </w:r>
+          </w:p>
+        </w:tc>
+        <w:tc>
+          <w:tcPr>
+            <w:tcW w:w="1029" w:type="dxa"/>
+            <w:gridSpan w:val="2"/>
+          </w:tcPr>
+          <w:p>
+            <w:pPr>
+              <w:widowControl w:val="0"/>
+              <w:autoSpaceDE w:val="0"/>
+              <w:autoSpaceDN w:val="0"/>
+              <w:spacing w:after="0" w:line="240" w:lineRule="auto"/>
+              <w:rPr>
+                <w:rFonts w:ascii="Times New Roman" w:eastAsia="Times New Roman" w:hAnsi="Times New Roman" w:cs="Times New Roman"/>
+                <w:sz w:val="20"/>
+              </w:rPr>
+            </w:pPr>
+          </w:p>
+        </w:tc>
+        <w:tc>
+          <w:tcPr>
+            <w:tcW w:w="2225" w:type="dxa"/>
+            <w:gridSpan w:val="2"/>
+          </w:tcPr>
+          <w:p>
+            <w:pPr>
+              <w:widowControl w:val="0"/>
+              <w:autoSpaceDE w:val="0"/>
+              <w:autoSpaceDN w:val="0"/>
+              <w:spacing w:after="0" w:line="240" w:lineRule="auto"/>
+              <w:rPr>
+                <w:rFonts w:ascii="Times New Roman" w:eastAsia="Times New Roman" w:hAnsi="Times New Roman" w:cs="Times New Roman"/>
+                <w:sz w:val="20"/>
+              </w:rPr>
+            </w:pPr>
+          </w:p>
+        </w:tc>
+        <w:tc>
+          <w:tcPr>
+            <w:tcW w:w="1026" w:type="dxa"/>
+          </w:tcPr>
+          <w:p>
+            <w:pPr>
+              <w:widowControl w:val="0"/>
+              <w:autoSpaceDE w:val="0"/>
+              <w:autoSpaceDN w:val="0"/>
+              <w:spacing w:after="0" w:line="240" w:lineRule="auto"/>
+              <w:rPr>
+                <w:rFonts w:ascii="Times New Roman" w:eastAsia="Times New Roman" w:hAnsi="Times New Roman" w:cs="Times New Roman"/>
+                <w:sz w:val="20"/>
+              </w:rPr>
+            </w:pPr>
+          </w:p>
+        </w:tc>
+        <w:tc>
+          <w:tcPr>
+            <w:tcW w:w="2130" w:type="dxa"/>
+          </w:tcPr>
+          <w:p>
+            <w:pPr>
+              <w:widowControl w:val="0"/>
+              <w:autoSpaceDE w:val="0"/>
+              <w:autoSpaceDN w:val="0"/>
+              <w:spacing w:after="0" w:line="240" w:lineRule="auto"/>
+              <w:rPr>
+                <w:rFonts w:ascii="Times New Roman" w:eastAsia="Times New Roman" w:hAnsi="Times New Roman" w:cs="Times New Roman"/>
+                <w:sz w:val="20"/>
+              </w:rPr>
+            </w:pPr>
+          </w:p>
+        </w:tc>
+      </w:tr>
+      <w:tr>
+        <w:trPr>
+          <w:trHeight w:val="350"/>
+        </w:trPr>
+        <w:tc>
+          <w:tcPr>
+            <w:tcW w:w="682" w:type="dxa"/>
+          </w:tcPr>
+          <w:p>
+            <w:pPr>
+              <w:widowControl w:val="0"/>
+              <w:autoSpaceDE w:val="0"/>
+              <w:autoSpaceDN w:val="0"/>
+              <w:spacing w:before="60" w:after="0" w:line="240" w:lineRule="auto"/>
+              <w:ind w:left="3"/>
+              <w:jc w:val="center"/>
+              <w:rPr>
+                <w:rFonts w:ascii="Times New Roman" w:eastAsia="Times New Roman" w:hAnsi="Times New Roman" w:cs="Times New Roman"/>
+                <w:sz w:val="20"/>
+              </w:rPr>
+            </w:pPr>
+            <w:r>
+              <w:rPr>
+                <w:rFonts w:ascii="Times New Roman" w:eastAsia="Times New Roman" w:hAnsi="Times New Roman" w:cs="Times New Roman"/>
+                <w:w w:val="99"/>
+                <w:sz w:val="20"/>
+              </w:rPr>
+              <w:t>2</w:t>
+            </w:r>
+          </w:p>
+        </w:tc>
+        <w:tc>
+          <w:tcPr>
+            <w:tcW w:w="1029" w:type="dxa"/>
+            <w:gridSpan w:val="2"/>
+          </w:tcPr>
+          <w:p>
+            <w:pPr>
+              <w:widowControl w:val="0"/>
+              <w:autoSpaceDE w:val="0"/>
+              <w:autoSpaceDN w:val="0"/>
+              <w:spacing w:after="0" w:line="240" w:lineRule="auto"/>
+              <w:rPr>
+                <w:rFonts w:ascii="Times New Roman" w:eastAsia="Times New Roman" w:hAnsi="Times New Roman" w:cs="Times New Roman"/>
+                <w:sz w:val="20"/>
+              </w:rPr>
+            </w:pPr>
+          </w:p>
+        </w:tc>
+        <w:tc>
+          <w:tcPr>
+            <w:tcW w:w="2225" w:type="dxa"/>
+            <w:gridSpan w:val="2"/>
+          </w:tcPr>
+          <w:p>
+            <w:pPr>
+              <w:widowControl w:val="0"/>
+              <w:autoSpaceDE w:val="0"/>
+              <w:autoSpaceDN w:val="0"/>
+              <w:spacing w:after="0" w:line="240" w:lineRule="auto"/>
+              <w:rPr>
+                <w:rFonts w:ascii="Times New Roman" w:eastAsia="Times New Roman" w:hAnsi="Times New Roman" w:cs="Times New Roman"/>
+                <w:sz w:val="20"/>
+              </w:rPr>
+            </w:pPr>
+          </w:p>
+        </w:tc>
+        <w:tc>
+          <w:tcPr>
+            <w:tcW w:w="1026" w:type="dxa"/>
+          </w:tcPr>
+          <w:p>
+            <w:pPr>
+              <w:widowControl w:val="0"/>
+              <w:autoSpaceDE w:val="0"/>
+              <w:autoSpaceDN w:val="0"/>
+              <w:spacing w:after="0" w:line="240" w:lineRule="auto"/>
+              <w:rPr>
+                <w:rFonts w:ascii="Times New Roman" w:eastAsia="Times New Roman" w:hAnsi="Times New Roman" w:cs="Times New Roman"/>
+                <w:sz w:val="20"/>
+              </w:rPr>
+            </w:pPr>
+          </w:p>
+        </w:tc>
+        <w:tc>
+          <w:tcPr>
+            <w:tcW w:w="2130" w:type="dxa"/>
+          </w:tcPr>
+          <w:p>
+            <w:pPr>
+              <w:widowControl w:val="0"/>
+              <w:autoSpaceDE w:val="0"/>
+              <w:autoSpaceDN w:val="0"/>
+              <w:spacing w:after="0" w:line="240" w:lineRule="auto"/>
+              <w:rPr>
+                <w:rFonts w:ascii="Times New Roman" w:eastAsia="Times New Roman" w:hAnsi="Times New Roman" w:cs="Times New Roman"/>
+                <w:sz w:val="20"/>
+              </w:rPr>
+            </w:pPr>
+          </w:p>
+        </w:tc>
+      </w:tr>
+    </w:tbl>
+    <w:p>
+      <w:pPr>
+        <w:pStyle w:val="ListParagraph"/>
+        <w:ind w:left="1440"/>
+      </w:pPr>
+    </w:p>
+    <w:p>
+      <w:pPr>
+        <w:pStyle w:val="ListParagraph"/>
+        <w:numPr>
+          <w:ilvl w:val="0"/>
+          <w:numId w:val="41"/>
+        </w:numPr>
+      </w:pPr>
+      <w:r>
+        <w:rPr>
+          <w:noProof/>
+        </w:rPr>
+        <mc:AlternateContent>
+          <mc:Choice Requires="wpg">
+            <w:drawing>
+              <wp:anchor distT="0" distB="0" distL="0" distR="0" simplePos="0" relativeHeight="251670528" behindDoc="1" locked="0" layoutInCell="1" allowOverlap="1" wp14:anchorId="3D16B6AA" wp14:editId="07013DEB">
+                <wp:simplePos x="0" y="0"/>
+                <wp:positionH relativeFrom="page">
+                  <wp:posOffset>1683385</wp:posOffset>
+                </wp:positionH>
+                <wp:positionV relativeFrom="paragraph">
+                  <wp:posOffset>365125</wp:posOffset>
+                </wp:positionV>
+                <wp:extent cx="4285615" cy="795655"/>
+                <wp:effectExtent l="6985" t="21590" r="3175" b="20955"/>
+                <wp:wrapTopAndBottom/>
+                <wp:docPr id="34" name="Group 34"/>
+                <wp:cNvGraphicFramePr>
+                  <a:graphicFrameLocks xmlns:a="http://schemas.openxmlformats.org/drawingml/2006/main"/>
+                </wp:cNvGraphicFramePr>
+                <a:graphic xmlns:a="http://schemas.openxmlformats.org/drawingml/2006/main">
+                  <a:graphicData uri="http://schemas.microsoft.com/office/word/2010/wordprocessingGroup">
+                    <wpg:wgp>
+                      <wpg:cNvGrpSpPr>
+                        <a:grpSpLocks/>
+                      </wpg:cNvGrpSpPr>
+                      <wpg:grpSpPr bwMode="auto">
+                        <a:xfrm>
+                          <a:off x="0" y="0"/>
+                          <a:ext cx="4285615" cy="795655"/>
+                          <a:chOff x="1008" y="168"/>
+                          <a:chExt cx="6727" cy="1253"/>
+                        </a:xfrm>
+                      </wpg:grpSpPr>
+                      <wps:wsp>
+                        <wps:cNvPr id="36" name="Rectangle 3"/>
+                        <wps:cNvSpPr>
+                          <a:spLocks noChangeArrowheads="1"/>
+                        </wps:cNvSpPr>
+                        <wps:spPr bwMode="auto">
+                          <a:xfrm>
+                            <a:off x="1029" y="168"/>
+                            <a:ext cx="6620" cy="44"/>
+                          </a:xfrm>
+                          <a:prstGeom prst="rect">
+                            <a:avLst/>
+                          </a:prstGeom>
+                          <a:solidFill>
+                            <a:srgbClr val="000000"/>
+                          </a:solidFill>
+                          <a:ln>
+                            <a:noFill/>
+                          </a:ln>
+                          <a:extLst>
+                            <a:ext uri="{91240B29-F687-4F45-9708-019B960494DF}">
+                              <a14:hiddenLine xmlns:a14="http://schemas.microsoft.com/office/drawing/2010/main" w="9525">
+                                <a:solidFill>
+                                  <a:srgbClr val="000000"/>
+                                </a:solidFill>
+                                <a:miter lim="800000"/>
+                                <a:headEnd/>
+                                <a:tailEnd/>
+                              </a14:hiddenLine>
+                            </a:ext>
+                          </a:extLst>
+                        </wps:spPr>
+                        <wps:bodyPr rot="0" vert="horz" wrap="square" lIns="91440" tIns="45720" rIns="91440" bIns="45720" anchor="t" anchorCtr="0" upright="1">
+                          <a:noAutofit/>
+                        </wps:bodyPr>
+                      </wps:wsp>
+                      <wps:wsp>
+                        <wps:cNvPr id="37" name="Line 4"/>
+                        <wps:cNvCnPr>
+                          <a:cxnSpLocks noChangeShapeType="1"/>
+                        </wps:cNvCnPr>
+                        <wps:spPr bwMode="auto">
+                          <a:xfrm>
+                            <a:off x="7714" y="211"/>
+                            <a:ext cx="0" cy="379"/>
+                          </a:xfrm>
+                          <a:prstGeom prst="line">
+                            <a:avLst/>
+                          </a:prstGeom>
+                          <a:noFill/>
+                          <a:ln w="27432">
+                            <a:solidFill>
+                              <a:srgbClr val="000000"/>
+                            </a:solidFill>
+                            <a:prstDash val="solid"/>
+                            <a:round/>
+                            <a:headEnd/>
+                            <a:tailEnd/>
+                          </a:ln>
+                          <a:extLst>
+                            <a:ext uri="{909E8E84-426E-40DD-AFC4-6F175D3DCCD1}">
+                              <a14:hiddenFill xmlns:a14="http://schemas.microsoft.com/office/drawing/2010/main">
+                                <a:noFill/>
+                              </a14:hiddenFill>
+                            </a:ext>
+                          </a:extLst>
+                        </wps:spPr>
+                        <wps:bodyPr/>
+                      </wps:wsp>
+                      <wps:wsp>
+                        <wps:cNvPr id="48" name="Line 5"/>
+                        <wps:cNvCnPr>
+                          <a:cxnSpLocks noChangeShapeType="1"/>
+                        </wps:cNvCnPr>
+                        <wps:spPr bwMode="auto">
+                          <a:xfrm>
+                            <a:off x="7714" y="590"/>
+                            <a:ext cx="0" cy="363"/>
+                          </a:xfrm>
+                          <a:prstGeom prst="line">
+                            <a:avLst/>
+                          </a:prstGeom>
+                          <a:noFill/>
+                          <a:ln w="27432">
+                            <a:solidFill>
+                              <a:srgbClr val="000000"/>
+                            </a:solidFill>
+                            <a:prstDash val="solid"/>
+                            <a:round/>
+                            <a:headEnd/>
+                            <a:tailEnd/>
+                          </a:ln>
+                          <a:extLst>
+                            <a:ext uri="{909E8E84-426E-40DD-AFC4-6F175D3DCCD1}">
+                              <a14:hiddenFill xmlns:a14="http://schemas.microsoft.com/office/drawing/2010/main">
+                                <a:noFill/>
+                              </a14:hiddenFill>
+                            </a:ext>
+                          </a:extLst>
+                        </wps:spPr>
+                        <wps:bodyPr/>
+                      </wps:wsp>
+                      <wps:wsp>
+                        <wps:cNvPr id="53" name="Rectangle 6"/>
+                        <wps:cNvSpPr>
+                          <a:spLocks noChangeArrowheads="1"/>
+                        </wps:cNvSpPr>
+                        <wps:spPr bwMode="auto">
+                          <a:xfrm>
+                            <a:off x="1029" y="1377"/>
+                            <a:ext cx="6620" cy="44"/>
+                          </a:xfrm>
+                          <a:prstGeom prst="rect">
+                            <a:avLst/>
+                          </a:prstGeom>
+                          <a:solidFill>
+                            <a:srgbClr val="000000"/>
+                          </a:solidFill>
+                          <a:ln>
+                            <a:noFill/>
+                          </a:ln>
+                          <a:extLst>
+                            <a:ext uri="{91240B29-F687-4F45-9708-019B960494DF}">
+                              <a14:hiddenLine xmlns:a14="http://schemas.microsoft.com/office/drawing/2010/main" w="9525">
+                                <a:solidFill>
+                                  <a:srgbClr val="000000"/>
+                                </a:solidFill>
+                                <a:miter lim="800000"/>
+                                <a:headEnd/>
+                                <a:tailEnd/>
+                              </a14:hiddenLine>
+                            </a:ext>
+                          </a:extLst>
+                        </wps:spPr>
+                        <wps:bodyPr rot="0" vert="horz" wrap="square" lIns="91440" tIns="45720" rIns="91440" bIns="45720" anchor="t" anchorCtr="0" upright="1">
+                          <a:noAutofit/>
+                        </wps:bodyPr>
+                      </wps:wsp>
+                      <wps:wsp>
+                        <wps:cNvPr id="56" name="Rectangle 7"/>
+                        <wps:cNvSpPr>
+                          <a:spLocks noChangeArrowheads="1"/>
+                        </wps:cNvSpPr>
+                        <wps:spPr bwMode="auto">
+                          <a:xfrm>
+                            <a:off x="1029" y="1334"/>
+                            <a:ext cx="6620" cy="44"/>
+                          </a:xfrm>
+                          <a:prstGeom prst="rect">
+                            <a:avLst/>
+                          </a:prstGeom>
+                          <a:solidFill>
+                            <a:srgbClr val="000000"/>
+                          </a:solidFill>
+                          <a:ln>
+                            <a:noFill/>
+                          </a:ln>
+                          <a:extLst>
+                            <a:ext uri="{91240B29-F687-4F45-9708-019B960494DF}">
+                              <a14:hiddenLine xmlns:a14="http://schemas.microsoft.com/office/drawing/2010/main" w="9525">
+                                <a:solidFill>
+                                  <a:srgbClr val="000000"/>
+                                </a:solidFill>
+                                <a:miter lim="800000"/>
+                                <a:headEnd/>
+                                <a:tailEnd/>
+                              </a14:hiddenLine>
+                            </a:ext>
+                          </a:extLst>
+                        </wps:spPr>
+                        <wps:bodyPr rot="0" vert="horz" wrap="square" lIns="91440" tIns="45720" rIns="91440" bIns="45720" anchor="t" anchorCtr="0" upright="1">
+                          <a:noAutofit/>
+                        </wps:bodyPr>
+                      </wps:wsp>
+                      <wps:wsp>
+                        <wps:cNvPr id="57" name="Rectangle 8"/>
+                        <wps:cNvSpPr>
+                          <a:spLocks noChangeArrowheads="1"/>
+                        </wps:cNvSpPr>
+                        <wps:spPr bwMode="auto">
+                          <a:xfrm>
+                            <a:off x="7648" y="1377"/>
+                            <a:ext cx="87" cy="44"/>
+                          </a:xfrm>
+                          <a:prstGeom prst="rect">
+                            <a:avLst/>
+                          </a:prstGeom>
+                          <a:solidFill>
+                            <a:srgbClr val="000000"/>
+                          </a:solidFill>
+                          <a:ln>
+                            <a:noFill/>
+                          </a:ln>
+                          <a:extLst>
+                            <a:ext uri="{91240B29-F687-4F45-9708-019B960494DF}">
+                              <a14:hiddenLine xmlns:a14="http://schemas.microsoft.com/office/drawing/2010/main" w="9525">
+                                <a:solidFill>
+                                  <a:srgbClr val="000000"/>
+                                </a:solidFill>
+                                <a:miter lim="800000"/>
+                                <a:headEnd/>
+                                <a:tailEnd/>
+                              </a14:hiddenLine>
+                            </a:ext>
+                          </a:extLst>
+                        </wps:spPr>
+                        <wps:bodyPr rot="0" vert="horz" wrap="square" lIns="91440" tIns="45720" rIns="91440" bIns="45720" anchor="t" anchorCtr="0" upright="1">
+                          <a:noAutofit/>
+                        </wps:bodyPr>
+                      </wps:wsp>
+                      <wps:wsp>
+                        <wps:cNvPr id="60" name="Line 9"/>
+                        <wps:cNvCnPr>
+                          <a:cxnSpLocks noChangeShapeType="1"/>
+                        </wps:cNvCnPr>
+                        <wps:spPr bwMode="auto">
+                          <a:xfrm>
+                            <a:off x="1008" y="168"/>
+                            <a:ext cx="0" cy="1210"/>
+                          </a:xfrm>
+                          <a:prstGeom prst="line">
+                            <a:avLst/>
+                          </a:prstGeom>
+                          <a:noFill/>
+                          <a:ln w="27432">
+                            <a:solidFill>
+                              <a:srgbClr val="000000"/>
+                            </a:solidFill>
+                            <a:prstDash val="solid"/>
+                            <a:round/>
+                            <a:headEnd/>
+                            <a:tailEnd/>
+                          </a:ln>
+                          <a:extLst>
+                            <a:ext uri="{909E8E84-426E-40DD-AFC4-6F175D3DCCD1}">
+                              <a14:hiddenFill xmlns:a14="http://schemas.microsoft.com/office/drawing/2010/main">
+                                <a:noFill/>
+                              </a14:hiddenFill>
+                            </a:ext>
+                          </a:extLst>
+                        </wps:spPr>
+                        <wps:bodyPr/>
+                      </wps:wsp>
+                      <wps:wsp>
+                        <wps:cNvPr id="61" name="Line 10"/>
+                        <wps:cNvCnPr>
+                          <a:cxnSpLocks noChangeShapeType="1"/>
+                        </wps:cNvCnPr>
+                        <wps:spPr bwMode="auto">
+                          <a:xfrm>
+                            <a:off x="7714" y="953"/>
+                            <a:ext cx="0" cy="468"/>
+                          </a:xfrm>
+                          <a:prstGeom prst="line">
+                            <a:avLst/>
+                          </a:prstGeom>
+                          <a:noFill/>
+                          <a:ln w="27432">
+                            <a:solidFill>
+                              <a:srgbClr val="000000"/>
+                            </a:solidFill>
+                            <a:prstDash val="solid"/>
+                            <a:round/>
+                            <a:headEnd/>
+                            <a:tailEnd/>
+                          </a:ln>
+                          <a:extLst>
+                            <a:ext uri="{909E8E84-426E-40DD-AFC4-6F175D3DCCD1}">
+                              <a14:hiddenFill xmlns:a14="http://schemas.microsoft.com/office/drawing/2010/main">
+                                <a:noFill/>
+                              </a14:hiddenFill>
+                            </a:ext>
+                          </a:extLst>
+                        </wps:spPr>
+                        <wps:bodyPr/>
+                      </wps:wsp>
+                      <wps:wsp>
+                        <wps:cNvPr id="66" name="Line 11"/>
+                        <wps:cNvCnPr>
+                          <a:cxnSpLocks noChangeShapeType="1"/>
+                        </wps:cNvCnPr>
+                        <wps:spPr bwMode="auto">
+                          <a:xfrm>
+                            <a:off x="7670" y="168"/>
+                            <a:ext cx="0" cy="1210"/>
+                          </a:xfrm>
+                          <a:prstGeom prst="line">
+                            <a:avLst/>
+                          </a:prstGeom>
+                          <a:noFill/>
+                          <a:ln w="27432">
+                            <a:solidFill>
+                              <a:srgbClr val="000000"/>
+                            </a:solidFill>
+                            <a:prstDash val="solid"/>
+                            <a:round/>
+                            <a:headEnd/>
+                            <a:tailEnd/>
+                          </a:ln>
+                          <a:extLst>
+                            <a:ext uri="{909E8E84-426E-40DD-AFC4-6F175D3DCCD1}">
+                              <a14:hiddenFill xmlns:a14="http://schemas.microsoft.com/office/drawing/2010/main">
+                                <a:noFill/>
+                              </a14:hiddenFill>
+                            </a:ext>
+                          </a:extLst>
+                        </wps:spPr>
+                        <wps:bodyPr/>
+                      </wps:wsp>
+                      <wps:wsp>
+                        <wps:cNvPr id="67" name="Text Box 12"/>
+                        <wps:cNvSpPr txBox="1">
+                          <a:spLocks noChangeArrowheads="1"/>
+                        </wps:cNvSpPr>
+                        <wps:spPr bwMode="auto">
+                          <a:xfrm>
+                            <a:off x="1029" y="211"/>
+                            <a:ext cx="6598" cy="1124"/>
+                          </a:xfrm>
+                          <a:prstGeom prst="rect">
+                            <a:avLst/>
+                          </a:prstGeom>
+                          <a:solidFill>
+                            <a:srgbClr val="DFDFDF"/>
+                          </a:solidFill>
+                          <a:ln>
+                            <a:noFill/>
+                          </a:ln>
+                          <a:extLst>
+                            <a:ext uri="{91240B29-F687-4F45-9708-019B960494DF}">
+                              <a14:hiddenLine xmlns:a14="http://schemas.microsoft.com/office/drawing/2010/main" w="9525">
+                                <a:solidFill>
+                                  <a:srgbClr val="000000"/>
+                                </a:solidFill>
+                                <a:miter lim="800000"/>
+                                <a:headEnd/>
+                                <a:tailEnd/>
+                              </a14:hiddenLine>
+                            </a:ext>
+                          </a:extLst>
+                        </wps:spPr>
+                        <wps:txbx>
+                          <w:txbxContent>
+                            <w:p>
+                              <w:pPr>
+                                <w:spacing w:before="20" w:line="360" w:lineRule="auto"/>
+                                <w:ind w:left="108" w:right="82"/>
+                                <w:jc w:val="both"/>
+                                <w:rPr>
+                                  <w:b/>
+                                  <w:sz w:val="21"/>
+                                </w:rPr>
+                              </w:pPr>
+                              <w:r>
+                                <w:rPr>
+                                  <w:b/>
+                                  <w:sz w:val="21"/>
+                                </w:rPr>
+                                <w:t>QĐ4: Chỉ cho mượn với thẻ còn hạn, không có sách mượn quá hạn, và sách không có người đang mượn. Mỗi độc giả mượn tối đa 5 quyển sách trong 4</w:t>
+                              </w:r>
+                              <w:r>
+                                <w:rPr>
+                                  <w:b/>
+                                  <w:spacing w:val="-1"/>
+                                  <w:sz w:val="21"/>
+                                </w:rPr>
+                                <w:t xml:space="preserve"> </w:t>
+                              </w:r>
+                              <w:r>
+                                <w:rPr>
+                                  <w:b/>
+                                  <w:sz w:val="21"/>
+                                </w:rPr>
+                                <w:t>ngày.</w:t>
+                              </w:r>
+                            </w:p>
+                          </w:txbxContent>
+                        </wps:txbx>
+                        <wps:bodyPr rot="0" vert="horz" wrap="square" lIns="0" tIns="0" rIns="0" bIns="0" anchor="t" anchorCtr="0" upright="1">
+                          <a:noAutofit/>
+                        </wps:bodyPr>
+                      </wps:wsp>
+                    </wpg:wgp>
+                  </a:graphicData>
+                </a:graphic>
+                <wp14:sizeRelH relativeFrom="page">
+                  <wp14:pctWidth>0</wp14:pctWidth>
+                </wp14:sizeRelH>
+                <wp14:sizeRelV relativeFrom="page">
+                  <wp14:pctHeight>0</wp14:pctHeight>
+                </wp14:sizeRelV>
+              </wp:anchor>
+            </w:drawing>
+          </mc:Choice>
+          <mc:Fallback>
+            <w:pict>
+              <v:group w14:anchorId="3D16B6AA" id="Group 34" o:spid="_x0000_s1046" style="position:absolute;left:0;text-align:left;margin-left:132.55pt;margin-top:28.75pt;width:337.45pt;height:62.65pt;z-index:-251645952;mso-wrap-distance-left:0;mso-wrap-distance-right:0;mso-position-horizontal-relative:page" coordorigin="1008,168" coordsize="6727,1253" o:gfxdata="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">
+                <v:rect id="Rectangle 3" o:spid="_x0000_s1047" style="position:absolute;left:1029;top:168;width:6620;height:44;visibility:visible;mso-wrap-style:square;v-text-anchor:top" o:gfxdata="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" fillcolor="black" stroked="f"/>
+                <v:line id="Line 4" o:spid="_x0000_s1048" style="position:absolute;visibility:visible;mso-wrap-style:square" from="7714,211" to="7714,590" o:connectortype="straight" o:gfxdata="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" strokeweight="2.16pt"/>
+                <v:line id="Line 5" o:spid="_x0000_s1049" style="position:absolute;visibility:visible;mso-wrap-style:square" from="7714,590" to="7714,953" o:connectortype="straight" o:gfxdata="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" strokeweight="2.16pt"/>
+                <v:rect id="Rectangle 6" o:spid="_x0000_s1050" style="position:absolute;left:1029;top:1377;width:6620;height:44;visibility:visible;mso-wrap-style:square;v-text-anchor:top" o:gfxdata="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" fillcolor="black" stroked="f"/>
+                <v:rect id="Rectangle 7" o:spid="_x0000_s1051" style="position:absolute;left:1029;top:1334;width:6620;height:44;visibility:visible;mso-wrap-style:square;v-text-anchor:top" o:gfxdata="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" fillcolor="black" stroked="f"/>
+                <v:rect id="Rectangle 8" o:spid="_x0000_s1052" style="position:absolute;left:7648;top:1377;width:87;height:44;visibility:visible;mso-wrap-style:square;v-text-anchor:top" o:gfxdata="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" fillcolor="black" stroked="f"/>
+                <v:line id="Line 9" o:spid="_x0000_s1053" style="position:absolute;visibility:visible;mso-wrap-style:square" from="1008,168" to="1008,1378" o:connectortype="straight" o:gfxdata="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" strokeweight="2.16pt"/>
+                <v:line id="Line 10" o:spid="_x0000_s1054" style="position:absolute;visibility:visible;mso-wrap-style:square" from="7714,953" to="7714,1421" o:connectortype="straight" o:gfxdata="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" strokeweight="2.16pt"/>
+                <v:line id="Line 11" o:spid="_x0000_s1055" style="position:absolute;visibility:visible;mso-wrap-style:square" from="7670,168" to="7670,1378" o:connectortype="straight" o:gfxdata="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" strokeweight="2.16pt"/>
+                <v:shape id="Text Box 12" o:spid="_x0000_s1056" type="#_x0000_t202" style="position:absolute;left:1029;top:211;width:6598;height:1124;visibility:visible;mso-wrap-style:square;v-text-anchor:top" o:gfxdata="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" fillcolor="#dfdfdf" stroked="f">
+                  <v:textbox inset="0,0,0,0">
+                    <w:txbxContent>
+                      <w:p>
+                        <w:pPr>
+                          <w:spacing w:before="20" w:line="360" w:lineRule="auto"/>
+                          <w:ind w:left="108" w:right="82"/>
+                          <w:jc w:val="both"/>
+                          <w:rPr>
+                            <w:b/>
+                            <w:sz w:val="21"/>
+                          </w:rPr>
+                        </w:pPr>
+                        <w:r>
+                          <w:rPr>
+                            <w:b/>
+                            <w:sz w:val="21"/>
+                          </w:rPr>
+                          <w:t>QĐ4: Chỉ cho mượn với thẻ còn hạn, không có sách mượn quá hạn, và sách không có người đang mượn. Mỗi độc giả mượn tối đa 5 quyển sách trong 4</w:t>
+                        </w:r>
+                        <w:r>
+                          <w:rPr>
+                            <w:b/>
+                            <w:spacing w:val="-1"/>
+                            <w:sz w:val="21"/>
+                          </w:rPr>
+                          <w:t xml:space="preserve"> </w:t>
+                        </w:r>
+                        <w:r>
+                          <w:rPr>
+                            <w:b/>
+                            <w:sz w:val="21"/>
+                          </w:rPr>
+                          <w:t>ngày.</w:t>
+                        </w:r>
+                      </w:p>
+                    </w:txbxContent>
+                  </v:textbox>
+                </v:shape>
+                <w10:wrap type="topAndBottom" anchorx="page"/>
+              </v:group>
+            </w:pict>
+          </mc:Fallback>
+        </mc:AlternateContent>
+      </w:r>
+      <w:r>
+        <w:t>Qui Định</w:t>
+      </w:r>
+    </w:p>
+    <w:p>
+      <w:pPr>
+        <w:spacing w:before="3"/>
+      </w:pPr>
+      <w:r>
+        <w:t xml:space="preserve"> </w:t>
+      </w:r>
+      <w:r>
+        <w:tab/>
+      </w:r>
+    </w:p>
+    <w:p>
+      <w:pPr>
+        <w:pStyle w:val="ListParagraph"/>
+        <w:numPr>
+          <w:ilvl w:val="0"/>
+          <w:numId w:val="41"/>
+        </w:numPr>
+        <w:spacing w:before="3"/>
+      </w:pPr>
+      <w:r>
+        <w:t xml:space="preserve">Hình vẽ </w:t>
+      </w:r>
+    </w:p>
+    <w:p>
+      <w:pPr>
+        <w:pStyle w:val="ListParagraph"/>
+        <w:numPr>
+          <w:ilvl w:val="0"/>
+          <w:numId w:val="41"/>
+        </w:numPr>
+        <w:spacing w:before="3"/>
+      </w:pPr>
+      <w:r>
+        <w:t xml:space="preserve">Các kí hiệu </w:t>
+      </w:r>
+    </w:p>
+    <w:p>
+      <w:pPr>
+        <w:pStyle w:val="ListParagraph"/>
+        <w:spacing w:before="3"/>
+        <w:ind w:left="1440"/>
+      </w:pPr>
+      <w:r>
+        <w:t xml:space="preserve">D1: </w:t>
+      </w:r>
+      <w:r>
+        <w:t>Thông tin về phiếu mượn sách: Họ tên độc giả, ngày mượn, danh sách các sách mượn cùng với các thông tin chi tiết liên quan( mã sách, tên sách, thể loại, tác giả).</w:t>
+      </w:r>
+    </w:p>
+    <w:p>
+      <w:pPr>
+        <w:pStyle w:val="ListParagraph"/>
+        <w:spacing w:before="3"/>
+        <w:ind w:left="1440"/>
+      </w:pPr>
+      <w:r>
+        <w:t>D2: Không có</w:t>
+      </w:r>
+    </w:p>
+    <w:p>
+      <w:pPr>
+        <w:pStyle w:val="ListParagraph"/>
+        <w:spacing w:before="3"/>
+        <w:ind w:left="1440"/>
+      </w:pPr>
+      <w:r>
+        <w:t>D3: Ngày hết hạn của thẻ độc giả, tình trạng của những quyển sách độc giả muốn mượn, số lượng sách đôc giả đang mượn, danh sách các sách đang mượn, số lượng sách mượn tối đa,  số ngày mượn tối đa.</w:t>
+      </w:r>
+    </w:p>
+    <w:p>
+      <w:pPr>
+        <w:pStyle w:val="ListParagraph"/>
+        <w:spacing w:before="3"/>
+        <w:ind w:left="1440"/>
+      </w:pPr>
+      <w:r>
+        <w:t>D4: D1 + tình trạng sách(mới) của các quyển sách độc giả mượn + số lượng sách độc giả đang mượn(mới)</w:t>
+      </w:r>
+    </w:p>
+    <w:p>
+      <w:pPr>
+        <w:pStyle w:val="ListParagraph"/>
+        <w:spacing w:before="3"/>
+        <w:ind w:left="1440"/>
+      </w:pPr>
+      <w:r>
+        <w:t>D5: D1</w:t>
+      </w:r>
+    </w:p>
+    <w:p>
+      <w:pPr>
+        <w:pStyle w:val="ListParagraph"/>
+        <w:spacing w:before="3"/>
+        <w:ind w:left="1440"/>
+      </w:pPr>
+      <w:r>
+        <w:t>D6: Không có.</w:t>
+      </w:r>
+    </w:p>
+    <w:p>
+      <w:pPr>
+        <w:pStyle w:val="ListParagraph"/>
+        <w:spacing w:before="3"/>
+        <w:ind w:left="1440"/>
+      </w:pPr>
+    </w:p>
+    <w:p>
+      <w:pPr>
+        <w:pStyle w:val="ListParagraph"/>
+        <w:numPr>
+          <w:ilvl w:val="0"/>
+          <w:numId w:val="41"/>
+        </w:numPr>
+        <w:spacing w:before="3"/>
+      </w:pPr>
+      <w:r>
+        <w:t>Thuật toán</w:t>
+      </w:r>
+    </w:p>
+    <w:p>
+      <w:pPr>
+        <w:pStyle w:val="ListParagraph"/>
+        <w:spacing w:before="3"/>
+        <w:ind w:left="1440"/>
+      </w:pPr>
+      <w:r>
+        <w:t>Bước 1. Nhận D1 từ người dùng</w:t>
+      </w:r>
+    </w:p>
+    <w:p>
+      <w:pPr>
+        <w:pStyle w:val="ListParagraph"/>
+        <w:spacing w:before="3"/>
+        <w:ind w:left="1440"/>
+      </w:pPr>
+      <w:r>
+        <w:t>Bước 2. Kết nối cơ sở dữ liệu.</w:t>
+      </w:r>
+    </w:p>
+    <w:p>
+      <w:pPr>
+        <w:pStyle w:val="ListParagraph"/>
+        <w:spacing w:before="3"/>
+        <w:ind w:left="1440"/>
+      </w:pPr>
+      <w:r>
+        <w:t>Bước 3. Đọc D3 từ bộ nhớ phụ.</w:t>
+      </w:r>
+    </w:p>
+    <w:p>
+      <w:pPr>
+        <w:pStyle w:val="ListParagraph"/>
+        <w:spacing w:before="3"/>
+        <w:ind w:left="1440"/>
+      </w:pPr>
+      <w:r>
+        <w:t>Bước 4. Kiểm tra thẻ còn hạn.</w:t>
+      </w:r>
+    </w:p>
+    <w:p>
+      <w:pPr>
+        <w:pStyle w:val="ListParagraph"/>
+        <w:spacing w:before="3"/>
+        <w:ind w:left="1440"/>
+      </w:pPr>
+      <w:r>
+        <w:t>Bước 5. Tính số ngày mượn của từng đầu độc giả đang mượn</w:t>
+      </w:r>
+    </w:p>
+    <w:p>
+      <w:pPr>
+        <w:pStyle w:val="ListParagraph"/>
+        <w:spacing w:before="3"/>
+        <w:ind w:left="1440"/>
+      </w:pPr>
+      <w:r>
+        <w:t>Bước 6. Đếm số lượng sách mượn quá hạn</w:t>
+      </w:r>
+    </w:p>
+    <w:p>
+      <w:pPr>
+        <w:pStyle w:val="ListParagraph"/>
+        <w:spacing w:before="3"/>
+        <w:ind w:left="1440"/>
+      </w:pPr>
+      <w:r>
+        <w:t>Bước 7. Kiểm tra qui định sách mượn quá hạn</w:t>
+      </w:r>
+    </w:p>
+    <w:p>
+      <w:pPr>
+        <w:pStyle w:val="ListParagraph"/>
+        <w:spacing w:before="3"/>
+        <w:ind w:left="1440"/>
+      </w:pPr>
+      <w:r>
+        <w:t>Bước 8. Kiểm tra tình trạng của những quyển sách độc giả muốn mượn.</w:t>
+      </w:r>
+    </w:p>
+    <w:p>
+      <w:pPr>
+        <w:pStyle w:val="ListParagraph"/>
+        <w:spacing w:before="3"/>
+        <w:ind w:left="1440"/>
+      </w:pPr>
+      <w:r>
+        <w:t xml:space="preserve">Buóc 9. </w:t>
+      </w:r>
+      <w:r>
+        <w:t>Tính số lượng sách độc giả đang mượn(mới).</w:t>
+      </w:r>
+    </w:p>
+    <w:p>
+      <w:pPr>
+        <w:pStyle w:val="ListParagraph"/>
+        <w:spacing w:before="3"/>
+        <w:ind w:left="1440"/>
+      </w:pPr>
+      <w:r>
+        <w:t>Bước 10. Kiểm tra qui định số lượng sách mượn.</w:t>
+      </w:r>
+    </w:p>
+    <w:p>
+      <w:pPr>
+        <w:pStyle w:val="ListParagraph"/>
+        <w:spacing w:before="3"/>
+        <w:ind w:left="1440"/>
+      </w:pPr>
+      <w:r>
+        <w:t>Bước 11. Nếu không thoả mãn tất cả các qui định trên thì tới bước 16.</w:t>
+      </w:r>
+    </w:p>
+    <w:p>
+      <w:pPr>
+        <w:pStyle w:val="ListParagraph"/>
+        <w:spacing w:before="3"/>
+        <w:ind w:left="1440"/>
+      </w:pPr>
+      <w:r>
+        <w:t xml:space="preserve">Bước 12. </w:t>
+      </w:r>
+      <w:r>
+        <w:t>Cập nhật tình trạng sách của các quyển sách độc giả mượn.</w:t>
+      </w:r>
+    </w:p>
+    <w:p>
+      <w:pPr>
+        <w:pStyle w:val="ListParagraph"/>
+        <w:spacing w:before="3"/>
+        <w:ind w:left="1440"/>
+      </w:pPr>
+      <w:r>
+        <w:lastRenderedPageBreak/>
+        <w:t xml:space="preserve">Bước 13. </w:t>
+      </w:r>
+      <w:r>
+        <w:t>Cập nhật số lượng sách mượn</w:t>
+      </w:r>
+    </w:p>
+    <w:p>
+      <w:pPr>
+        <w:pStyle w:val="ListParagraph"/>
+        <w:spacing w:before="3"/>
+        <w:ind w:left="1440"/>
+      </w:pPr>
+      <w:r>
+        <w:t xml:space="preserve">Bước 14. </w:t>
+      </w:r>
+      <w:r>
+        <w:t>Lưu D4 xuống bộ nhớ phụ.</w:t>
+      </w:r>
+    </w:p>
+    <w:p>
+      <w:pPr>
+        <w:pStyle w:val="ListParagraph"/>
+        <w:spacing w:before="3"/>
+        <w:ind w:left="1440"/>
+      </w:pPr>
+      <w:r>
+        <w:t xml:space="preserve">Bước 15. </w:t>
+      </w:r>
+      <w:r>
+        <w:t>Xuất D5 ra máy in (nếu có yêu cầu).</w:t>
+      </w:r>
+    </w:p>
+    <w:p>
+      <w:pPr>
+        <w:pStyle w:val="ListParagraph"/>
+        <w:spacing w:before="3"/>
+        <w:ind w:left="1440"/>
+      </w:pPr>
+      <w:r>
+        <w:t xml:space="preserve">Bước 16. </w:t>
+      </w:r>
+      <w:r>
+        <w:t>Đóng kết nối cơ sở dữ liệu.</w:t>
+      </w:r>
+    </w:p>
+    <w:p>
+      <w:pPr>
+        <w:pStyle w:val="ListParagraph"/>
+        <w:spacing w:before="3"/>
+        <w:ind w:left="1440"/>
+      </w:pPr>
+      <w:r>
+        <w:t>Bước 17. Kết thúc.</w:t>
+      </w:r>
+      <w:bookmarkStart w:id="32" w:name="_GoBack"/>
+      <w:bookmarkEnd w:id="32"/>
+    </w:p>
+    <w:p>
+      <w:pPr>
+        <w:pStyle w:val="ListParagraph"/>
+        <w:spacing w:before="3"/>
+        <w:ind w:left="1440"/>
+      </w:pPr>
+    </w:p>
+    <w:p>
+      <w:pPr>
+        <w:pStyle w:val="ListParagraph"/>
+        <w:ind w:left="1440"/>
+      </w:pPr>
+    </w:p>
+    <w:p>
+      <w:pPr>
+        <w:jc w:val="center"/>
+        <w:rPr>
+          <w:rFonts w:ascii="Times New Roman" w:hAnsi="Times New Roman" w:cs="Times New Roman"/>
+          <w:b/>
+          <w:sz w:val="28"/>
+          <w:szCs w:val="28"/>
+        </w:rPr>
+      </w:pPr>
+    </w:p>
+    <w:p>
+      <w:pPr>
+        <w:jc w:val="center"/>
+        <w:rPr>
+          <w:rFonts w:ascii="Times New Roman" w:hAnsi="Times New Roman" w:cs="Times New Roman"/>
+          <w:b/>
+          <w:sz w:val="28"/>
+          <w:szCs w:val="28"/>
+        </w:rPr>
+      </w:pPr>
+    </w:p>
+    <w:p>
+      <w:pPr>
+        <w:jc w:val="center"/>
+        <w:rPr>
+          <w:rFonts w:ascii="Times New Roman" w:hAnsi="Times New Roman" w:cs="Times New Roman"/>
+          <w:b/>
+          <w:sz w:val="28"/>
+          <w:szCs w:val="28"/>
+        </w:rPr>
+      </w:pPr>
+    </w:p>
+    <w:p>
+      <w:pPr>
+        <w:jc w:val="center"/>
         <w:rPr>
           <w:rFonts w:ascii="Times New Roman" w:hAnsi="Times New Roman" w:cs="Times New Roman"/>
           <w:b/>
@@ -4045,7 +6255,15 @@
           <w:sz w:val="28"/>
           <w:szCs w:val="28"/>
         </w:rPr>
-        <w:lastRenderedPageBreak/>
+        <w:t xml:space="preserve">      </w:t>
+      </w:r>
+      <w:r>
+        <w:rPr>
+          <w:rFonts w:ascii="Times New Roman" w:hAnsi="Times New Roman" w:cs="Times New Roman"/>
+          <w:b/>
+          <w:sz w:val="28"/>
+          <w:szCs w:val="28"/>
+        </w:rPr>
         <w:t xml:space="preserve">3.2 Thiết kế dữ liệu </w:t>
       </w:r>
     </w:p>
@@ -4086,7 +6304,7 @@
           <w:rFonts w:ascii="Times New Roman" w:hAnsi="Times New Roman" w:cs="Times New Roman"/>
         </w:rPr>
       </w:pPr>
-      <w:bookmarkStart w:id="32" w:name="OLE_LINK5"/>
+      <w:bookmarkStart w:id="33" w:name="OLE_LINK5"/>
       <w:r>
         <w:rPr>
           <w:rFonts w:ascii="Times New Roman" w:hAnsi="Times New Roman" w:cs="Times New Roman"/>
@@ -4094,7 +6312,7 @@
         <w:t xml:space="preserve">3.2.1.1 Thiết kế dữ liệu với tính đúng đắn </w:t>
       </w:r>
     </w:p>
-    <w:bookmarkEnd w:id="32"/>
+    <w:bookmarkEnd w:id="33"/>
     <w:p>
       <w:pPr>
         <w:pStyle w:val="ListParagraph"/>
@@ -4547,7 +6765,7 @@
           <w:szCs w:val="26"/>
         </w:rPr>
         <w:drawing>
-          <wp:inline distT="0" distB="0" distL="0" distR="0">
+          <wp:inline distT="0" distB="0" distL="0" distR="0" wp14:anchorId="3A580101" wp14:editId="5D2B5EC6">
             <wp:extent cx="2293819" cy="3414056"/>
             <wp:effectExtent l="0" t="0" r="0" b="0"/>
             <wp:docPr id="33" name="Picture 33" descr="A screenshot of a cell phone&#10;&#10;Description generated with very high confidence"/>
@@ -4698,9 +6916,8 @@
           <w:sz w:val="26"/>
           <w:szCs w:val="26"/>
         </w:rPr>
-        <w:lastRenderedPageBreak/>
         <w:drawing>
-          <wp:anchor distT="0" distB="0" distL="114300" distR="114300" simplePos="0" relativeHeight="251662336" behindDoc="0" locked="0" layoutInCell="1" allowOverlap="1" wp14:anchorId="1620E55B">
+          <wp:anchor distT="0" distB="0" distL="114300" distR="114300" simplePos="0" relativeHeight="251662336" behindDoc="0" locked="0" layoutInCell="1" allowOverlap="1" wp14:anchorId="63DFC2D8" wp14:editId="1A42CE69">
             <wp:simplePos x="0" y="0"/>
             <wp:positionH relativeFrom="column">
               <wp:posOffset>1851660</wp:posOffset>
@@ -4799,7 +7016,7 @@
         <mc:AlternateContent>
           <mc:Choice Requires="wpg">
             <w:drawing>
-              <wp:anchor distT="0" distB="0" distL="0" distR="0" simplePos="0" relativeHeight="251663360" behindDoc="1" locked="0" layoutInCell="1" allowOverlap="1">
+              <wp:anchor distT="0" distB="0" distL="0" distR="0" simplePos="0" relativeHeight="251663360" behindDoc="1" locked="0" layoutInCell="1" allowOverlap="1" wp14:anchorId="0FF541E1" wp14:editId="4EECFCE6">
                 <wp:simplePos x="0" y="0"/>
                 <wp:positionH relativeFrom="page">
                   <wp:posOffset>1148715</wp:posOffset>
@@ -5175,16 +7392,16 @@
           </mc:Choice>
           <mc:Fallback>
             <w:pict>
-              <v:group id="Group 1" o:spid="_x0000_s1046" style="position:absolute;left:0;text-align:left;margin-left:90.45pt;margin-top:25.95pt;width:337.45pt;height:44.65pt;z-index:-251653120;mso-wrap-distance-left:0;mso-wrap-distance-right:0;mso-position-horizontal-relative:page" coordorigin="986,168" coordsize="6749,893" o:gfxdata="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">
-                <v:rect id="Rectangle 3" o:spid="_x0000_s1047" style="position:absolute;left:1029;top:168;width:6620;height:44;visibility:visible;mso-wrap-style:square;v-text-anchor:top" o:gfxdata="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" fillcolor="black" stroked="f"/>
-                <v:line id="Line 4" o:spid="_x0000_s1048" style="position:absolute;visibility:visible;mso-wrap-style:square" from="7714,211" to="7714,593" o:connectortype="straight" o:gfxdata="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" strokeweight="2.16pt"/>
-                <v:rect id="Rectangle 5" o:spid="_x0000_s1049" style="position:absolute;left:1029;top:1017;width:6620;height:44;visibility:visible;mso-wrap-style:square;v-text-anchor:top" o:gfxdata="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" fillcolor="black" stroked="f"/>
-                <v:rect id="Rectangle 6" o:spid="_x0000_s1050" style="position:absolute;left:1029;top:974;width:6620;height:44;visibility:visible;mso-wrap-style:square;v-text-anchor:top" o:gfxdata="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" fillcolor="black" stroked="f"/>
-                <v:rect id="Rectangle 7" o:spid="_x0000_s1051" style="position:absolute;left:7648;top:1017;width:87;height:44;visibility:visible;mso-wrap-style:square;v-text-anchor:top" o:gfxdata="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" fillcolor="black" stroked="f"/>
-                <v:line id="Line 8" o:spid="_x0000_s1052" style="position:absolute;visibility:visible;mso-wrap-style:square" from="1008,168" to="1008,1018" o:connectortype="straight" o:gfxdata="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" strokeweight="2.16pt"/>
-                <v:line id="Line 9" o:spid="_x0000_s1053" style="position:absolute;visibility:visible;mso-wrap-style:square" from="7714,593" to="7714,1061" o:connectortype="straight" o:gfxdata="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" strokeweight="2.16pt"/>
-                <v:line id="Line 10" o:spid="_x0000_s1054" style="position:absolute;visibility:visible;mso-wrap-style:square" from="7670,168" to="7670,1018" o:connectortype="straight" o:gfxdata="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" strokeweight="2.16pt"/>
-                <v:shape id="Text Box 11" o:spid="_x0000_s1055" type="#_x0000_t202" style="position:absolute;left:1029;top:211;width:6598;height:764;visibility:visible;mso-wrap-style:square;v-text-anchor:top" o:gfxdata="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" fillcolor="#dfdfdf" stroked="f">
+              <v:group w14:anchorId="0FF541E1" id="Group 1" o:spid="_x0000_s1057" style="position:absolute;left:0;text-align:left;margin-left:90.45pt;margin-top:25.95pt;width:337.45pt;height:44.65pt;z-index:-251653120;mso-wrap-distance-left:0;mso-wrap-distance-right:0;mso-position-horizontal-relative:page" coordorigin="986,168" coordsize="6749,893" o:gfxdata="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">
+                <v:rect id="Rectangle 3" o:spid="_x0000_s1058" style="position:absolute;left:1029;top:168;width:6620;height:44;visibility:visible;mso-wrap-style:square;v-text-anchor:top" o:gfxdata="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" fillcolor="black" stroked="f"/>
+                <v:line id="Line 4" o:spid="_x0000_s1059" style="position:absolute;visibility:visible;mso-wrap-style:square" from="7714,211" to="7714,593" o:connectortype="straight" o:gfxdata="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" strokeweight="2.16pt"/>
+                <v:rect id="Rectangle 5" o:spid="_x0000_s1060" style="position:absolute;left:1029;top:1017;width:6620;height:44;visibility:visible;mso-wrap-style:square;v-text-anchor:top" o:gfxdata="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" fillcolor="black" stroked="f"/>
+                <v:rect id="Rectangle 6" o:spid="_x0000_s1061" style="position:absolute;left:1029;top:974;width:6620;height:44;visibility:visible;mso-wrap-style:square;v-text-anchor:top" o:gfxdata="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" fillcolor="black" stroked="f"/>
+                <v:rect id="Rectangle 7" o:spid="_x0000_s1062" style="position:absolute;left:7648;top:1017;width:87;height:44;visibility:visible;mso-wrap-style:square;v-text-anchor:top" o:gfxdata="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" fillcolor="black" stroked="f"/>
+                <v:line id="Line 8" o:spid="_x0000_s1063" style="position:absolute;visibility:visible;mso-wrap-style:square" from="1008,168" to="1008,1018" o:connectortype="straight" o:gfxdata="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" strokeweight="2.16pt"/>
+                <v:line id="Line 9" o:spid="_x0000_s1064" style="position:absolute;visibility:visible;mso-wrap-style:square" from="7714,593" to="7714,1061" o:connectortype="straight" o:gfxdata="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" strokeweight="2.16pt"/>
+                <v:line id="Line 10" o:spid="_x0000_s1065" style="position:absolute;visibility:visible;mso-wrap-style:square" from="7670,168" to="7670,1018" o:connectortype="straight" o:gfxdata="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" strokeweight="2.16pt"/>
+                <v:shape id="Text Box 11" o:spid="_x0000_s1066" type="#_x0000_t202" style="position:absolute;left:1029;top:211;width:6598;height:764;visibility:visible;mso-wrap-style:square;v-text-anchor:top" o:gfxdata="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" fillcolor="#dfdfdf" stroked="f">
                   <v:textbox inset="0,0,0,0">
                     <w:txbxContent>
                       <w:p>
@@ -5314,6 +7531,7 @@
           <w:sz w:val="26"/>
           <w:szCs w:val="26"/>
         </w:rPr>
+        <w:lastRenderedPageBreak/>
         <w:t>TenLoaiDocGia, TuoiToiDa, TuoiToiThieu, ThoiHanSuDung,</w:t>
       </w:r>
       <w:r>
@@ -5387,9 +7605,8 @@
           <w:b/>
           <w:noProof/>
         </w:rPr>
-        <w:lastRenderedPageBreak/>
         <w:drawing>
-          <wp:inline distT="0" distB="0" distL="0" distR="0">
+          <wp:inline distT="0" distB="0" distL="0" distR="0" wp14:anchorId="74AEEB2D" wp14:editId="75812590">
             <wp:extent cx="5204911" cy="4488569"/>
             <wp:effectExtent l="0" t="0" r="0" b="7620"/>
             <wp:docPr id="35" name="Picture 35" descr="A screenshot of a cell phone&#10;&#10;Description generated with very high confidence"/>
@@ -5545,8 +7762,9 @@
           <w:noProof/>
           <w:color w:val="000000" w:themeColor="text1"/>
         </w:rPr>
+        <w:lastRenderedPageBreak/>
         <w:drawing>
-          <wp:inline distT="0" distB="0" distL="0" distR="0">
+          <wp:inline distT="0" distB="0" distL="0" distR="0" wp14:anchorId="768B0E34" wp14:editId="4FACDBB3">
             <wp:extent cx="3322608" cy="2293819"/>
             <wp:effectExtent l="0" t="0" r="0" b="0"/>
             <wp:docPr id="52" name="Picture 52" descr="A screenshot of a cell phone&#10;&#10;Description generated with very high confidence"/>
@@ -5614,7 +7832,6 @@
         <w:rPr>
           <w:rFonts w:ascii="Times New Roman" w:hAnsi="Times New Roman" w:cs="Times New Roman"/>
         </w:rPr>
-        <w:lastRenderedPageBreak/>
         <w:t xml:space="preserve">3.2.2 </w:t>
       </w:r>
       <w:r>
@@ -6158,8 +8375,9 @@
           <w:b/>
           <w:noProof/>
         </w:rPr>
+        <w:lastRenderedPageBreak/>
         <w:drawing>
-          <wp:inline distT="0" distB="0" distL="0" distR="0">
+          <wp:inline distT="0" distB="0" distL="0" distR="0" wp14:anchorId="357530C7" wp14:editId="6BDD1875">
             <wp:extent cx="5943600" cy="3235325"/>
             <wp:effectExtent l="0" t="0" r="0" b="3175"/>
             <wp:docPr id="5" name="Picture 5" descr="A screenshot of a cell phone&#10;&#10;Description generated with very high confidence"/>
@@ -6303,9 +8521,8 @@
           <w:sz w:val="28"/>
           <w:szCs w:val="28"/>
         </w:rPr>
-        <w:lastRenderedPageBreak/>
         <w:drawing>
-          <wp:anchor distT="0" distB="0" distL="114300" distR="114300" simplePos="0" relativeHeight="251667456" behindDoc="0" locked="0" layoutInCell="1" allowOverlap="1">
+          <wp:anchor distT="0" distB="0" distL="114300" distR="114300" simplePos="0" relativeHeight="251667456" behindDoc="0" locked="0" layoutInCell="1" allowOverlap="1" wp14:anchorId="1C003C5D" wp14:editId="50187900">
             <wp:simplePos x="0" y="0"/>
             <wp:positionH relativeFrom="column">
               <wp:posOffset>213995</wp:posOffset>
@@ -6381,6 +8598,7 @@
         <w:rPr>
           <w:rFonts w:ascii="Times New Roman" w:hAnsi="Times New Roman" w:cs="Times New Roman"/>
         </w:rPr>
+        <w:lastRenderedPageBreak/>
         <w:t xml:space="preserve">3.2.2.2 Thiết kế dữ liệu với tính tiến hoá </w:t>
       </w:r>
     </w:p>
@@ -6405,7 +8623,7 @@
         <mc:AlternateContent>
           <mc:Choice Requires="wpg">
             <w:drawing>
-              <wp:anchor distT="0" distB="0" distL="0" distR="0" simplePos="0" relativeHeight="251664384" behindDoc="1" locked="0" layoutInCell="1" allowOverlap="1">
+              <wp:anchor distT="0" distB="0" distL="0" distR="0" simplePos="0" relativeHeight="251664384" behindDoc="1" locked="0" layoutInCell="1" allowOverlap="1" wp14:anchorId="55E6DE33" wp14:editId="14E72545">
                 <wp:simplePos x="0" y="0"/>
                 <wp:positionH relativeFrom="page">
                   <wp:posOffset>1133475</wp:posOffset>
@@ -6796,16 +9014,16 @@
           </mc:Choice>
           <mc:Fallback>
             <w:pict>
-              <v:group id="Group 38" o:spid="_x0000_s1056" style="position:absolute;left:0;text-align:left;margin-left:89.25pt;margin-top:21.9pt;width:337.45pt;height:44.55pt;z-index:-251652096;mso-wrap-distance-left:0;mso-wrap-distance-right:0;mso-position-horizontal-relative:page" coordorigin="986,168" coordsize="6749,891" o:gfxdata="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">
-                <v:rect id="Rectangle 3" o:spid="_x0000_s1057" style="position:absolute;left:1029;top:168;width:6620;height:44;visibility:visible;mso-wrap-style:square;v-text-anchor:top" o:gfxdata="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" fillcolor="black" stroked="f"/>
-                <v:line id="Line 4" o:spid="_x0000_s1058" style="position:absolute;visibility:visible;mso-wrap-style:square" from="7714,211" to="7714,593" o:connectortype="straight" o:gfxdata="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" strokeweight="2.16pt"/>
-                <v:rect id="Rectangle 5" o:spid="_x0000_s1059" style="position:absolute;left:1029;top:1015;width:6620;height:44;visibility:visible;mso-wrap-style:square;v-text-anchor:top" o:gfxdata="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" fillcolor="black" stroked="f"/>
-                <v:rect id="Rectangle 6" o:spid="_x0000_s1060" style="position:absolute;left:1029;top:972;width:6620;height:44;visibility:visible;mso-wrap-style:square;v-text-anchor:top" o:gfxdata="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" fillcolor="black" stroked="f"/>
-                <v:rect id="Rectangle 7" o:spid="_x0000_s1061" style="position:absolute;left:7648;top:1015;width:87;height:44;visibility:visible;mso-wrap-style:square;v-text-anchor:top" o:gfxdata="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" fillcolor="black" stroked="f"/>
-                <v:line id="Line 8" o:spid="_x0000_s1062" style="position:absolute;visibility:visible;mso-wrap-style:square" from="1008,168" to="1008,1015" o:connectortype="straight" o:gfxdata="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" strokeweight="2.16pt"/>
-                <v:line id="Line 9" o:spid="_x0000_s1063" style="position:absolute;visibility:visible;mso-wrap-style:square" from="7714,593" to="7714,1058" o:connectortype="straight" o:gfxdata="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" strokeweight="2.16pt"/>
-                <v:line id="Line 10" o:spid="_x0000_s1064" style="position:absolute;visibility:visible;mso-wrap-style:square" from="7670,168" to="7670,1015" o:connectortype="straight" o:gfxdata="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" strokeweight="2.16pt"/>
-                <v:shape id="Text Box 11" o:spid="_x0000_s1065" type="#_x0000_t202" style="position:absolute;left:1029;top:211;width:6598;height:761;visibility:visible;mso-wrap-style:square;v-text-anchor:top" o:gfxdata="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" fillcolor="#dfdfdf" stroked="f">
+              <v:group w14:anchorId="55E6DE33" id="Group 38" o:spid="_x0000_s1067" style="position:absolute;left:0;text-align:left;margin-left:89.25pt;margin-top:21.9pt;width:337.45pt;height:44.55pt;z-index:-251652096;mso-wrap-distance-left:0;mso-wrap-distance-right:0;mso-position-horizontal-relative:page" coordorigin="986,168" coordsize="6749,891" o:gfxdata="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">
+                <v:rect id="Rectangle 3" o:spid="_x0000_s1068" style="position:absolute;left:1029;top:168;width:6620;height:44;visibility:visible;mso-wrap-style:square;v-text-anchor:top" o:gfxdata="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" fillcolor="black" stroked="f"/>
+                <v:line id="Line 4" o:spid="_x0000_s1069" style="position:absolute;visibility:visible;mso-wrap-style:square" from="7714,211" to="7714,593" o:connectortype="straight" o:gfxdata="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" strokeweight="2.16pt"/>
+                <v:rect id="Rectangle 5" o:spid="_x0000_s1070" style="position:absolute;left:1029;top:1015;width:6620;height:44;visibility:visible;mso-wrap-style:square;v-text-anchor:top" o:gfxdata="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" fillcolor="black" stroked="f"/>
+                <v:rect id="Rectangle 6" o:spid="_x0000_s1071" style="position:absolute;left:1029;top:972;width:6620;height:44;visibility:visible;mso-wrap-style:square;v-text-anchor:top" o:gfxdata="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" fillcolor="black" stroked="f"/>
+                <v:rect id="Rectangle 7" o:spid="_x0000_s1072" style="position:absolute;left:7648;top:1015;width:87;height:44;visibility:visible;mso-wrap-style:square;v-text-anchor:top" o:gfxdata="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" fillcolor="black" stroked="f"/>
+                <v:line id="Line 8" o:spid="_x0000_s1073" style="position:absolute;visibility:visible;mso-wrap-style:square" from="1008,168" to="1008,1015" o:connectortype="straight" o:gfxdata="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" strokeweight="2.16pt"/>
+                <v:line id="Line 9" o:spid="_x0000_s1074" style="position:absolute;visibility:visible;mso-wrap-style:square" from="7714,593" to="7714,1058" o:connectortype="straight" o:gfxdata="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" strokeweight="2.16pt"/>
+                <v:line id="Line 10" o:spid="_x0000_s1075" style="position:absolute;visibility:visible;mso-wrap-style:square" from="7670,168" to="7670,1015" o:connectortype="straight" o:gfxdata="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" strokeweight="2.16pt"/>
+                <v:shape id="Text Box 11" o:spid="_x0000_s1076" type="#_x0000_t202" style="position:absolute;left:1029;top:211;width:6598;height:761;visibility:visible;mso-wrap-style:square;v-text-anchor:top" o:gfxdata="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" fillcolor="#dfdfdf" stroked="f">
                   <v:textbox inset="0,0,0,0">
                     <w:txbxContent>
                       <w:p>
@@ -7007,9 +9225,8 @@
           <w:b/>
           <w:noProof/>
         </w:rPr>
-        <w:lastRenderedPageBreak/>
         <w:drawing>
-          <wp:anchor distT="0" distB="0" distL="114300" distR="114300" simplePos="0" relativeHeight="251665408" behindDoc="0" locked="0" layoutInCell="1" allowOverlap="1">
+          <wp:anchor distT="0" distB="0" distL="114300" distR="114300" simplePos="0" relativeHeight="251665408" behindDoc="0" locked="0" layoutInCell="1" allowOverlap="1" wp14:anchorId="028D7A46" wp14:editId="0898775F">
             <wp:simplePos x="0" y="0"/>
             <wp:positionH relativeFrom="column">
               <wp:posOffset>7620</wp:posOffset>
@@ -7164,8 +9381,9 @@
           <w:sz w:val="28"/>
           <w:szCs w:val="28"/>
         </w:rPr>
+        <w:lastRenderedPageBreak/>
         <w:drawing>
-          <wp:inline distT="0" distB="0" distL="0" distR="0">
+          <wp:inline distT="0" distB="0" distL="0" distR="0" wp14:anchorId="5C2823DF" wp14:editId="0AF500DD">
             <wp:extent cx="5265876" cy="2293819"/>
             <wp:effectExtent l="0" t="0" r="0" b="0"/>
             <wp:docPr id="50" name="Picture 50" descr="A screenshot of a cell phone&#10;&#10;Description generated with high confidence"/>
@@ -7257,7 +9475,7 @@
           <w:b/>
         </w:rPr>
       </w:pPr>
-      <w:bookmarkStart w:id="33" w:name="OLE_LINK8"/>
+      <w:bookmarkStart w:id="34" w:name="OLE_LINK8"/>
       <w:r>
         <w:rPr>
           <w:rFonts w:ascii="Times New Roman" w:hAnsi="Times New Roman" w:cs="Times New Roman"/>
@@ -7367,7 +9585,6 @@
           <w:rFonts w:ascii="Times New Roman" w:hAnsi="Times New Roman" w:cs="Times New Roman"/>
           <w:b/>
         </w:rPr>
-        <w:lastRenderedPageBreak/>
         <w:t>Các thuộc tính trừu tượng: Không có</w:t>
       </w:r>
     </w:p>
@@ -7391,7 +9608,7 @@
         <w:t>Sơ đồ logic:</w:t>
       </w:r>
     </w:p>
-    <w:bookmarkEnd w:id="33"/>
+    <w:bookmarkEnd w:id="34"/>
     <w:p>
       <w:pPr>
         <w:pStyle w:val="Heading3"/>
@@ -7428,14 +9645,7 @@
           <w:rFonts w:ascii="Times New Roman" w:hAnsi="Times New Roman" w:cs="Times New Roman"/>
           <w:b/>
         </w:rPr>
-        <w:t>Qui định</w:t>
-      </w:r>
-      <w:r>
-        <w:rPr>
-          <w:rFonts w:ascii="Times New Roman" w:hAnsi="Times New Roman" w:cs="Times New Roman"/>
-          <w:b/>
-        </w:rPr>
-        <w:t xml:space="preserve"> liên quan: </w:t>
+        <w:t xml:space="preserve">Qui định liên quan: </w:t>
       </w:r>
       <w:r>
         <w:rPr>
@@ -8450,9 +10660,8 @@
           <w:b/>
           <w:noProof/>
         </w:rPr>
-        <w:lastRenderedPageBreak/>
         <w:drawing>
-          <wp:anchor distT="0" distB="0" distL="114300" distR="114300" simplePos="0" relativeHeight="251666432" behindDoc="0" locked="0" layoutInCell="1" allowOverlap="1">
+          <wp:anchor distT="0" distB="0" distL="114300" distR="114300" simplePos="0" relativeHeight="251666432" behindDoc="0" locked="0" layoutInCell="1" allowOverlap="1" wp14:anchorId="742EE730" wp14:editId="46681286">
             <wp:simplePos x="0" y="0"/>
             <wp:positionH relativeFrom="column">
               <wp:posOffset>134620</wp:posOffset>
@@ -8585,7 +10794,7 @@
         </w:rPr>
         <w:lastRenderedPageBreak/>
         <w:drawing>
-          <wp:inline distT="0" distB="0" distL="0" distR="0">
+          <wp:inline distT="0" distB="0" distL="0" distR="0" wp14:anchorId="219B82B6" wp14:editId="65F24666">
             <wp:extent cx="5380186" cy="3894157"/>
             <wp:effectExtent l="0" t="0" r="0" b="0"/>
             <wp:docPr id="55" name="Picture 55" descr="A screenshot of a cell phone&#10;&#10;Description generated with high confidence"/>
@@ -8844,7 +11053,7 @@
         </w:rPr>
         <w:lastRenderedPageBreak/>
         <w:drawing>
-          <wp:inline distT="0" distB="0" distL="0" distR="0">
+          <wp:inline distT="0" distB="0" distL="0" distR="0" wp14:anchorId="1A839F6F" wp14:editId="468819C6">
             <wp:extent cx="5943600" cy="5468620"/>
             <wp:effectExtent l="0" t="0" r="0" b="0"/>
             <wp:docPr id="58" name="Picture 58" descr="A screenshot of a social media post&#10;&#10;Description generated with very high confidence"/>
@@ -8922,7 +11131,7 @@
         </w:rPr>
         <w:lastRenderedPageBreak/>
         <w:drawing>
-          <wp:inline distT="0" distB="0" distL="0" distR="0">
+          <wp:inline distT="0" distB="0" distL="0" distR="0" wp14:anchorId="6E51A076" wp14:editId="4C85BF69">
             <wp:extent cx="5380186" cy="3894157"/>
             <wp:effectExtent l="0" t="0" r="0" b="0"/>
             <wp:docPr id="59" name="Picture 59" descr="A screenshot of a cell phone&#10;&#10;Description generated with high confidence"/>
@@ -9692,7 +11901,7 @@
         </w:rPr>
         <w:lastRenderedPageBreak/>
         <w:drawing>
-          <wp:inline distT="0" distB="0" distL="0" distR="0">
+          <wp:inline distT="0" distB="0" distL="0" distR="0" wp14:anchorId="420CF264" wp14:editId="05BBB89A">
             <wp:extent cx="5943600" cy="5991225"/>
             <wp:effectExtent l="0" t="0" r="0" b="9525"/>
             <wp:docPr id="63" name="Picture 63" descr="A screenshot of a computer&#10;&#10;Description generated with very high confidence"/>
@@ -9855,7 +12064,7 @@
         </w:rPr>
         <w:lastRenderedPageBreak/>
         <w:drawing>
-          <wp:anchor distT="0" distB="0" distL="114300" distR="114300" simplePos="0" relativeHeight="251668480" behindDoc="0" locked="0" layoutInCell="1" allowOverlap="1">
+          <wp:anchor distT="0" distB="0" distL="114300" distR="114300" simplePos="0" relativeHeight="251668480" behindDoc="0" locked="0" layoutInCell="1" allowOverlap="1" wp14:anchorId="0DA5B05C" wp14:editId="286B66AE">
             <wp:simplePos x="0" y="0"/>
             <wp:positionH relativeFrom="column">
               <wp:posOffset>457200</wp:posOffset>
@@ -10766,7 +12975,7 @@
           <w:szCs w:val="28"/>
         </w:rPr>
         <w:drawing>
-          <wp:inline distT="0" distB="0" distL="0" distR="0">
+          <wp:inline distT="0" distB="0" distL="0" distR="0" wp14:anchorId="3B4EEFF6" wp14:editId="5E588688">
             <wp:extent cx="5943600" cy="5172075"/>
             <wp:effectExtent l="0" t="0" r="0" b="9525"/>
             <wp:docPr id="64" name="Picture 64" descr="A screenshot of a cell phone&#10;&#10;Description generated with very high confidence"/>
@@ -10858,8 +13067,6 @@
         </w:rPr>
         <w:t>MaBaoCaoTraSachTre,  MaCTBaoCaoTraSachTre</w:t>
       </w:r>
-      <w:bookmarkStart w:id="34" w:name="_GoBack"/>
-      <w:bookmarkEnd w:id="34"/>
     </w:p>
     <w:p>
       <w:pPr>
@@ -10908,7 +13115,7 @@
         </w:rPr>
         <w:lastRenderedPageBreak/>
         <w:drawing>
-          <wp:inline distT="0" distB="0" distL="0" distR="0">
+          <wp:inline distT="0" distB="0" distL="0" distR="0" wp14:anchorId="052E0B44" wp14:editId="5272ECD8">
             <wp:extent cx="5387807" cy="5265876"/>
             <wp:effectExtent l="0" t="0" r="3810" b="0"/>
             <wp:docPr id="65" name="Picture 65" descr="A screenshot of a cell phone&#10;&#10;Description generated with high confidence"/>
@@ -11290,7 +13497,7 @@
   <w:abstractNum w:abstractNumId="4" w15:restartNumberingAfterBreak="0">
     <w:nsid w:val="163A7311"/>
     <w:multiLevelType w:val="hybridMultilevel"/>
-    <w:tmpl w:val="51E42832"/>
+    <w:tmpl w:val="DECE3456"/>
     <w:lvl w:ilvl="0" w:tplc="52C4A8B4">
       <w:start w:val="1"/>
       <w:numFmt w:val="bullet"/>
@@ -11845,6 +14052,120 @@
     </w:lvl>
   </w:abstractNum>
   <w:abstractNum w:abstractNumId="11" w15:restartNumberingAfterBreak="0">
+    <w:nsid w:val="35280AD6"/>
+    <w:multiLevelType w:val="hybridMultilevel"/>
+    <w:tmpl w:val="E65E42EC"/>
+    <w:lvl w:ilvl="0" w:tplc="52C4A8B4">
+      <w:start w:val="1"/>
+      <w:numFmt w:val="bullet"/>
+      <w:lvlText w:val=""/>
+      <w:lvlJc w:val="left"/>
+      <w:pPr>
+        <w:ind w:left="1440" w:hanging="360"/>
+      </w:pPr>
+      <w:rPr>
+        <w:rFonts w:ascii="Wingdings" w:hAnsi="Wingdings" w:hint="default"/>
+        <w:color w:val="auto"/>
+      </w:rPr>
+    </w:lvl>
+    <w:lvl w:ilvl="1" w:tplc="04090003" w:tentative="1">
+      <w:start w:val="1"/>
+      <w:numFmt w:val="bullet"/>
+      <w:lvlText w:val="o"/>
+      <w:lvlJc w:val="left"/>
+      <w:pPr>
+        <w:ind w:left="2160" w:hanging="360"/>
+      </w:pPr>
+      <w:rPr>
+        <w:rFonts w:ascii="Courier New" w:hAnsi="Courier New" w:cs="Courier New" w:hint="default"/>
+      </w:rPr>
+    </w:lvl>
+    <w:lvl w:ilvl="2" w:tplc="04090005" w:tentative="1">
+      <w:start w:val="1"/>
+      <w:numFmt w:val="bullet"/>
+      <w:lvlText w:val=""/>
+      <w:lvlJc w:val="left"/>
+      <w:pPr>
+        <w:ind w:left="2880" w:hanging="360"/>
+      </w:pPr>
+      <w:rPr>
+        <w:rFonts w:ascii="Wingdings" w:hAnsi="Wingdings" w:hint="default"/>
+      </w:rPr>
+    </w:lvl>
+    <w:lvl w:ilvl="3" w:tplc="04090001" w:tentative="1">
+      <w:start w:val="1"/>
+      <w:numFmt w:val="bullet"/>
+      <w:lvlText w:val=""/>
+      <w:lvlJc w:val="left"/>
+      <w:pPr>
+        <w:ind w:left="3600" w:hanging="360"/>
+      </w:pPr>
+      <w:rPr>
+        <w:rFonts w:ascii="Symbol" w:hAnsi="Symbol" w:hint="default"/>
+      </w:rPr>
+    </w:lvl>
+    <w:lvl w:ilvl="4" w:tplc="04090003" w:tentative="1">
+      <w:start w:val="1"/>
+      <w:numFmt w:val="bullet"/>
+      <w:lvlText w:val="o"/>
+      <w:lvlJc w:val="left"/>
+      <w:pPr>
+        <w:ind w:left="4320" w:hanging="360"/>
+      </w:pPr>
+      <w:rPr>
+        <w:rFonts w:ascii="Courier New" w:hAnsi="Courier New" w:cs="Courier New" w:hint="default"/>
+      </w:rPr>
+    </w:lvl>
+    <w:lvl w:ilvl="5" w:tplc="04090005" w:tentative="1">
+      <w:start w:val="1"/>
+      <w:numFmt w:val="bullet"/>
+      <w:lvlText w:val=""/>
+      <w:lvlJc w:val="left"/>
+      <w:pPr>
+        <w:ind w:left="5040" w:hanging="360"/>
+      </w:pPr>
+      <w:rPr>
+        <w:rFonts w:ascii="Wingdings" w:hAnsi="Wingdings" w:hint="default"/>
+      </w:rPr>
+    </w:lvl>
+    <w:lvl w:ilvl="6" w:tplc="04090001" w:tentative="1">
+      <w:start w:val="1"/>
+      <w:numFmt w:val="bullet"/>
+      <w:lvlText w:val=""/>
+      <w:lvlJc w:val="left"/>
+      <w:pPr>
+        <w:ind w:left="5760" w:hanging="360"/>
+      </w:pPr>
+      <w:rPr>
+        <w:rFonts w:ascii="Symbol" w:hAnsi="Symbol" w:hint="default"/>
+      </w:rPr>
+    </w:lvl>
+    <w:lvl w:ilvl="7" w:tplc="04090003" w:tentative="1">
+      <w:start w:val="1"/>
+      <w:numFmt w:val="bullet"/>
+      <w:lvlText w:val="o"/>
+      <w:lvlJc w:val="left"/>
+      <w:pPr>
+        <w:ind w:left="6480" w:hanging="360"/>
+      </w:pPr>
+      <w:rPr>
+        <w:rFonts w:ascii="Courier New" w:hAnsi="Courier New" w:cs="Courier New" w:hint="default"/>
+      </w:rPr>
+    </w:lvl>
+    <w:lvl w:ilvl="8" w:tplc="04090005" w:tentative="1">
+      <w:start w:val="1"/>
+      <w:numFmt w:val="bullet"/>
+      <w:lvlText w:val=""/>
+      <w:lvlJc w:val="left"/>
+      <w:pPr>
+        <w:ind w:left="7200" w:hanging="360"/>
+      </w:pPr>
+      <w:rPr>
+        <w:rFonts w:ascii="Wingdings" w:hAnsi="Wingdings" w:hint="default"/>
+      </w:rPr>
+    </w:lvl>
+  </w:abstractNum>
+  <w:abstractNum w:abstractNumId="12" w15:restartNumberingAfterBreak="0">
     <w:nsid w:val="3A9765BF"/>
     <w:multiLevelType w:val="hybridMultilevel"/>
     <w:tmpl w:val="655CFBB6"/>
@@ -11958,7 +14279,7 @@
       </w:rPr>
     </w:lvl>
   </w:abstractNum>
-  <w:abstractNum w:abstractNumId="12" w15:restartNumberingAfterBreak="0">
+  <w:abstractNum w:abstractNumId="13" w15:restartNumberingAfterBreak="0">
     <w:nsid w:val="3B4E610F"/>
     <w:multiLevelType w:val="multilevel"/>
     <w:tmpl w:val="8F46F32A"/>
@@ -12073,7 +14394,7 @@
       </w:rPr>
     </w:lvl>
   </w:abstractNum>
-  <w:abstractNum w:abstractNumId="13" w15:restartNumberingAfterBreak="0">
+  <w:abstractNum w:abstractNumId="14" w15:restartNumberingAfterBreak="0">
     <w:nsid w:val="3EED4C6C"/>
     <w:multiLevelType w:val="multilevel"/>
     <w:tmpl w:val="851CF8BE"/>
@@ -12216,7 +14537,121 @@
       </w:rPr>
     </w:lvl>
   </w:abstractNum>
-  <w:abstractNum w:abstractNumId="14" w15:restartNumberingAfterBreak="0">
+  <w:abstractNum w:abstractNumId="15" w15:restartNumberingAfterBreak="0">
+    <w:nsid w:val="40832649"/>
+    <w:multiLevelType w:val="hybridMultilevel"/>
+    <w:tmpl w:val="A5E48766"/>
+    <w:lvl w:ilvl="0" w:tplc="52C4A8B4">
+      <w:start w:val="1"/>
+      <w:numFmt w:val="bullet"/>
+      <w:lvlText w:val=""/>
+      <w:lvlJc w:val="left"/>
+      <w:pPr>
+        <w:ind w:left="1440" w:hanging="360"/>
+      </w:pPr>
+      <w:rPr>
+        <w:rFonts w:ascii="Wingdings" w:hAnsi="Wingdings" w:hint="default"/>
+        <w:color w:val="auto"/>
+      </w:rPr>
+    </w:lvl>
+    <w:lvl w:ilvl="1" w:tplc="04090003" w:tentative="1">
+      <w:start w:val="1"/>
+      <w:numFmt w:val="bullet"/>
+      <w:lvlText w:val="o"/>
+      <w:lvlJc w:val="left"/>
+      <w:pPr>
+        <w:ind w:left="2160" w:hanging="360"/>
+      </w:pPr>
+      <w:rPr>
+        <w:rFonts w:ascii="Courier New" w:hAnsi="Courier New" w:cs="Courier New" w:hint="default"/>
+      </w:rPr>
+    </w:lvl>
+    <w:lvl w:ilvl="2" w:tplc="04090005" w:tentative="1">
+      <w:start w:val="1"/>
+      <w:numFmt w:val="bullet"/>
+      <w:lvlText w:val=""/>
+      <w:lvlJc w:val="left"/>
+      <w:pPr>
+        <w:ind w:left="2880" w:hanging="360"/>
+      </w:pPr>
+      <w:rPr>
+        <w:rFonts w:ascii="Wingdings" w:hAnsi="Wingdings" w:hint="default"/>
+      </w:rPr>
+    </w:lvl>
+    <w:lvl w:ilvl="3" w:tplc="04090001" w:tentative="1">
+      <w:start w:val="1"/>
+      <w:numFmt w:val="bullet"/>
+      <w:lvlText w:val=""/>
+      <w:lvlJc w:val="left"/>
+      <w:pPr>
+        <w:ind w:left="3600" w:hanging="360"/>
+      </w:pPr>
+      <w:rPr>
+        <w:rFonts w:ascii="Symbol" w:hAnsi="Symbol" w:hint="default"/>
+      </w:rPr>
+    </w:lvl>
+    <w:lvl w:ilvl="4" w:tplc="04090003" w:tentative="1">
+      <w:start w:val="1"/>
+      <w:numFmt w:val="bullet"/>
+      <w:lvlText w:val="o"/>
+      <w:lvlJc w:val="left"/>
+      <w:pPr>
+        <w:ind w:left="4320" w:hanging="360"/>
+      </w:pPr>
+      <w:rPr>
+        <w:rFonts w:ascii="Courier New" w:hAnsi="Courier New" w:cs="Courier New" w:hint="default"/>
+      </w:rPr>
+    </w:lvl>
+    <w:lvl w:ilvl="5" w:tplc="04090005" w:tentative="1">
+      <w:start w:val="1"/>
+      <w:numFmt w:val="bullet"/>
+      <w:lvlText w:val=""/>
+      <w:lvlJc w:val="left"/>
+      <w:pPr>
+        <w:ind w:left="5040" w:hanging="360"/>
+      </w:pPr>
+      <w:rPr>
+        <w:rFonts w:ascii="Wingdings" w:hAnsi="Wingdings" w:hint="default"/>
+      </w:rPr>
+    </w:lvl>
+    <w:lvl w:ilvl="6" w:tplc="04090001" w:tentative="1">
+      <w:start w:val="1"/>
+      <w:numFmt w:val="bullet"/>
+      <w:lvlText w:val=""/>
+      <w:lvlJc w:val="left"/>
+      <w:pPr>
+        <w:ind w:left="5760" w:hanging="360"/>
+      </w:pPr>
+      <w:rPr>
+        <w:rFonts w:ascii="Symbol" w:hAnsi="Symbol" w:hint="default"/>
+      </w:rPr>
+    </w:lvl>
+    <w:lvl w:ilvl="7" w:tplc="04090003" w:tentative="1">
+      <w:start w:val="1"/>
+      <w:numFmt w:val="bullet"/>
+      <w:lvlText w:val="o"/>
+      <w:lvlJc w:val="left"/>
+      <w:pPr>
+        <w:ind w:left="6480" w:hanging="360"/>
+      </w:pPr>
+      <w:rPr>
+        <w:rFonts w:ascii="Courier New" w:hAnsi="Courier New" w:cs="Courier New" w:hint="default"/>
+      </w:rPr>
+    </w:lvl>
+    <w:lvl w:ilvl="8" w:tplc="04090005" w:tentative="1">
+      <w:start w:val="1"/>
+      <w:numFmt w:val="bullet"/>
+      <w:lvlText w:val=""/>
+      <w:lvlJc w:val="left"/>
+      <w:pPr>
+        <w:ind w:left="7200" w:hanging="360"/>
+      </w:pPr>
+      <w:rPr>
+        <w:rFonts w:ascii="Wingdings" w:hAnsi="Wingdings" w:hint="default"/>
+      </w:rPr>
+    </w:lvl>
+  </w:abstractNum>
+  <w:abstractNum w:abstractNumId="16" w15:restartNumberingAfterBreak="0">
     <w:nsid w:val="41923712"/>
     <w:multiLevelType w:val="hybridMultilevel"/>
     <w:tmpl w:val="D9B47EA4"/>
@@ -12329,7 +14764,121 @@
       </w:rPr>
     </w:lvl>
   </w:abstractNum>
-  <w:abstractNum w:abstractNumId="15" w15:restartNumberingAfterBreak="0">
+  <w:abstractNum w:abstractNumId="17" w15:restartNumberingAfterBreak="0">
+    <w:nsid w:val="44E24C40"/>
+    <w:multiLevelType w:val="hybridMultilevel"/>
+    <w:tmpl w:val="1EF60BF0"/>
+    <w:lvl w:ilvl="0" w:tplc="52C4A8B4">
+      <w:start w:val="1"/>
+      <w:numFmt w:val="bullet"/>
+      <w:lvlText w:val=""/>
+      <w:lvlJc w:val="left"/>
+      <w:pPr>
+        <w:ind w:left="1440" w:hanging="360"/>
+      </w:pPr>
+      <w:rPr>
+        <w:rFonts w:ascii="Wingdings" w:hAnsi="Wingdings" w:hint="default"/>
+        <w:color w:val="auto"/>
+      </w:rPr>
+    </w:lvl>
+    <w:lvl w:ilvl="1" w:tplc="04090003" w:tentative="1">
+      <w:start w:val="1"/>
+      <w:numFmt w:val="bullet"/>
+      <w:lvlText w:val="o"/>
+      <w:lvlJc w:val="left"/>
+      <w:pPr>
+        <w:ind w:left="2160" w:hanging="360"/>
+      </w:pPr>
+      <w:rPr>
+        <w:rFonts w:ascii="Courier New" w:hAnsi="Courier New" w:cs="Courier New" w:hint="default"/>
+      </w:rPr>
+    </w:lvl>
+    <w:lvl w:ilvl="2" w:tplc="04090005" w:tentative="1">
+      <w:start w:val="1"/>
+      <w:numFmt w:val="bullet"/>
+      <w:lvlText w:val=""/>
+      <w:lvlJc w:val="left"/>
+      <w:pPr>
+        <w:ind w:left="2880" w:hanging="360"/>
+      </w:pPr>
+      <w:rPr>
+        <w:rFonts w:ascii="Wingdings" w:hAnsi="Wingdings" w:hint="default"/>
+      </w:rPr>
+    </w:lvl>
+    <w:lvl w:ilvl="3" w:tplc="04090001" w:tentative="1">
+      <w:start w:val="1"/>
+      <w:numFmt w:val="bullet"/>
+      <w:lvlText w:val=""/>
+      <w:lvlJc w:val="left"/>
+      <w:pPr>
+        <w:ind w:left="3600" w:hanging="360"/>
+      </w:pPr>
+      <w:rPr>
+        <w:rFonts w:ascii="Symbol" w:hAnsi="Symbol" w:hint="default"/>
+      </w:rPr>
+    </w:lvl>
+    <w:lvl w:ilvl="4" w:tplc="04090003" w:tentative="1">
+      <w:start w:val="1"/>
+      <w:numFmt w:val="bullet"/>
+      <w:lvlText w:val="o"/>
+      <w:lvlJc w:val="left"/>
+      <w:pPr>
+        <w:ind w:left="4320" w:hanging="360"/>
+      </w:pPr>
+      <w:rPr>
+        <w:rFonts w:ascii="Courier New" w:hAnsi="Courier New" w:cs="Courier New" w:hint="default"/>
+      </w:rPr>
+    </w:lvl>
+    <w:lvl w:ilvl="5" w:tplc="04090005" w:tentative="1">
+      <w:start w:val="1"/>
+      <w:numFmt w:val="bullet"/>
+      <w:lvlText w:val=""/>
+      <w:lvlJc w:val="left"/>
+      <w:pPr>
+        <w:ind w:left="5040" w:hanging="360"/>
+      </w:pPr>
+      <w:rPr>
+        <w:rFonts w:ascii="Wingdings" w:hAnsi="Wingdings" w:hint="default"/>
+      </w:rPr>
+    </w:lvl>
+    <w:lvl w:ilvl="6" w:tplc="04090001" w:tentative="1">
+      <w:start w:val="1"/>
+      <w:numFmt w:val="bullet"/>
+      <w:lvlText w:val=""/>
+      <w:lvlJc w:val="left"/>
+      <w:pPr>
+        <w:ind w:left="5760" w:hanging="360"/>
+      </w:pPr>
+      <w:rPr>
+        <w:rFonts w:ascii="Symbol" w:hAnsi="Symbol" w:hint="default"/>
+      </w:rPr>
+    </w:lvl>
+    <w:lvl w:ilvl="7" w:tplc="04090003" w:tentative="1">
+      <w:start w:val="1"/>
+      <w:numFmt w:val="bullet"/>
+      <w:lvlText w:val="o"/>
+      <w:lvlJc w:val="left"/>
+      <w:pPr>
+        <w:ind w:left="6480" w:hanging="360"/>
+      </w:pPr>
+      <w:rPr>
+        <w:rFonts w:ascii="Courier New" w:hAnsi="Courier New" w:cs="Courier New" w:hint="default"/>
+      </w:rPr>
+    </w:lvl>
+    <w:lvl w:ilvl="8" w:tplc="04090005" w:tentative="1">
+      <w:start w:val="1"/>
+      <w:numFmt w:val="bullet"/>
+      <w:lvlText w:val=""/>
+      <w:lvlJc w:val="left"/>
+      <w:pPr>
+        <w:ind w:left="7200" w:hanging="360"/>
+      </w:pPr>
+      <w:rPr>
+        <w:rFonts w:ascii="Wingdings" w:hAnsi="Wingdings" w:hint="default"/>
+      </w:rPr>
+    </w:lvl>
+  </w:abstractNum>
+  <w:abstractNum w:abstractNumId="18" w15:restartNumberingAfterBreak="0">
     <w:nsid w:val="46322A18"/>
     <w:multiLevelType w:val="hybridMultilevel"/>
     <w:tmpl w:val="349212C0"/>
@@ -12442,7 +14991,7 @@
       </w:rPr>
     </w:lvl>
   </w:abstractNum>
-  <w:abstractNum w:abstractNumId="16" w15:restartNumberingAfterBreak="0">
+  <w:abstractNum w:abstractNumId="19" w15:restartNumberingAfterBreak="0">
     <w:nsid w:val="46C9541D"/>
     <w:multiLevelType w:val="hybridMultilevel"/>
     <w:tmpl w:val="5EFC4094"/>
@@ -12555,13 +15104,13 @@
       </w:rPr>
     </w:lvl>
   </w:abstractNum>
-  <w:abstractNum w:abstractNumId="17" w15:restartNumberingAfterBreak="0">
+  <w:abstractNum w:abstractNumId="20" w15:restartNumberingAfterBreak="0">
     <w:nsid w:val="48AC2DB6"/>
     <w:multiLevelType w:val="multilevel"/>
     <w:tmpl w:val="8F46F32A"/>
     <w:numStyleLink w:val="Style1"/>
   </w:abstractNum>
-  <w:abstractNum w:abstractNumId="18" w15:restartNumberingAfterBreak="0">
+  <w:abstractNum w:abstractNumId="21" w15:restartNumberingAfterBreak="0">
     <w:nsid w:val="49EA5FF5"/>
     <w:multiLevelType w:val="multilevel"/>
     <w:tmpl w:val="0409001D"/>
@@ -12648,13 +15197,13 @@
       </w:pPr>
     </w:lvl>
   </w:abstractNum>
-  <w:abstractNum w:abstractNumId="19" w15:restartNumberingAfterBreak="0">
+  <w:abstractNum w:abstractNumId="22" w15:restartNumberingAfterBreak="0">
     <w:nsid w:val="4C017B06"/>
     <w:multiLevelType w:val="multilevel"/>
     <w:tmpl w:val="8F46F32A"/>
     <w:numStyleLink w:val="Style1"/>
   </w:abstractNum>
-  <w:abstractNum w:abstractNumId="20" w15:restartNumberingAfterBreak="0">
+  <w:abstractNum w:abstractNumId="23" w15:restartNumberingAfterBreak="0">
     <w:nsid w:val="50B15716"/>
     <w:multiLevelType w:val="hybridMultilevel"/>
     <w:tmpl w:val="3D2C3770"/>
@@ -12740,13 +15289,13 @@
       </w:pPr>
     </w:lvl>
   </w:abstractNum>
-  <w:abstractNum w:abstractNumId="21" w15:restartNumberingAfterBreak="0">
+  <w:abstractNum w:abstractNumId="24" w15:restartNumberingAfterBreak="0">
     <w:nsid w:val="548D707D"/>
     <w:multiLevelType w:val="multilevel"/>
     <w:tmpl w:val="0409001D"/>
     <w:numStyleLink w:val="Style2"/>
   </w:abstractNum>
-  <w:abstractNum w:abstractNumId="22" w15:restartNumberingAfterBreak="0">
+  <w:abstractNum w:abstractNumId="25" w15:restartNumberingAfterBreak="0">
     <w:nsid w:val="589F1795"/>
     <w:multiLevelType w:val="hybridMultilevel"/>
     <w:tmpl w:val="DC4E5DE4"/>
@@ -12859,7 +15408,244 @@
       </w:rPr>
     </w:lvl>
   </w:abstractNum>
-  <w:abstractNum w:abstractNumId="23" w15:restartNumberingAfterBreak="0">
+  <w:abstractNum w:abstractNumId="26" w15:restartNumberingAfterBreak="0">
+    <w:nsid w:val="5AF65CB2"/>
+    <w:multiLevelType w:val="multilevel"/>
+    <w:tmpl w:val="93FE0E6E"/>
+    <w:lvl w:ilvl="0">
+      <w:start w:val="1"/>
+      <w:numFmt w:val="decimal"/>
+      <w:lvlText w:val="%1"/>
+      <w:lvlJc w:val="left"/>
+      <w:pPr>
+        <w:ind w:left="1193" w:hanging="577"/>
+      </w:pPr>
+      <w:rPr>
+        <w:rFonts w:hint="default"/>
+      </w:rPr>
+    </w:lvl>
+    <w:lvl w:ilvl="1">
+      <w:start w:val="2"/>
+      <w:numFmt w:val="decimal"/>
+      <w:lvlText w:val="%1.%2"/>
+      <w:lvlJc w:val="left"/>
+      <w:pPr>
+        <w:ind w:left="1193" w:hanging="577"/>
+      </w:pPr>
+      <w:rPr>
+        <w:rFonts w:ascii="Times New Roman" w:eastAsia="Times New Roman" w:hAnsi="Times New Roman" w:cs="Times New Roman" w:hint="default"/>
+        <w:b/>
+        <w:bCs/>
+        <w:w w:val="99"/>
+        <w:sz w:val="19"/>
+        <w:szCs w:val="19"/>
+      </w:rPr>
+    </w:lvl>
+    <w:lvl w:ilvl="2">
+      <w:start w:val="1"/>
+      <w:numFmt w:val="decimal"/>
+      <w:lvlText w:val="%1.%2.%3"/>
+      <w:lvlJc w:val="left"/>
+      <w:pPr>
+        <w:ind w:left="1337" w:hanging="720"/>
+      </w:pPr>
+      <w:rPr>
+        <w:rFonts w:ascii="Times New Roman" w:eastAsia="Times New Roman" w:hAnsi="Times New Roman" w:cs="Times New Roman" w:hint="default"/>
+        <w:b/>
+        <w:bCs/>
+        <w:i/>
+        <w:w w:val="99"/>
+        <w:sz w:val="20"/>
+        <w:szCs w:val="20"/>
+      </w:rPr>
+    </w:lvl>
+    <w:lvl w:ilvl="3">
+      <w:start w:val="1"/>
+      <w:numFmt w:val="decimal"/>
+      <w:lvlText w:val="%1.%2.%3.%4"/>
+      <w:lvlJc w:val="left"/>
+      <w:pPr>
+        <w:ind w:left="1481" w:hanging="864"/>
+      </w:pPr>
+      <w:rPr>
+        <w:rFonts w:ascii="Times New Roman" w:eastAsia="Times New Roman" w:hAnsi="Times New Roman" w:cs="Times New Roman" w:hint="default"/>
+        <w:i/>
+        <w:w w:val="100"/>
+        <w:sz w:val="21"/>
+        <w:szCs w:val="21"/>
+      </w:rPr>
+    </w:lvl>
+    <w:lvl w:ilvl="4">
+      <w:numFmt w:val="bullet"/>
+      <w:lvlText w:val="•"/>
+      <w:lvlJc w:val="left"/>
+      <w:pPr>
+        <w:ind w:left="3017" w:hanging="864"/>
+      </w:pPr>
+      <w:rPr>
+        <w:rFonts w:hint="default"/>
+      </w:rPr>
+    </w:lvl>
+    <w:lvl w:ilvl="5">
+      <w:numFmt w:val="bullet"/>
+      <w:lvlText w:val="•"/>
+      <w:lvlJc w:val="left"/>
+      <w:pPr>
+        <w:ind w:left="3786" w:hanging="864"/>
+      </w:pPr>
+      <w:rPr>
+        <w:rFonts w:hint="default"/>
+      </w:rPr>
+    </w:lvl>
+    <w:lvl w:ilvl="6">
+      <w:numFmt w:val="bullet"/>
+      <w:lvlText w:val="•"/>
+      <w:lvlJc w:val="left"/>
+      <w:pPr>
+        <w:ind w:left="4555" w:hanging="864"/>
+      </w:pPr>
+      <w:rPr>
+        <w:rFonts w:hint="default"/>
+      </w:rPr>
+    </w:lvl>
+    <w:lvl w:ilvl="7">
+      <w:numFmt w:val="bullet"/>
+      <w:lvlText w:val="•"/>
+      <w:lvlJc w:val="left"/>
+      <w:pPr>
+        <w:ind w:left="5324" w:hanging="864"/>
+      </w:pPr>
+      <w:rPr>
+        <w:rFonts w:hint="default"/>
+      </w:rPr>
+    </w:lvl>
+    <w:lvl w:ilvl="8">
+      <w:numFmt w:val="bullet"/>
+      <w:lvlText w:val="•"/>
+      <w:lvlJc w:val="left"/>
+      <w:pPr>
+        <w:ind w:left="6092" w:hanging="864"/>
+      </w:pPr>
+      <w:rPr>
+        <w:rFonts w:hint="default"/>
+      </w:rPr>
+    </w:lvl>
+  </w:abstractNum>
+  <w:abstractNum w:abstractNumId="27" w15:restartNumberingAfterBreak="0">
+    <w:nsid w:val="5D6D7428"/>
+    <w:multiLevelType w:val="hybridMultilevel"/>
+    <w:tmpl w:val="B204DDEC"/>
+    <w:lvl w:ilvl="0" w:tplc="52C4A8B4">
+      <w:start w:val="1"/>
+      <w:numFmt w:val="bullet"/>
+      <w:lvlText w:val=""/>
+      <w:lvlJc w:val="left"/>
+      <w:pPr>
+        <w:ind w:left="1440" w:hanging="360"/>
+      </w:pPr>
+      <w:rPr>
+        <w:rFonts w:ascii="Wingdings" w:hAnsi="Wingdings" w:hint="default"/>
+        <w:color w:val="auto"/>
+      </w:rPr>
+    </w:lvl>
+    <w:lvl w:ilvl="1" w:tplc="04090003" w:tentative="1">
+      <w:start w:val="1"/>
+      <w:numFmt w:val="bullet"/>
+      <w:lvlText w:val="o"/>
+      <w:lvlJc w:val="left"/>
+      <w:pPr>
+        <w:ind w:left="2160" w:hanging="360"/>
+      </w:pPr>
+      <w:rPr>
+        <w:rFonts w:ascii="Courier New" w:hAnsi="Courier New" w:cs="Courier New" w:hint="default"/>
+      </w:rPr>
+    </w:lvl>
+    <w:lvl w:ilvl="2" w:tplc="04090005" w:tentative="1">
+      <w:start w:val="1"/>
+      <w:numFmt w:val="bullet"/>
+      <w:lvlText w:val=""/>
+      <w:lvlJc w:val="left"/>
+      <w:pPr>
+        <w:ind w:left="2880" w:hanging="360"/>
+      </w:pPr>
+      <w:rPr>
+        <w:rFonts w:ascii="Wingdings" w:hAnsi="Wingdings" w:hint="default"/>
+      </w:rPr>
+    </w:lvl>
+    <w:lvl w:ilvl="3" w:tplc="04090001" w:tentative="1">
+      <w:start w:val="1"/>
+      <w:numFmt w:val="bullet"/>
+      <w:lvlText w:val=""/>
+      <w:lvlJc w:val="left"/>
+      <w:pPr>
+        <w:ind w:left="3600" w:hanging="360"/>
+      </w:pPr>
+      <w:rPr>
+        <w:rFonts w:ascii="Symbol" w:hAnsi="Symbol" w:hint="default"/>
+      </w:rPr>
+    </w:lvl>
+    <w:lvl w:ilvl="4" w:tplc="04090003" w:tentative="1">
+      <w:start w:val="1"/>
+      <w:numFmt w:val="bullet"/>
+      <w:lvlText w:val="o"/>
+      <w:lvlJc w:val="left"/>
+      <w:pPr>
+        <w:ind w:left="4320" w:hanging="360"/>
+      </w:pPr>
+      <w:rPr>
+        <w:rFonts w:ascii="Courier New" w:hAnsi="Courier New" w:cs="Courier New" w:hint="default"/>
+      </w:rPr>
+    </w:lvl>
+    <w:lvl w:ilvl="5" w:tplc="04090005" w:tentative="1">
+      <w:start w:val="1"/>
+      <w:numFmt w:val="bullet"/>
+      <w:lvlText w:val=""/>
+      <w:lvlJc w:val="left"/>
+      <w:pPr>
+        <w:ind w:left="5040" w:hanging="360"/>
+      </w:pPr>
+      <w:rPr>
+        <w:rFonts w:ascii="Wingdings" w:hAnsi="Wingdings" w:hint="default"/>
+      </w:rPr>
+    </w:lvl>
+    <w:lvl w:ilvl="6" w:tplc="04090001" w:tentative="1">
+      <w:start w:val="1"/>
+      <w:numFmt w:val="bullet"/>
+      <w:lvlText w:val=""/>
+      <w:lvlJc w:val="left"/>
+      <w:pPr>
+        <w:ind w:left="5760" w:hanging="360"/>
+      </w:pPr>
+      <w:rPr>
+        <w:rFonts w:ascii="Symbol" w:hAnsi="Symbol" w:hint="default"/>
+      </w:rPr>
+    </w:lvl>
+    <w:lvl w:ilvl="7" w:tplc="04090003" w:tentative="1">
+      <w:start w:val="1"/>
+      <w:numFmt w:val="bullet"/>
+      <w:lvlText w:val="o"/>
+      <w:lvlJc w:val="left"/>
+      <w:pPr>
+        <w:ind w:left="6480" w:hanging="360"/>
+      </w:pPr>
+      <w:rPr>
+        <w:rFonts w:ascii="Courier New" w:hAnsi="Courier New" w:cs="Courier New" w:hint="default"/>
+      </w:rPr>
+    </w:lvl>
+    <w:lvl w:ilvl="8" w:tplc="04090005" w:tentative="1">
+      <w:start w:val="1"/>
+      <w:numFmt w:val="bullet"/>
+      <w:lvlText w:val=""/>
+      <w:lvlJc w:val="left"/>
+      <w:pPr>
+        <w:ind w:left="7200" w:hanging="360"/>
+      </w:pPr>
+      <w:rPr>
+        <w:rFonts w:ascii="Wingdings" w:hAnsi="Wingdings" w:hint="default"/>
+      </w:rPr>
+    </w:lvl>
+  </w:abstractNum>
+  <w:abstractNum w:abstractNumId="28" w15:restartNumberingAfterBreak="0">
     <w:nsid w:val="5D6F3E86"/>
     <w:multiLevelType w:val="multilevel"/>
     <w:tmpl w:val="D1A2E5BA"/>
@@ -12974,13 +15760,13 @@
       </w:rPr>
     </w:lvl>
   </w:abstractNum>
-  <w:abstractNum w:abstractNumId="24" w15:restartNumberingAfterBreak="0">
+  <w:abstractNum w:abstractNumId="29" w15:restartNumberingAfterBreak="0">
     <w:nsid w:val="5DC93F18"/>
     <w:multiLevelType w:val="multilevel"/>
     <w:tmpl w:val="8F46F32A"/>
     <w:numStyleLink w:val="Style1"/>
   </w:abstractNum>
-  <w:abstractNum w:abstractNumId="25" w15:restartNumberingAfterBreak="0">
+  <w:abstractNum w:abstractNumId="30" w15:restartNumberingAfterBreak="0">
     <w:nsid w:val="5E1D3ED9"/>
     <w:multiLevelType w:val="multilevel"/>
     <w:tmpl w:val="0CA09A92"/>
@@ -13095,7 +15881,7 @@
       </w:rPr>
     </w:lvl>
   </w:abstractNum>
-  <w:abstractNum w:abstractNumId="26" w15:restartNumberingAfterBreak="0">
+  <w:abstractNum w:abstractNumId="31" w15:restartNumberingAfterBreak="0">
     <w:nsid w:val="64817AC3"/>
     <w:multiLevelType w:val="hybridMultilevel"/>
     <w:tmpl w:val="631A4304"/>
@@ -13208,13 +15994,13 @@
       </w:rPr>
     </w:lvl>
   </w:abstractNum>
-  <w:abstractNum w:abstractNumId="27" w15:restartNumberingAfterBreak="0">
+  <w:abstractNum w:abstractNumId="32" w15:restartNumberingAfterBreak="0">
     <w:nsid w:val="649B6239"/>
     <w:multiLevelType w:val="multilevel"/>
     <w:tmpl w:val="8F46F32A"/>
     <w:numStyleLink w:val="Style1"/>
   </w:abstractNum>
-  <w:abstractNum w:abstractNumId="28" w15:restartNumberingAfterBreak="0">
+  <w:abstractNum w:abstractNumId="33" w15:restartNumberingAfterBreak="0">
     <w:nsid w:val="64AD17D1"/>
     <w:multiLevelType w:val="multilevel"/>
     <w:tmpl w:val="8F46F32A"/>
@@ -13329,7 +16115,121 @@
       </w:rPr>
     </w:lvl>
   </w:abstractNum>
-  <w:abstractNum w:abstractNumId="29" w15:restartNumberingAfterBreak="0">
+  <w:abstractNum w:abstractNumId="34" w15:restartNumberingAfterBreak="0">
+    <w:nsid w:val="65A41A3D"/>
+    <w:multiLevelType w:val="hybridMultilevel"/>
+    <w:tmpl w:val="9A44A744"/>
+    <w:lvl w:ilvl="0" w:tplc="52C4A8B4">
+      <w:start w:val="1"/>
+      <w:numFmt w:val="bullet"/>
+      <w:lvlText w:val=""/>
+      <w:lvlJc w:val="left"/>
+      <w:pPr>
+        <w:ind w:left="2160" w:hanging="360"/>
+      </w:pPr>
+      <w:rPr>
+        <w:rFonts w:ascii="Wingdings" w:hAnsi="Wingdings" w:hint="default"/>
+        <w:color w:val="auto"/>
+      </w:rPr>
+    </w:lvl>
+    <w:lvl w:ilvl="1" w:tplc="04090003" w:tentative="1">
+      <w:start w:val="1"/>
+      <w:numFmt w:val="bullet"/>
+      <w:lvlText w:val="o"/>
+      <w:lvlJc w:val="left"/>
+      <w:pPr>
+        <w:ind w:left="2880" w:hanging="360"/>
+      </w:pPr>
+      <w:rPr>
+        <w:rFonts w:ascii="Courier New" w:hAnsi="Courier New" w:cs="Courier New" w:hint="default"/>
+      </w:rPr>
+    </w:lvl>
+    <w:lvl w:ilvl="2" w:tplc="04090005" w:tentative="1">
+      <w:start w:val="1"/>
+      <w:numFmt w:val="bullet"/>
+      <w:lvlText w:val=""/>
+      <w:lvlJc w:val="left"/>
+      <w:pPr>
+        <w:ind w:left="3600" w:hanging="360"/>
+      </w:pPr>
+      <w:rPr>
+        <w:rFonts w:ascii="Wingdings" w:hAnsi="Wingdings" w:hint="default"/>
+      </w:rPr>
+    </w:lvl>
+    <w:lvl w:ilvl="3" w:tplc="04090001" w:tentative="1">
+      <w:start w:val="1"/>
+      <w:numFmt w:val="bullet"/>
+      <w:lvlText w:val=""/>
+      <w:lvlJc w:val="left"/>
+      <w:pPr>
+        <w:ind w:left="4320" w:hanging="360"/>
+      </w:pPr>
+      <w:rPr>
+        <w:rFonts w:ascii="Symbol" w:hAnsi="Symbol" w:hint="default"/>
+      </w:rPr>
+    </w:lvl>
+    <w:lvl w:ilvl="4" w:tplc="04090003" w:tentative="1">
+      <w:start w:val="1"/>
+      <w:numFmt w:val="bullet"/>
+      <w:lvlText w:val="o"/>
+      <w:lvlJc w:val="left"/>
+      <w:pPr>
+        <w:ind w:left="5040" w:hanging="360"/>
+      </w:pPr>
+      <w:rPr>
+        <w:rFonts w:ascii="Courier New" w:hAnsi="Courier New" w:cs="Courier New" w:hint="default"/>
+      </w:rPr>
+    </w:lvl>
+    <w:lvl w:ilvl="5" w:tplc="04090005" w:tentative="1">
+      <w:start w:val="1"/>
+      <w:numFmt w:val="bullet"/>
+      <w:lvlText w:val=""/>
+      <w:lvlJc w:val="left"/>
+      <w:pPr>
+        <w:ind w:left="5760" w:hanging="360"/>
+      </w:pPr>
+      <w:rPr>
+        <w:rFonts w:ascii="Wingdings" w:hAnsi="Wingdings" w:hint="default"/>
+      </w:rPr>
+    </w:lvl>
+    <w:lvl w:ilvl="6" w:tplc="04090001" w:tentative="1">
+      <w:start w:val="1"/>
+      <w:numFmt w:val="bullet"/>
+      <w:lvlText w:val=""/>
+      <w:lvlJc w:val="left"/>
+      <w:pPr>
+        <w:ind w:left="6480" w:hanging="360"/>
+      </w:pPr>
+      <w:rPr>
+        <w:rFonts w:ascii="Symbol" w:hAnsi="Symbol" w:hint="default"/>
+      </w:rPr>
+    </w:lvl>
+    <w:lvl w:ilvl="7" w:tplc="04090003" w:tentative="1">
+      <w:start w:val="1"/>
+      <w:numFmt w:val="bullet"/>
+      <w:lvlText w:val="o"/>
+      <w:lvlJc w:val="left"/>
+      <w:pPr>
+        <w:ind w:left="7200" w:hanging="360"/>
+      </w:pPr>
+      <w:rPr>
+        <w:rFonts w:ascii="Courier New" w:hAnsi="Courier New" w:cs="Courier New" w:hint="default"/>
+      </w:rPr>
+    </w:lvl>
+    <w:lvl w:ilvl="8" w:tplc="04090005" w:tentative="1">
+      <w:start w:val="1"/>
+      <w:numFmt w:val="bullet"/>
+      <w:lvlText w:val=""/>
+      <w:lvlJc w:val="left"/>
+      <w:pPr>
+        <w:ind w:left="7920" w:hanging="360"/>
+      </w:pPr>
+      <w:rPr>
+        <w:rFonts w:ascii="Wingdings" w:hAnsi="Wingdings" w:hint="default"/>
+      </w:rPr>
+    </w:lvl>
+  </w:abstractNum>
+  <w:abstractNum w:abstractNumId="35" w15:restartNumberingAfterBreak="0">
     <w:nsid w:val="6A785EBA"/>
     <w:multiLevelType w:val="multilevel"/>
     <w:tmpl w:val="0409001F"/>
@@ -13415,7 +16315,7 @@
       </w:pPr>
     </w:lvl>
   </w:abstractNum>
-  <w:abstractNum w:abstractNumId="30" w15:restartNumberingAfterBreak="0">
+  <w:abstractNum w:abstractNumId="36" w15:restartNumberingAfterBreak="0">
     <w:nsid w:val="6EB203B4"/>
     <w:multiLevelType w:val="hybridMultilevel"/>
     <w:tmpl w:val="36CA723E"/>
@@ -13528,7 +16428,7 @@
       </w:rPr>
     </w:lvl>
   </w:abstractNum>
-  <w:abstractNum w:abstractNumId="31" w15:restartNumberingAfterBreak="0">
+  <w:abstractNum w:abstractNumId="37" w15:restartNumberingAfterBreak="0">
     <w:nsid w:val="74065847"/>
     <w:multiLevelType w:val="hybridMultilevel"/>
     <w:tmpl w:val="DE9E10F8"/>
@@ -13641,7 +16541,7 @@
       </w:rPr>
     </w:lvl>
   </w:abstractNum>
-  <w:abstractNum w:abstractNumId="32" w15:restartNumberingAfterBreak="0">
+  <w:abstractNum w:abstractNumId="38" w15:restartNumberingAfterBreak="0">
     <w:nsid w:val="7463385D"/>
     <w:multiLevelType w:val="multilevel"/>
     <w:tmpl w:val="8F46F32A"/>
@@ -13756,7 +16656,7 @@
       </w:rPr>
     </w:lvl>
   </w:abstractNum>
-  <w:abstractNum w:abstractNumId="33" w15:restartNumberingAfterBreak="0">
+  <w:abstractNum w:abstractNumId="39" w15:restartNumberingAfterBreak="0">
     <w:nsid w:val="79CE2C63"/>
     <w:multiLevelType w:val="multilevel"/>
     <w:tmpl w:val="7D0A503E"/>
@@ -13908,7 +16808,7 @@
       </w:rPr>
     </w:lvl>
   </w:abstractNum>
-  <w:abstractNum w:abstractNumId="34" w15:restartNumberingAfterBreak="0">
+  <w:abstractNum w:abstractNumId="40" w15:restartNumberingAfterBreak="0">
     <w:nsid w:val="7AD920B7"/>
     <w:multiLevelType w:val="hybridMultilevel"/>
     <w:tmpl w:val="E51A931C"/>
@@ -14022,7 +16922,7 @@
       </w:rPr>
     </w:lvl>
   </w:abstractNum>
-  <w:abstractNum w:abstractNumId="35" w15:restartNumberingAfterBreak="0">
+  <w:abstractNum w:abstractNumId="41" w15:restartNumberingAfterBreak="0">
     <w:nsid w:val="7E111B3A"/>
     <w:multiLevelType w:val="hybridMultilevel"/>
     <w:tmpl w:val="93187EF8"/>
@@ -14139,7 +17039,7 @@
     <w:abstractNumId w:val="4"/>
   </w:num>
   <w:num w:numId="2">
-    <w:abstractNumId w:val="20"/>
+    <w:abstractNumId w:val="23"/>
   </w:num>
   <w:num w:numId="3">
     <w:abstractNumId w:val="3"/>
@@ -14148,19 +17048,19 @@
     <w:abstractNumId w:val="10"/>
   </w:num>
   <w:num w:numId="5">
-    <w:abstractNumId w:val="29"/>
+    <w:abstractNumId w:val="35"/>
   </w:num>
   <w:num w:numId="6">
-    <w:abstractNumId w:val="13"/>
+    <w:abstractNumId w:val="14"/>
   </w:num>
   <w:num w:numId="7">
-    <w:abstractNumId w:val="33"/>
+    <w:abstractNumId w:val="39"/>
   </w:num>
   <w:num w:numId="8">
-    <w:abstractNumId w:val="16"/>
+    <w:abstractNumId w:val="19"/>
   </w:num>
   <w:num w:numId="9">
-    <w:abstractNumId w:val="25"/>
+    <w:abstractNumId w:val="30"/>
   </w:num>
   <w:num w:numId="10">
     <w:abstractNumId w:val="9"/>
@@ -14172,76 +17072,94 @@
     <w:abstractNumId w:val="1"/>
   </w:num>
   <w:num w:numId="13">
-    <w:abstractNumId w:val="18"/>
+    <w:abstractNumId w:val="21"/>
   </w:num>
   <w:num w:numId="14">
-    <w:abstractNumId w:val="21"/>
+    <w:abstractNumId w:val="24"/>
   </w:num>
   <w:num w:numId="15">
-    <w:abstractNumId w:val="17"/>
+    <w:abstractNumId w:val="20"/>
   </w:num>
   <w:num w:numId="16">
-    <w:abstractNumId w:val="12"/>
+    <w:abstractNumId w:val="13"/>
   </w:num>
   <w:num w:numId="17">
-    <w:abstractNumId w:val="19"/>
+    <w:abstractNumId w:val="22"/>
   </w:num>
   <w:num w:numId="18">
     <w:abstractNumId w:val="6"/>
   </w:num>
   <w:num w:numId="19">
-    <w:abstractNumId w:val="24"/>
+    <w:abstractNumId w:val="29"/>
   </w:num>
   <w:num w:numId="20">
-    <w:abstractNumId w:val="32"/>
+    <w:abstractNumId w:val="38"/>
   </w:num>
   <w:num w:numId="21">
     <w:abstractNumId w:val="0"/>
   </w:num>
   <w:num w:numId="22">
-    <w:abstractNumId w:val="28"/>
+    <w:abstractNumId w:val="33"/>
   </w:num>
   <w:num w:numId="23">
-    <w:abstractNumId w:val="27"/>
+    <w:abstractNumId w:val="32"/>
   </w:num>
   <w:num w:numId="24">
-    <w:abstractNumId w:val="23"/>
+    <w:abstractNumId w:val="28"/>
   </w:num>
   <w:num w:numId="25">
     <w:abstractNumId w:val="7"/>
   </w:num>
   <w:num w:numId="26">
-    <w:abstractNumId w:val="31"/>
+    <w:abstractNumId w:val="37"/>
   </w:num>
   <w:num w:numId="27">
-    <w:abstractNumId w:val="11"/>
+    <w:abstractNumId w:val="12"/>
   </w:num>
   <w:num w:numId="28">
-    <w:abstractNumId w:val="26"/>
+    <w:abstractNumId w:val="31"/>
   </w:num>
   <w:num w:numId="29">
     <w:abstractNumId w:val="5"/>
   </w:num>
   <w:num w:numId="30">
-    <w:abstractNumId w:val="15"/>
+    <w:abstractNumId w:val="18"/>
   </w:num>
   <w:num w:numId="31">
-    <w:abstractNumId w:val="35"/>
+    <w:abstractNumId w:val="41"/>
   </w:num>
   <w:num w:numId="32">
-    <w:abstractNumId w:val="22"/>
+    <w:abstractNumId w:val="25"/>
   </w:num>
   <w:num w:numId="33">
     <w:abstractNumId w:val="2"/>
   </w:num>
   <w:num w:numId="34">
-    <w:abstractNumId w:val="14"/>
+    <w:abstractNumId w:val="16"/>
   </w:num>
   <w:num w:numId="35">
+    <w:abstractNumId w:val="40"/>
+  </w:num>
+  <w:num w:numId="36">
+    <w:abstractNumId w:val="36"/>
+  </w:num>
+  <w:num w:numId="37">
     <w:abstractNumId w:val="34"/>
   </w:num>
-  <w:num w:numId="36">
-    <w:abstractNumId w:val="30"/>
+  <w:num w:numId="38">
+    <w:abstractNumId w:val="15"/>
+  </w:num>
+  <w:num w:numId="39">
+    <w:abstractNumId w:val="11"/>
+  </w:num>
+  <w:num w:numId="40">
+    <w:abstractNumId w:val="17"/>
+  </w:num>
+  <w:num w:numId="41">
+    <w:abstractNumId w:val="27"/>
+  </w:num>
+  <w:num w:numId="42">
+    <w:abstractNumId w:val="26"/>
   </w:num>
 </w:numbering>
 </file>
@@ -14884,7 +17802,6 @@
   <w:style w:type="character" w:default="1" w:styleId="DefaultParagraphFont">
     <w:name w:val="Default Paragraph Font"/>
     <w:uiPriority w:val="1"/>
-    <w:semiHidden/>
     <w:unhideWhenUsed/>
   </w:style>
   <w:style w:type="table" w:default="1" w:styleId="TableNormal">
@@ -15428,7 +18345,7 @@
 </file>
 
 <file path=customXml/itemProps1.xml><?xml version="1.0" encoding="utf-8"?>
-<ds:datastoreItem xmlns:ds="http://schemas.openxmlformats.org/officeDocument/2006/customXml" ds:itemID="{12A9EE91-89A8-4E0B-AF85-C55DD862DB03}">
+<ds:datastoreItem xmlns:ds="http://schemas.openxmlformats.org/officeDocument/2006/customXml" ds:itemID="{D4AC250B-7CEB-49FD-B652-FDF0C1E0631C}">
   <ds:schemaRefs>
     <ds:schemaRef ds:uri="http://schemas.openxmlformats.org/officeDocument/2006/bibliography"/>
   </ds:schemaRefs>

</xml_diff>